<commit_message>
se agreggo un objetivo especifico y agregaron tablas de contenido
</commit_message>
<xml_diff>
--- a/INFORME TECNICO DE RESIDENCIAS BMTF V1.1.docx
+++ b/INFORME TECNICO DE RESIDENCIAS BMTF V1.1.docx
@@ -4365,21 +4365,7 @@
                 <w:rStyle w:val="Hipervnculo"/>
                 <w:noProof/>
               </w:rPr>
-              <w:t xml:space="preserve">4.1 Objetivos </w:t>
-            </w:r>
-            <w:r>
-              <w:rPr>
-                <w:rStyle w:val="Hipervnculo"/>
-                <w:noProof/>
-              </w:rPr>
-              <w:t>e</w:t>
-            </w:r>
-            <w:r>
-              <w:rPr>
-                <w:rStyle w:val="Hipervnculo"/>
-                <w:noProof/>
-              </w:rPr>
-              <w:t>specíficos</w:t>
+              <w:t>4.1 Objetivos específicos</w:t>
             </w:r>
             <w:r>
               <w:rPr>
@@ -7129,6 +7115,120 @@
     </w:p>
     <w:p>
       <w:pPr>
+        <w:pStyle w:val="Tabladeilustraciones"/>
+        <w:tabs>
+          <w:tab w:val="right" w:leader="dot" w:pos="8828"/>
+        </w:tabs>
+        <w:rPr>
+          <w:rFonts w:asciiTheme="minorHAnsi" w:eastAsiaTheme="minorEastAsia" w:hAnsiTheme="minorHAnsi" w:cstheme="minorBidi"/>
+          <w:noProof/>
+          <w:lang w:eastAsia="es-MX"/>
+        </w:rPr>
+      </w:pPr>
+      <w:r>
+        <w:rPr>
+          <w:rFonts w:ascii="Arial" w:hAnsi="Arial" w:cs="Arial"/>
+          <w:b/>
+          <w:sz w:val="24"/>
+          <w:szCs w:val="24"/>
+        </w:rPr>
+        <w:fldChar w:fldCharType="begin"/>
+      </w:r>
+      <w:r>
+        <w:rPr>
+          <w:rFonts w:ascii="Arial" w:hAnsi="Arial" w:cs="Arial"/>
+          <w:b/>
+          <w:sz w:val="24"/>
+          <w:szCs w:val="24"/>
+        </w:rPr>
+        <w:instrText xml:space="preserve"> TOC \h \z \c "Tabla" </w:instrText>
+      </w:r>
+      <w:r>
+        <w:rPr>
+          <w:rFonts w:ascii="Arial" w:hAnsi="Arial" w:cs="Arial"/>
+          <w:b/>
+          <w:sz w:val="24"/>
+          <w:szCs w:val="24"/>
+        </w:rPr>
+        <w:fldChar w:fldCharType="separate"/>
+      </w:r>
+      <w:hyperlink w:anchor="_Toc54463866" w:history="1">
+        <w:r>
+          <w:rPr>
+            <w:rStyle w:val="Hipervnculo"/>
+            <w:rFonts w:ascii="Arial" w:hAnsi="Arial" w:cs="Arial"/>
+            <w:noProof/>
+          </w:rPr>
+          <w:t>Tabla 1 Estados posibles del lote y títul</w:t>
+        </w:r>
+        <w:r>
+          <w:rPr>
+            <w:rStyle w:val="Hipervnculo"/>
+            <w:rFonts w:ascii="Arial" w:hAnsi="Arial" w:cs="Arial"/>
+            <w:noProof/>
+          </w:rPr>
+          <w:t>o</w:t>
+        </w:r>
+        <w:r>
+          <w:rPr>
+            <w:rStyle w:val="Hipervnculo"/>
+            <w:rFonts w:ascii="Arial" w:hAnsi="Arial" w:cs="Arial"/>
+            <w:noProof/>
+          </w:rPr>
+          <w:t xml:space="preserve"> electrónico</w:t>
+        </w:r>
+        <w:r>
+          <w:rPr>
+            <w:noProof/>
+            <w:webHidden/>
+          </w:rPr>
+          <w:tab/>
+        </w:r>
+        <w:r>
+          <w:rPr>
+            <w:noProof/>
+            <w:webHidden/>
+          </w:rPr>
+          <w:fldChar w:fldCharType="begin"/>
+        </w:r>
+        <w:r>
+          <w:rPr>
+            <w:noProof/>
+            <w:webHidden/>
+          </w:rPr>
+          <w:instrText xml:space="preserve"> PAGEREF _Toc54463866 \h </w:instrText>
+        </w:r>
+        <w:r>
+          <w:rPr>
+            <w:noProof/>
+            <w:webHidden/>
+          </w:rPr>
+        </w:r>
+        <w:r>
+          <w:rPr>
+            <w:noProof/>
+            <w:webHidden/>
+          </w:rPr>
+          <w:fldChar w:fldCharType="separate"/>
+        </w:r>
+        <w:r>
+          <w:rPr>
+            <w:noProof/>
+            <w:webHidden/>
+          </w:rPr>
+          <w:t>44</w:t>
+        </w:r>
+        <w:r>
+          <w:rPr>
+            <w:noProof/>
+            <w:webHidden/>
+          </w:rPr>
+          <w:fldChar w:fldCharType="end"/>
+        </w:r>
+      </w:hyperlink>
+    </w:p>
+    <w:p>
+      <w:pPr>
         <w:spacing w:after="0" w:line="360" w:lineRule="auto"/>
         <w:jc w:val="both"/>
         <w:rPr>
@@ -7138,6 +7238,15 @@
           <w:szCs w:val="24"/>
         </w:rPr>
       </w:pPr>
+      <w:r>
+        <w:rPr>
+          <w:rFonts w:ascii="Arial" w:hAnsi="Arial" w:cs="Arial"/>
+          <w:b/>
+          <w:sz w:val="24"/>
+          <w:szCs w:val="24"/>
+        </w:rPr>
+        <w:fldChar w:fldCharType="end"/>
+      </w:r>
     </w:p>
     <w:p>
       <w:pPr>
@@ -7300,7 +7409,6 @@
           <w:sz w:val="24"/>
           <w:szCs w:val="24"/>
         </w:rPr>
-        <w:lastRenderedPageBreak/>
         <w:t xml:space="preserve">Título de la tesis: </w:t>
       </w:r>
       <w:r>
@@ -7489,7 +7597,15 @@
           <w:rFonts w:ascii="Arial" w:hAnsi="Arial" w:cs="Arial"/>
           <w:lang w:val="en-US"/>
         </w:rPr>
-        <w:t xml:space="preserve"> and under certain software engineering methodologies, based on the specifications prescribed by the Secretary of Public Education for compliance. of the proposed objectives. The software consists of an administrative part where only the corresponding users who have the necessary key to sign the title can access and there they can make edits, requests and eliminate requests for titles from the applicant students. On the other hand, in the module corresponding to the student, it will only provide corresponding information about the process of their degree where only students who have concluded their academic process will be able to access the system.</w:t>
+        <w:t xml:space="preserve"> and under certain software engineering methodologies, based on the specifications prescribed by the Secretary of Public Education for compliance. of the proposed objectives. The software consists of an administrative part where only the corresponding users who have the necessary key to sign the title can access and there they can make edits, requests and eliminate requests for titles from the applicant students. On the other hand, in the module corresponding to the student, </w:t>
+      </w:r>
+      <w:r>
+        <w:rPr>
+          <w:rFonts w:ascii="Arial" w:hAnsi="Arial" w:cs="Arial"/>
+          <w:lang w:val="en-US"/>
+        </w:rPr>
+        <w:lastRenderedPageBreak/>
+        <w:t>it will only provide corresponding information about the process of their degree where only students who have concluded their academic process will be able to access the system.</w:t>
       </w:r>
     </w:p>
     <w:p>
@@ -10526,14 +10642,6 @@
               <w:noProof/>
               <w:sz w:val="24"/>
             </w:rPr>
-            <w:t xml:space="preserve"> </w:t>
-          </w:r>
-          <w:r>
-            <w:rPr>
-              <w:rFonts w:ascii="Arial" w:hAnsi="Arial" w:cs="Arial"/>
-              <w:noProof/>
-              <w:sz w:val="24"/>
-            </w:rPr>
             <w:t>(Parada, 2019)</w:t>
           </w:r>
           <w:r>
@@ -11923,14 +12031,6 @@
               <w:noProof/>
               <w:sz w:val="24"/>
             </w:rPr>
-            <w:t xml:space="preserve"> </w:t>
-          </w:r>
-          <w:r>
-            <w:rPr>
-              <w:rFonts w:ascii="Arial" w:hAnsi="Arial" w:cs="Arial"/>
-              <w:noProof/>
-              <w:sz w:val="24"/>
-            </w:rPr>
             <w:t>(EcuRed, 2012)</w:t>
           </w:r>
           <w:r>
@@ -13176,23 +13276,7 @@
           <w:sz w:val="24"/>
         </w:rPr>
         <w:lastRenderedPageBreak/>
-        <w:t xml:space="preserve">Sintaxis de plantillas de páginas web, conocida como </w:t>
-      </w:r>
-      <w:proofErr w:type="spellStart"/>
-      <w:r>
-        <w:rPr>
-          <w:rFonts w:ascii="Arial" w:hAnsi="Arial" w:cs="Arial"/>
-          <w:sz w:val="24"/>
-        </w:rPr>
-        <w:t>Razor</w:t>
-      </w:r>
-      <w:proofErr w:type="spellEnd"/>
-      <w:r>
-        <w:rPr>
-          <w:rFonts w:ascii="Arial" w:hAnsi="Arial" w:cs="Arial"/>
-          <w:sz w:val="24"/>
-        </w:rPr>
-        <w:t>, para crear páginas web dinámicas con C #</w:t>
+        <w:t>Sintaxis de plantillas de páginas web, conocida como Razor, para crear páginas web dinámicas con C #</w:t>
       </w:r>
     </w:p>
     <w:p>
@@ -13214,39 +13298,7 @@
           <w:rFonts w:ascii="Arial" w:hAnsi="Arial" w:cs="Arial"/>
           <w:sz w:val="24"/>
         </w:rPr>
-        <w:t xml:space="preserve">Bibliotecas para patrones web comunes, como </w:t>
-      </w:r>
-      <w:proofErr w:type="spellStart"/>
-      <w:r>
-        <w:rPr>
-          <w:rFonts w:ascii="Arial" w:hAnsi="Arial" w:cs="Arial"/>
-          <w:sz w:val="24"/>
-        </w:rPr>
-        <w:t>Model</w:t>
-      </w:r>
-      <w:proofErr w:type="spellEnd"/>
-      <w:r>
-        <w:rPr>
-          <w:rFonts w:ascii="Arial" w:hAnsi="Arial" w:cs="Arial"/>
-          <w:sz w:val="24"/>
-        </w:rPr>
-        <w:t xml:space="preserve"> View </w:t>
-      </w:r>
-      <w:proofErr w:type="spellStart"/>
-      <w:r>
-        <w:rPr>
-          <w:rFonts w:ascii="Arial" w:hAnsi="Arial" w:cs="Arial"/>
-          <w:sz w:val="24"/>
-        </w:rPr>
-        <w:t>Controller</w:t>
-      </w:r>
-      <w:proofErr w:type="spellEnd"/>
-      <w:r>
-        <w:rPr>
-          <w:rFonts w:ascii="Arial" w:hAnsi="Arial" w:cs="Arial"/>
-          <w:sz w:val="24"/>
-        </w:rPr>
-        <w:t xml:space="preserve"> (MVC)</w:t>
+        <w:t>Bibliotecas para patrones web comunes, como Model View Controller (MVC)</w:t>
       </w:r>
     </w:p>
     <w:p>
@@ -13268,23 +13320,7 @@
           <w:rFonts w:ascii="Arial" w:hAnsi="Arial" w:cs="Arial"/>
           <w:sz w:val="24"/>
         </w:rPr>
-        <w:t xml:space="preserve">Sistema de autenticación que incluye bibliotecas, una base de datos y páginas de plantilla para manejar los inicios de sesión, incluida la autenticación </w:t>
-      </w:r>
-      <w:proofErr w:type="spellStart"/>
-      <w:r>
-        <w:rPr>
-          <w:rFonts w:ascii="Arial" w:hAnsi="Arial" w:cs="Arial"/>
-          <w:sz w:val="24"/>
-        </w:rPr>
-        <w:t>multifactor</w:t>
-      </w:r>
-      <w:proofErr w:type="spellEnd"/>
-      <w:r>
-        <w:rPr>
-          <w:rFonts w:ascii="Arial" w:hAnsi="Arial" w:cs="Arial"/>
-          <w:sz w:val="24"/>
-        </w:rPr>
-        <w:t xml:space="preserve"> y la autenticación externa con Google, Twitter y más.</w:t>
+        <w:t>Sistema de autenticación que incluye bibliotecas, una base de datos y páginas de plantilla para manejar los inicios de sesión, incluida la autenticación multifactor y la autenticación externa con Google, Twitter y más.</w:t>
       </w:r>
     </w:p>
     <w:p>
@@ -14037,39 +14073,7 @@
           <w:rFonts w:ascii="Arial" w:hAnsi="Arial" w:cs="Arial"/>
           <w:sz w:val="24"/>
         </w:rPr>
-        <w:t xml:space="preserve"> </w:t>
-      </w:r>
-      <w:proofErr w:type="spellStart"/>
-      <w:r>
-        <w:rPr>
-          <w:rFonts w:ascii="Arial" w:hAnsi="Arial" w:cs="Arial"/>
-          <w:sz w:val="24"/>
-        </w:rPr>
-        <w:t>Code</w:t>
-      </w:r>
-      <w:proofErr w:type="spellEnd"/>
-      <w:r>
-        <w:rPr>
-          <w:rFonts w:ascii="Arial" w:hAnsi="Arial" w:cs="Arial"/>
-          <w:sz w:val="24"/>
-        </w:rPr>
-        <w:t xml:space="preserve"> Access Security (CAS). Este modelo de seguridad es ortogonal a los mecanismos de seguridad proporcionados por el sistema operativo, como acceso control lista (ACL) y </w:t>
-      </w:r>
-      <w:proofErr w:type="spellStart"/>
-      <w:r>
-        <w:rPr>
-          <w:rFonts w:ascii="Arial" w:hAnsi="Arial" w:cs="Arial"/>
-          <w:sz w:val="24"/>
-        </w:rPr>
-        <w:t>tokens</w:t>
-      </w:r>
-      <w:proofErr w:type="spellEnd"/>
-      <w:r>
-        <w:rPr>
-          <w:rFonts w:ascii="Arial" w:hAnsi="Arial" w:cs="Arial"/>
-          <w:sz w:val="24"/>
-        </w:rPr>
-        <w:t xml:space="preserve"> de seguridad de Windows.</w:t>
+        <w:t xml:space="preserve"> Code Access Security (CAS). Este modelo de seguridad es ortogonal a los mecanismos de seguridad proporcionados por el sistema operativo, como acceso control lista (ACL) y tokens de seguridad de Windows.</w:t>
       </w:r>
     </w:p>
     <w:p>
@@ -14099,39 +14103,7 @@
           <w:rFonts w:ascii="Arial" w:hAnsi="Arial" w:cs="Arial"/>
           <w:sz w:val="24"/>
         </w:rPr>
-        <w:t xml:space="preserve">Desde el inicio de la plataforma .NET Framework, ha tenido soporte para servicios web como una forma de realizar llamadas a procedimientos remotos basadas en Simple </w:t>
-      </w:r>
-      <w:proofErr w:type="spellStart"/>
-      <w:r>
-        <w:rPr>
-          <w:rFonts w:ascii="Arial" w:hAnsi="Arial" w:cs="Arial"/>
-          <w:sz w:val="24"/>
-        </w:rPr>
-        <w:t>Object</w:t>
-      </w:r>
-      <w:proofErr w:type="spellEnd"/>
-      <w:r>
-        <w:rPr>
-          <w:rFonts w:ascii="Arial" w:hAnsi="Arial" w:cs="Arial"/>
-          <w:sz w:val="24"/>
-        </w:rPr>
-        <w:t xml:space="preserve"> Access </w:t>
-      </w:r>
-      <w:proofErr w:type="spellStart"/>
-      <w:r>
-        <w:rPr>
-          <w:rFonts w:ascii="Arial" w:hAnsi="Arial" w:cs="Arial"/>
-          <w:sz w:val="24"/>
-        </w:rPr>
-        <w:t>Protocol</w:t>
-      </w:r>
-      <w:proofErr w:type="spellEnd"/>
-      <w:r>
-        <w:rPr>
-          <w:rFonts w:ascii="Arial" w:hAnsi="Arial" w:cs="Arial"/>
-          <w:sz w:val="24"/>
-        </w:rPr>
-        <w:t xml:space="preserve"> (SOAP) y XML y poder establecer una Arquitectura Orientada a Servicios (SOA).</w:t>
+        <w:t>Desde el inicio de la plataforma .NET Framework, ha tenido soporte para servicios web como una forma de realizar llamadas a procedimientos remotos basadas en Simple Object Access Protocol (SOAP) y XML y poder establecer una Arquitectura Orientada a Servicios (SOA).</w:t>
       </w:r>
     </w:p>
     <w:p>
@@ -14142,14 +14114,9 @@
       </w:pPr>
       <w:bookmarkStart w:id="32" w:name="_Toc54339529"/>
       <w:r>
-        <w:t xml:space="preserve">2.10 </w:t>
-      </w:r>
-      <w:proofErr w:type="spellStart"/>
-      <w:r>
-        <w:t>jQuery</w:t>
+        <w:t>2.10 jQuery</w:t>
       </w:r>
       <w:bookmarkEnd w:id="32"/>
-      <w:proofErr w:type="spellEnd"/>
     </w:p>
     <w:p>
       <w:pPr>
@@ -14236,53 +14203,12 @@
         </w:rPr>
         <w:t xml:space="preserve"> </w:t>
       </w:r>
-      <w:proofErr w:type="spellStart"/>
-      <w:r>
-        <w:rPr>
-          <w:rFonts w:ascii="Arial" w:hAnsi="Arial" w:cs="Arial"/>
-          <w:sz w:val="24"/>
-        </w:rPr>
-        <w:t>jQuery</w:t>
-      </w:r>
-      <w:proofErr w:type="spellEnd"/>
-      <w:r>
-        <w:rPr>
-          <w:rFonts w:ascii="Arial" w:hAnsi="Arial" w:cs="Arial"/>
-          <w:sz w:val="24"/>
-        </w:rPr>
-        <w:t xml:space="preserve"> es una popular biblioteca de JavaScript. Fue creada por John </w:t>
-      </w:r>
-      <w:proofErr w:type="spellStart"/>
-      <w:r>
-        <w:rPr>
-          <w:rFonts w:ascii="Arial" w:hAnsi="Arial" w:cs="Arial"/>
-          <w:sz w:val="24"/>
-        </w:rPr>
-        <w:t>Resig</w:t>
-      </w:r>
-      <w:proofErr w:type="spellEnd"/>
-      <w:r>
-        <w:rPr>
-          <w:rFonts w:ascii="Arial" w:hAnsi="Arial" w:cs="Arial"/>
-          <w:sz w:val="24"/>
-        </w:rPr>
-        <w:t xml:space="preserve"> en el 2006 con el objetivo de facilitarle el uso de JavaScript en los sitios web a los desarrolladores. No es un lenguaje de programación separado y funciona en conjunto con JavaScript. Con </w:t>
-      </w:r>
-      <w:proofErr w:type="spellStart"/>
-      <w:r>
-        <w:rPr>
-          <w:rFonts w:ascii="Arial" w:hAnsi="Arial" w:cs="Arial"/>
-          <w:sz w:val="24"/>
-        </w:rPr>
-        <w:t>jQuery</w:t>
-      </w:r>
-      <w:proofErr w:type="spellEnd"/>
-      <w:r>
-        <w:rPr>
-          <w:rFonts w:ascii="Arial" w:hAnsi="Arial" w:cs="Arial"/>
-          <w:sz w:val="24"/>
-        </w:rPr>
-        <w:t xml:space="preserve"> puedes hacer mucho más con mucho menos</w:t>
+      <w:r>
+        <w:rPr>
+          <w:rFonts w:ascii="Arial" w:hAnsi="Arial" w:cs="Arial"/>
+          <w:sz w:val="24"/>
+        </w:rPr>
+        <w:t>jQuery es una popular biblioteca de JavaScript. Fue creada por John Resig en el 2006 con el objetivo de facilitarle el uso de JavaScript en los sitios web a los desarrolladores. No es un lenguaje de programación separado y funciona en conjunto con JavaScript. Con jQuery puedes hacer mucho más con mucho menos</w:t>
       </w:r>
       <w:r>
         <w:rPr>
@@ -14307,23 +14233,7 @@
           <w:sz w:val="24"/>
         </w:rPr>
         <w:lastRenderedPageBreak/>
-        <w:t xml:space="preserve">Por lo anterior, para casos en específicos, </w:t>
-      </w:r>
-      <w:proofErr w:type="spellStart"/>
-      <w:r>
-        <w:rPr>
-          <w:rFonts w:ascii="Arial" w:hAnsi="Arial" w:cs="Arial"/>
-          <w:sz w:val="24"/>
-        </w:rPr>
-        <w:t>jQuery</w:t>
-      </w:r>
-      <w:proofErr w:type="spellEnd"/>
-      <w:r>
-        <w:rPr>
-          <w:rFonts w:ascii="Arial" w:hAnsi="Arial" w:cs="Arial"/>
-          <w:sz w:val="24"/>
-        </w:rPr>
-        <w:t xml:space="preserve"> fue una herramienta de trabajo que fue de suma utilidad durante del desarrollo del código en JavaScript dentro del sistema de emisión de títulos electrónicos digitales.</w:t>
+        <w:t>Por lo anterior, para casos en específicos, jQuery fue una herramienta de trabajo que fue de suma utilidad durante del desarrollo del código en JavaScript dentro del sistema de emisión de títulos electrónicos digitales.</w:t>
       </w:r>
       <w:r>
         <w:rPr>
@@ -14371,39 +14281,7 @@
           <w:rFonts w:ascii="Arial" w:hAnsi="Arial" w:cs="Arial"/>
           <w:sz w:val="24"/>
         </w:rPr>
-        <w:t xml:space="preserve">Una característica que explica por qué </w:t>
-      </w:r>
-      <w:proofErr w:type="spellStart"/>
-      <w:r>
-        <w:rPr>
-          <w:rFonts w:ascii="Arial" w:hAnsi="Arial" w:cs="Arial"/>
-          <w:sz w:val="24"/>
-        </w:rPr>
-        <w:t>jQuery</w:t>
-      </w:r>
-      <w:proofErr w:type="spellEnd"/>
-      <w:r>
-        <w:rPr>
-          <w:rFonts w:ascii="Arial" w:hAnsi="Arial" w:cs="Arial"/>
-          <w:sz w:val="24"/>
-        </w:rPr>
-        <w:t xml:space="preserve"> se volvió tan exitosa y popular es, probablemente, la capacidad multiplataforma. Esta corrige automáticamente los errores y se ejecuta de la misma manera en los navegadores más utilizados, como Chrome, Firefox, Safari, MS </w:t>
-      </w:r>
-      <w:proofErr w:type="spellStart"/>
-      <w:r>
-        <w:rPr>
-          <w:rFonts w:ascii="Arial" w:hAnsi="Arial" w:cs="Arial"/>
-          <w:sz w:val="24"/>
-        </w:rPr>
-        <w:t>Edge</w:t>
-      </w:r>
-      <w:proofErr w:type="spellEnd"/>
-      <w:r>
-        <w:rPr>
-          <w:rFonts w:ascii="Arial" w:hAnsi="Arial" w:cs="Arial"/>
-          <w:sz w:val="24"/>
-        </w:rPr>
-        <w:t>, IE, Android y iOS.</w:t>
+        <w:t>Una característica que explica por qué jQuery se volvió tan exitosa y popular es, probablemente, la capacidad multiplataforma. Esta corrige automáticamente los errores y se ejecuta de la misma manera en los navegadores más utilizados, como Chrome, Firefox, Safari, MS Edge, IE, Android y iOS.</w:t>
       </w:r>
     </w:p>
     <w:p>
@@ -14415,21 +14293,12 @@
           <w:sz w:val="24"/>
         </w:rPr>
       </w:pPr>
-      <w:proofErr w:type="spellStart"/>
-      <w:r>
-        <w:rPr>
-          <w:rFonts w:ascii="Arial" w:hAnsi="Arial" w:cs="Arial"/>
-          <w:sz w:val="24"/>
-        </w:rPr>
-        <w:t>jQuery</w:t>
-      </w:r>
-      <w:proofErr w:type="spellEnd"/>
-      <w:r>
-        <w:rPr>
-          <w:rFonts w:ascii="Arial" w:hAnsi="Arial" w:cs="Arial"/>
-          <w:sz w:val="24"/>
-        </w:rPr>
-        <w:t xml:space="preserve"> también facilita en gran manera el uso de Ajax. Éste funciona de forma asíncrona del resto del código, lo cual significa que el código escrito con Ajax puede comunicarse con el servidor y actualizar su contenido sin necesidad de volver a cargar la página.</w:t>
+      <w:r>
+        <w:rPr>
+          <w:rFonts w:ascii="Arial" w:hAnsi="Arial" w:cs="Arial"/>
+          <w:sz w:val="24"/>
+        </w:rPr>
+        <w:t>jQuery también facilita en gran manera el uso de Ajax. Éste funciona de forma asíncrona del resto del código, lo cual significa que el código escrito con Ajax puede comunicarse con el servidor y actualizar su contenido sin necesidad de volver a cargar la página.</w:t>
       </w:r>
     </w:p>
     <w:p>
@@ -14525,23 +14394,7 @@
           <w:rFonts w:ascii="Arial" w:hAnsi="Arial" w:cs="Arial"/>
           <w:sz w:val="24"/>
         </w:rPr>
-        <w:t xml:space="preserve">Es muy fácil de aprender y utilizar. Si se tienen adecuados conocimientos de HTML y CSS, se pueden construir aplicaciones robustas en muy poco tiempo. El sitio web de </w:t>
-      </w:r>
-      <w:proofErr w:type="spellStart"/>
-      <w:r>
-        <w:rPr>
-          <w:rFonts w:ascii="Arial" w:hAnsi="Arial" w:cs="Arial"/>
-          <w:sz w:val="24"/>
-        </w:rPr>
-        <w:t>jQuery</w:t>
-      </w:r>
-      <w:proofErr w:type="spellEnd"/>
-      <w:r>
-        <w:rPr>
-          <w:rFonts w:ascii="Arial" w:hAnsi="Arial" w:cs="Arial"/>
-          <w:sz w:val="24"/>
-        </w:rPr>
-        <w:t xml:space="preserve"> cuenta con abundante documentación para aprender.</w:t>
+        <w:t>Es muy fácil de aprender y utilizar. Si se tienen adecuados conocimientos de HTML y CSS, se pueden construir aplicaciones robustas en muy poco tiempo. El sitio web de jQuery cuenta con abundante documentación para aprender.</w:t>
       </w:r>
     </w:p>
     <w:p>
@@ -14784,14 +14637,6 @@
               <w:noProof/>
               <w:sz w:val="24"/>
             </w:rPr>
-            <w:t xml:space="preserve"> </w:t>
-          </w:r>
-          <w:r>
-            <w:rPr>
-              <w:rFonts w:ascii="Arial" w:hAnsi="Arial" w:cs="Arial"/>
-              <w:noProof/>
-              <w:sz w:val="24"/>
-            </w:rPr>
             <w:t>(B., HOSTINGER, 2019)</w:t>
           </w:r>
           <w:r>
@@ -14912,14 +14757,6 @@
               <w:noProof/>
               <w:sz w:val="24"/>
             </w:rPr>
-            <w:t xml:space="preserve"> </w:t>
-          </w:r>
-          <w:r>
-            <w:rPr>
-              <w:rFonts w:ascii="Arial" w:hAnsi="Arial" w:cs="Arial"/>
-              <w:noProof/>
-              <w:sz w:val="24"/>
-            </w:rPr>
             <w:t>(4rsoluciones, 2014)</w:t>
           </w:r>
           <w:r>
@@ -15195,17 +15032,9 @@
           <w:rFonts w:cs="Arial"/>
         </w:rPr>
         <w:lastRenderedPageBreak/>
-        <w:t xml:space="preserve">2.12 </w:t>
-      </w:r>
-      <w:proofErr w:type="spellStart"/>
-      <w:r>
-        <w:rPr>
-          <w:rFonts w:cs="Arial"/>
-        </w:rPr>
-        <w:t>ItextSharp</w:t>
+        <w:t>2.12 ItextSharp</w:t>
       </w:r>
       <w:bookmarkEnd w:id="39"/>
-      <w:proofErr w:type="spellEnd"/>
     </w:p>
     <w:p>
       <w:pPr>
@@ -15275,103 +15104,11 @@
         </w:rPr>
         <w:t xml:space="preserve">, </w:t>
       </w:r>
-      <w:proofErr w:type="spellStart"/>
-      <w:r>
-        <w:rPr>
-          <w:rFonts w:ascii="Arial" w:hAnsi="Arial" w:cs="Arial"/>
-        </w:rPr>
-        <w:t>iText</w:t>
-      </w:r>
-      <w:proofErr w:type="spellEnd"/>
-      <w:r>
-        <w:rPr>
-          <w:rFonts w:ascii="Arial" w:hAnsi="Arial" w:cs="Arial"/>
-        </w:rPr>
-        <w:t xml:space="preserve"> es una biblioteca Open </w:t>
-      </w:r>
-      <w:proofErr w:type="spellStart"/>
-      <w:r>
-        <w:rPr>
-          <w:rFonts w:ascii="Arial" w:hAnsi="Arial" w:cs="Arial"/>
-        </w:rPr>
-        <w:t>Source</w:t>
-      </w:r>
-      <w:proofErr w:type="spellEnd"/>
-      <w:r>
-        <w:rPr>
-          <w:rFonts w:ascii="Arial" w:hAnsi="Arial" w:cs="Arial"/>
-        </w:rPr>
-        <w:t xml:space="preserve"> para crear y manipular archivos PDF, RTF, y HTML en Java. Fue escrita por Bruno </w:t>
-      </w:r>
-      <w:proofErr w:type="spellStart"/>
-      <w:r>
-        <w:rPr>
-          <w:rFonts w:ascii="Arial" w:hAnsi="Arial" w:cs="Arial"/>
-        </w:rPr>
-        <w:t>Lowagie</w:t>
-      </w:r>
-      <w:proofErr w:type="spellEnd"/>
-      <w:r>
-        <w:rPr>
-          <w:rFonts w:ascii="Arial" w:hAnsi="Arial" w:cs="Arial"/>
-        </w:rPr>
-        <w:t xml:space="preserve">, Paulo </w:t>
-      </w:r>
-      <w:proofErr w:type="spellStart"/>
-      <w:r>
-        <w:rPr>
-          <w:rFonts w:ascii="Arial" w:hAnsi="Arial" w:cs="Arial"/>
-        </w:rPr>
-        <w:t>Soares</w:t>
-      </w:r>
-      <w:proofErr w:type="spellEnd"/>
-      <w:r>
-        <w:rPr>
-          <w:rFonts w:ascii="Arial" w:hAnsi="Arial" w:cs="Arial"/>
-        </w:rPr>
-        <w:t xml:space="preserve">, y otros; está distribuida bajo la </w:t>
-      </w:r>
-      <w:proofErr w:type="spellStart"/>
-      <w:r>
-        <w:rPr>
-          <w:rFonts w:ascii="Arial" w:hAnsi="Arial" w:cs="Arial"/>
-        </w:rPr>
-        <w:t>Affero</w:t>
-      </w:r>
-      <w:proofErr w:type="spellEnd"/>
-      <w:r>
-        <w:rPr>
-          <w:rFonts w:ascii="Arial" w:hAnsi="Arial" w:cs="Arial"/>
-        </w:rPr>
-        <w:t xml:space="preserve"> General </w:t>
-      </w:r>
-      <w:proofErr w:type="spellStart"/>
-      <w:r>
-        <w:rPr>
-          <w:rFonts w:ascii="Arial" w:hAnsi="Arial" w:cs="Arial"/>
-        </w:rPr>
-        <w:t>Public</w:t>
-      </w:r>
-      <w:proofErr w:type="spellEnd"/>
-      <w:r>
-        <w:rPr>
-          <w:rFonts w:ascii="Arial" w:hAnsi="Arial" w:cs="Arial"/>
-        </w:rPr>
-        <w:t xml:space="preserve"> </w:t>
-      </w:r>
-      <w:proofErr w:type="spellStart"/>
-      <w:r>
-        <w:rPr>
-          <w:rFonts w:ascii="Arial" w:hAnsi="Arial" w:cs="Arial"/>
-        </w:rPr>
-        <w:t>License</w:t>
-      </w:r>
-      <w:proofErr w:type="spellEnd"/>
-      <w:r>
-        <w:rPr>
-          <w:rFonts w:ascii="Arial" w:hAnsi="Arial" w:cs="Arial"/>
-        </w:rPr>
-        <w:t>.</w:t>
+      <w:r>
+        <w:rPr>
+          <w:rFonts w:ascii="Arial" w:hAnsi="Arial" w:cs="Arial"/>
+        </w:rPr>
+        <w:t>iText es una biblioteca Open Source para crear y manipular archivos PDF, RTF, y HTML en Java. Fue escrita por Bruno Lowagie, Paulo Soares, y otros; está distribuida bajo la Affero General Public License.</w:t>
       </w:r>
       <w:r>
         <w:rPr>
@@ -15447,17 +15184,8 @@
           <w:rFonts w:ascii="Arial" w:hAnsi="Arial" w:cs="Arial"/>
           <w:sz w:val="24"/>
         </w:rPr>
-        <w:t xml:space="preserve">Como lo cita la página de internet </w:t>
-      </w:r>
-      <w:proofErr w:type="spellStart"/>
-      <w:r>
-        <w:rPr>
-          <w:rFonts w:ascii="Arial" w:hAnsi="Arial" w:cs="Arial"/>
-          <w:sz w:val="24"/>
-        </w:rPr>
-        <w:t>computerhoy</w:t>
-      </w:r>
-      <w:proofErr w:type="spellEnd"/>
+        <w:t>Como lo cita la página de internet computerhoy</w:t>
+      </w:r>
       <w:r>
         <w:rPr>
           <w:rFonts w:ascii="Arial" w:hAnsi="Arial" w:cs="Arial"/>
@@ -16027,40 +15755,15 @@
           <w:rFonts w:ascii="Arial" w:hAnsi="Arial" w:cs="Arial"/>
           <w:sz w:val="24"/>
         </w:rPr>
-        <w:t xml:space="preserve"> como lo es el proyecto completo basados en la tecnología de desarrollo web Asp.net de Microsoft, además de utilizar distintos lenguajes de programación como </w:t>
-      </w:r>
-      <w:proofErr w:type="spellStart"/>
-      <w:r>
-        <w:rPr>
-          <w:rFonts w:ascii="Arial" w:hAnsi="Arial" w:cs="Arial"/>
-          <w:sz w:val="24"/>
-        </w:rPr>
-        <w:t>c#</w:t>
-      </w:r>
-      <w:proofErr w:type="spellEnd"/>
-      <w:r>
-        <w:rPr>
-          <w:rFonts w:ascii="Arial" w:hAnsi="Arial" w:cs="Arial"/>
-          <w:sz w:val="24"/>
-        </w:rPr>
-        <w:t xml:space="preserve"> y JavaScript</w:t>
-      </w:r>
-      <w:r>
-        <w:rPr>
-          <w:rFonts w:ascii="Arial" w:hAnsi="Arial" w:cs="Arial"/>
-          <w:sz w:val="24"/>
-        </w:rPr>
-        <w:t xml:space="preserve"> y haciendo uso de distintas técnicas y librerías de desarrollo web como lo son AJAX y </w:t>
-      </w:r>
-      <w:proofErr w:type="spellStart"/>
-      <w:r>
-        <w:rPr>
-          <w:rFonts w:ascii="Arial" w:hAnsi="Arial" w:cs="Arial"/>
-          <w:sz w:val="24"/>
-        </w:rPr>
-        <w:t>jQuery</w:t>
-      </w:r>
-      <w:proofErr w:type="spellEnd"/>
+        <w:t xml:space="preserve"> como lo es el proyecto completo basados en la tecnología de desarrollo web Asp.net de Microsoft, además de utilizar distintos lenguajes de programación como c# y JavaScript</w:t>
+      </w:r>
+      <w:r>
+        <w:rPr>
+          <w:rFonts w:ascii="Arial" w:hAnsi="Arial" w:cs="Arial"/>
+          <w:sz w:val="24"/>
+        </w:rPr>
+        <w:t xml:space="preserve"> y haciendo uso de distintas técnicas y librerías de desarrollo web como lo son AJAX y jQuery</w:t>
+      </w:r>
       <w:r>
         <w:rPr>
           <w:rFonts w:ascii="Arial" w:hAnsi="Arial" w:cs="Arial"/>
@@ -16486,16 +16189,7 @@
           <w:rFonts w:ascii="Arial" w:hAnsi="Arial" w:cs="Arial"/>
           <w:sz w:val="24"/>
         </w:rPr>
-        <w:t>Desarrollar un módulo para la visualización del título</w:t>
-      </w:r>
-      <w:bookmarkStart w:id="52" w:name="_GoBack"/>
-      <w:bookmarkEnd w:id="52"/>
-      <w:r>
-        <w:rPr>
-          <w:rFonts w:ascii="Arial" w:hAnsi="Arial" w:cs="Arial"/>
-          <w:sz w:val="24"/>
-        </w:rPr>
-        <w:t xml:space="preserve"> electrónico para el sistema de emisión de títulos electrónicos profesionales.</w:t>
+        <w:t>Desarrollar un módulo para la visualización del título electrónico para el sistema de emisión de títulos electrónicos profesionales.</w:t>
       </w:r>
     </w:p>
     <w:p>
@@ -16516,14 +16210,7 @@
           <w:rFonts w:ascii="Arial" w:hAnsi="Arial" w:cs="Arial"/>
           <w:sz w:val="24"/>
         </w:rPr>
-        <w:t>Desarrollar</w:t>
-      </w:r>
-      <w:r>
-        <w:rPr>
-          <w:rFonts w:ascii="Arial" w:hAnsi="Arial" w:cs="Arial"/>
-          <w:sz w:val="24"/>
-        </w:rPr>
-        <w:t xml:space="preserve"> de un módulo que permita la descarga la representación grafía al verificar la existencia y el estatus del título dentro del sistema de emisión de títulos electrónicos profesionales.</w:t>
+        <w:t>Desarrollar de un módulo que permita la descarga la representación grafía al verificar la existencia y el estatus del título dentro del sistema de emisión de títulos electrónicos profesionales.</w:t>
       </w:r>
     </w:p>
     <w:p>
@@ -16577,6 +16264,27 @@
     </w:p>
     <w:p>
       <w:pPr>
+        <w:pStyle w:val="Prrafodelista"/>
+        <w:numPr>
+          <w:ilvl w:val="0"/>
+          <w:numId w:val="25"/>
+        </w:numPr>
+        <w:spacing w:line="360" w:lineRule="auto"/>
+        <w:rPr>
+          <w:rFonts w:ascii="Arial" w:hAnsi="Arial" w:cs="Arial"/>
+          <w:sz w:val="24"/>
+        </w:rPr>
+      </w:pPr>
+      <w:r>
+        <w:rPr>
+          <w:rFonts w:ascii="Arial" w:hAnsi="Arial" w:cs="Arial"/>
+          <w:sz w:val="24"/>
+        </w:rPr>
+        <w:t xml:space="preserve">Procesar archivo Excel para obtener el estado de registro en el sistema del lote. </w:t>
+      </w:r>
+    </w:p>
+    <w:p>
+      <w:pPr>
         <w:pStyle w:val="Ttulo1"/>
         <w:spacing w:line="360" w:lineRule="auto"/>
         <w:rPr>
@@ -16585,7 +16293,7 @@
           <w:bCs w:val="0"/>
         </w:rPr>
       </w:pPr>
-      <w:bookmarkStart w:id="53" w:name="_Toc54339548"/>
+      <w:bookmarkStart w:id="52" w:name="_Toc54339548"/>
       <w:r>
         <w:rPr>
           <w:rFonts w:cs="Arial"/>
@@ -16601,7 +16309,7 @@
         </w:rPr>
         <w:t>apítulo 5</w:t>
       </w:r>
-      <w:bookmarkEnd w:id="53"/>
+      <w:bookmarkEnd w:id="52"/>
     </w:p>
     <w:p>
       <w:pPr>
@@ -16612,11 +16320,11 @@
           <w:sz w:val="24"/>
         </w:rPr>
       </w:pPr>
-      <w:bookmarkStart w:id="54" w:name="_Toc54339549"/>
+      <w:bookmarkStart w:id="53" w:name="_Toc54339549"/>
       <w:r>
         <w:t>Metodología</w:t>
       </w:r>
-      <w:bookmarkEnd w:id="54"/>
+      <w:bookmarkEnd w:id="53"/>
     </w:p>
     <w:p>
       <w:pPr>
@@ -16627,11 +16335,11 @@
           <w:rFonts w:cs="Arial"/>
         </w:rPr>
       </w:pPr>
-      <w:bookmarkStart w:id="55" w:name="_Toc54339550"/>
+      <w:bookmarkStart w:id="54" w:name="_Toc54339550"/>
       <w:r>
         <w:t xml:space="preserve">5.1 </w:t>
       </w:r>
-      <w:bookmarkEnd w:id="55"/>
+      <w:bookmarkEnd w:id="54"/>
       <w:r>
         <w:rPr>
           <w:rFonts w:cs="Arial"/>
@@ -16803,7 +16511,7 @@
           <w:szCs w:val="20"/>
         </w:rPr>
       </w:pPr>
-      <w:bookmarkStart w:id="56" w:name="_Toc53924300"/>
+      <w:bookmarkStart w:id="55" w:name="_Toc53924300"/>
       <w:r>
         <w:rPr>
           <w:rFonts w:ascii="Arial" w:hAnsi="Arial" w:cs="Arial"/>
@@ -16891,7 +16599,7 @@
         </w:rPr>
         <w:t xml:space="preserve"> Fuente propia.</w:t>
       </w:r>
-      <w:bookmarkEnd w:id="56"/>
+      <w:bookmarkEnd w:id="55"/>
     </w:p>
     <w:p>
       <w:pPr>
@@ -16927,7 +16635,7 @@
           <w:rFonts w:cs="Arial"/>
         </w:rPr>
       </w:pPr>
-      <w:bookmarkStart w:id="57" w:name="_Toc54339551"/>
+      <w:bookmarkStart w:id="56" w:name="_Toc54339551"/>
       <w:r>
         <w:rPr>
           <w:lang w:eastAsia="es-MX"/>
@@ -16935,7 +16643,7 @@
         <w:lastRenderedPageBreak/>
         <w:t>5.2</w:t>
       </w:r>
-      <w:bookmarkEnd w:id="57"/>
+      <w:bookmarkEnd w:id="56"/>
       <w:r>
         <w:rPr>
           <w:rFonts w:cs="Arial"/>
@@ -17226,7 +16934,7 @@
           <w:sz w:val="20"/>
         </w:rPr>
       </w:pPr>
-      <w:bookmarkStart w:id="58" w:name="_Toc53924301"/>
+      <w:bookmarkStart w:id="57" w:name="_Toc53924301"/>
       <w:r>
         <w:rPr>
           <w:rFonts w:ascii="Arial" w:hAnsi="Arial" w:cs="Arial"/>
@@ -17294,7 +17002,7 @@
         <w:t>2012</w:t>
       </w:r>
     </w:p>
-    <w:bookmarkEnd w:id="58"/>
+    <w:bookmarkEnd w:id="57"/>
     <w:p>
       <w:pPr>
         <w:pStyle w:val="Descripcin"/>
@@ -17395,7 +17103,7 @@
           <w:sz w:val="20"/>
         </w:rPr>
       </w:pPr>
-      <w:bookmarkStart w:id="59" w:name="_Toc53924302"/>
+      <w:bookmarkStart w:id="58" w:name="_Toc53924302"/>
       <w:r>
         <w:rPr>
           <w:rFonts w:ascii="Arial" w:hAnsi="Arial" w:cs="Arial"/>
@@ -17473,7 +17181,7 @@
         <w:t>Server</w:t>
       </w:r>
     </w:p>
-    <w:bookmarkEnd w:id="59"/>
+    <w:bookmarkEnd w:id="58"/>
     <w:p>
       <w:pPr>
         <w:pStyle w:val="Descripcin"/>
@@ -17673,7 +17381,7 @@
           <w:sz w:val="20"/>
         </w:rPr>
       </w:pPr>
-      <w:bookmarkStart w:id="60" w:name="_Toc53924303"/>
+      <w:bookmarkStart w:id="59" w:name="_Toc53924303"/>
       <w:r>
         <w:rPr>
           <w:rFonts w:ascii="Arial" w:hAnsi="Arial" w:cs="Arial"/>
@@ -17760,7 +17468,7 @@
         </w:rPr>
         <w:t>Fuente: Propio</w:t>
       </w:r>
-      <w:bookmarkEnd w:id="60"/>
+      <w:bookmarkEnd w:id="59"/>
     </w:p>
     <w:p/>
     <w:p>
@@ -17872,7 +17580,7 @@
           <w:sz w:val="20"/>
         </w:rPr>
       </w:pPr>
-      <w:bookmarkStart w:id="61" w:name="_Toc53924304"/>
+      <w:bookmarkStart w:id="60" w:name="_Toc53924304"/>
       <w:r>
         <w:rPr>
           <w:rFonts w:ascii="Arial" w:hAnsi="Arial" w:cs="Arial"/>
@@ -17959,7 +17667,7 @@
         </w:rPr>
         <w:t xml:space="preserve">Fuente: Propia </w:t>
       </w:r>
-      <w:bookmarkEnd w:id="61"/>
+      <w:bookmarkEnd w:id="60"/>
     </w:p>
     <w:p/>
     <w:p>
@@ -18106,7 +17814,7 @@
           <w:szCs w:val="20"/>
         </w:rPr>
       </w:pPr>
-      <w:bookmarkStart w:id="62" w:name="_Toc53924305"/>
+      <w:bookmarkStart w:id="61" w:name="_Toc53924305"/>
       <w:r>
         <w:rPr>
           <w:rFonts w:ascii="Arial" w:hAnsi="Arial" w:cs="Arial"/>
@@ -18182,7 +17890,7 @@
         <w:t>r</w:t>
       </w:r>
     </w:p>
-    <w:bookmarkEnd w:id="62"/>
+    <w:bookmarkEnd w:id="61"/>
     <w:p>
       <w:pPr>
         <w:pStyle w:val="Descripcin"/>
@@ -18204,7 +17912,7 @@
         </w:rPr>
         <w:t>Fuente: Propia</w:t>
       </w:r>
-      <w:bookmarkStart w:id="63" w:name="_Toc54339552"/>
+      <w:bookmarkStart w:id="62" w:name="_Toc54339552"/>
     </w:p>
     <w:p/>
     <w:p>
@@ -18229,7 +17937,7 @@
         </w:rPr>
         <w:t>Instalación de la base de datos.</w:t>
       </w:r>
-      <w:bookmarkEnd w:id="63"/>
+      <w:bookmarkEnd w:id="62"/>
     </w:p>
     <w:p>
       <w:pPr>
@@ -18400,7 +18108,7 @@
           <w:szCs w:val="20"/>
         </w:rPr>
       </w:pPr>
-      <w:bookmarkStart w:id="64" w:name="_Toc53924306"/>
+      <w:bookmarkStart w:id="63" w:name="_Toc53924306"/>
       <w:r>
         <w:rPr>
           <w:rFonts w:ascii="Arial" w:hAnsi="Arial" w:cs="Arial"/>
@@ -18485,7 +18193,7 @@
         <w:t>un proceso almacenad</w:t>
       </w:r>
     </w:p>
-    <w:bookmarkEnd w:id="64"/>
+    <w:bookmarkEnd w:id="63"/>
     <w:p>
       <w:pPr>
         <w:pStyle w:val="Descripcin"/>
@@ -18595,7 +18303,7 @@
           <w:sz w:val="24"/>
           <w:lang w:eastAsia="es-MX"/>
         </w:rPr>
-        <w:t xml:space="preserve">uentra todo el </w:t>
+        <w:t>uentra todo el front-</w:t>
       </w:r>
       <w:proofErr w:type="spellStart"/>
       <w:r>
@@ -18604,7 +18312,7 @@
           <w:sz w:val="24"/>
           <w:lang w:eastAsia="es-MX"/>
         </w:rPr>
-        <w:t>front-end</w:t>
+        <w:t>end</w:t>
       </w:r>
       <w:proofErr w:type="spellEnd"/>
       <w:r>
@@ -18727,7 +18435,7 @@
           <w:sz w:val="20"/>
         </w:rPr>
       </w:pPr>
-      <w:bookmarkStart w:id="65" w:name="_Toc53924307"/>
+      <w:bookmarkStart w:id="64" w:name="_Toc53924307"/>
       <w:r>
         <w:rPr>
           <w:rFonts w:ascii="Arial" w:hAnsi="Arial" w:cs="Arial"/>
@@ -18795,7 +18503,7 @@
         <w:t>o</w:t>
       </w:r>
     </w:p>
-    <w:bookmarkEnd w:id="65"/>
+    <w:bookmarkEnd w:id="64"/>
     <w:p>
       <w:pPr>
         <w:pStyle w:val="Descripcin"/>
@@ -18945,7 +18653,7 @@
           <w:sz w:val="20"/>
         </w:rPr>
       </w:pPr>
-      <w:bookmarkStart w:id="66" w:name="_Toc53924308"/>
+      <w:bookmarkStart w:id="65" w:name="_Toc53924308"/>
       <w:r>
         <w:rPr>
           <w:rFonts w:ascii="Arial" w:hAnsi="Arial" w:cs="Arial"/>
@@ -19022,7 +18730,7 @@
         <w:t>A</w:t>
       </w:r>
     </w:p>
-    <w:bookmarkEnd w:id="66"/>
+    <w:bookmarkEnd w:id="65"/>
     <w:p>
       <w:pPr>
         <w:pStyle w:val="Descripcin"/>
@@ -19053,14 +18761,14 @@
           <w:lang w:eastAsia="es-MX"/>
         </w:rPr>
       </w:pPr>
-      <w:bookmarkStart w:id="67" w:name="_Toc54339554"/>
+      <w:bookmarkStart w:id="66" w:name="_Toc54339554"/>
       <w:r>
         <w:rPr>
           <w:lang w:eastAsia="es-MX"/>
         </w:rPr>
         <w:t>5.3.1 Modulo de bienvenida</w:t>
       </w:r>
-      <w:bookmarkEnd w:id="67"/>
+      <w:bookmarkEnd w:id="66"/>
       <w:r>
         <w:rPr>
           <w:lang w:eastAsia="es-MX"/>
@@ -19157,25 +18865,7 @@
           <w:sz w:val="24"/>
           <w:lang w:eastAsia="es-MX"/>
         </w:rPr>
-        <w:t xml:space="preserve">l alumno. La pantalla </w:t>
-      </w:r>
-      <w:proofErr w:type="spellStart"/>
-      <w:r>
-        <w:rPr>
-          <w:rFonts w:ascii="Arial" w:hAnsi="Arial" w:cs="Arial"/>
-          <w:sz w:val="24"/>
-          <w:lang w:eastAsia="es-MX"/>
-        </w:rPr>
-        <w:t>Student</w:t>
-      </w:r>
-      <w:proofErr w:type="spellEnd"/>
-      <w:r>
-        <w:rPr>
-          <w:rFonts w:ascii="Arial" w:hAnsi="Arial" w:cs="Arial"/>
-          <w:sz w:val="24"/>
-          <w:lang w:eastAsia="es-MX"/>
-        </w:rPr>
-        <w:t xml:space="preserve"> da</w:t>
+        <w:t>l alumno. La pantalla Student da</w:t>
       </w:r>
       <w:r>
         <w:rPr>
@@ -19295,7 +18985,7 @@
           <w:sz w:val="20"/>
         </w:rPr>
       </w:pPr>
-      <w:bookmarkStart w:id="68" w:name="_Toc53924309"/>
+      <w:bookmarkStart w:id="67" w:name="_Toc53924309"/>
       <w:r>
         <w:rPr>
           <w:rFonts w:ascii="Arial" w:hAnsi="Arial" w:cs="Arial"/>
@@ -19379,7 +19069,7 @@
         <w:t>o</w:t>
       </w:r>
     </w:p>
-    <w:bookmarkEnd w:id="68"/>
+    <w:bookmarkEnd w:id="67"/>
     <w:p>
       <w:pPr>
         <w:pStyle w:val="Descripcin"/>
@@ -19463,7 +19153,7 @@
           <w:sz w:val="20"/>
         </w:rPr>
       </w:pPr>
-      <w:bookmarkStart w:id="69" w:name="_Toc53924310"/>
+      <w:bookmarkStart w:id="68" w:name="_Toc53924310"/>
       <w:r>
         <w:rPr>
           <w:rFonts w:ascii="Arial" w:hAnsi="Arial" w:cs="Arial"/>
@@ -19561,7 +19251,7 @@
         </w:rPr>
         <w:t>Fuente: propia</w:t>
       </w:r>
-      <w:bookmarkEnd w:id="69"/>
+      <w:bookmarkEnd w:id="68"/>
       <w:r>
         <w:rPr>
           <w:rFonts w:ascii="Arial" w:hAnsi="Arial" w:cs="Arial"/>
@@ -19591,7 +19281,7 @@
           <w:lang w:eastAsia="es-MX"/>
         </w:rPr>
       </w:pPr>
-      <w:bookmarkStart w:id="70" w:name="_Toc54339555"/>
+      <w:bookmarkStart w:id="69" w:name="_Toc54339555"/>
       <w:r>
         <w:rPr>
           <w:lang w:eastAsia="es-MX"/>
@@ -19599,7 +19289,7 @@
         <w:lastRenderedPageBreak/>
         <w:t>5.3.2 Modulo Alumno</w:t>
       </w:r>
-      <w:bookmarkEnd w:id="70"/>
+      <w:bookmarkEnd w:id="69"/>
       <w:r>
         <w:rPr>
           <w:lang w:eastAsia="es-MX"/>
@@ -19757,7 +19447,7 @@
           <w:sz w:val="20"/>
         </w:rPr>
       </w:pPr>
-      <w:bookmarkStart w:id="71" w:name="_Toc53924311"/>
+      <w:bookmarkStart w:id="70" w:name="_Toc53924311"/>
       <w:r>
         <w:rPr>
           <w:rFonts w:ascii="Arial" w:hAnsi="Arial" w:cs="Arial"/>
@@ -19844,7 +19534,7 @@
         </w:rPr>
         <w:t>Fuente: propia.</w:t>
       </w:r>
-      <w:bookmarkEnd w:id="71"/>
+      <w:bookmarkEnd w:id="70"/>
     </w:p>
     <w:p/>
     <w:p>
@@ -19933,7 +19623,7 @@
           <w:sz w:val="20"/>
         </w:rPr>
       </w:pPr>
-      <w:bookmarkStart w:id="72" w:name="_Toc53924312"/>
+      <w:bookmarkStart w:id="71" w:name="_Toc53924312"/>
       <w:r>
         <w:rPr>
           <w:rFonts w:ascii="Arial" w:hAnsi="Arial" w:cs="Arial"/>
@@ -20020,7 +19710,7 @@
         </w:rPr>
         <w:t>Fuente: propia.</w:t>
       </w:r>
-      <w:bookmarkEnd w:id="72"/>
+      <w:bookmarkEnd w:id="71"/>
     </w:p>
     <w:p/>
     <w:p>
@@ -20137,7 +19827,7 @@
           <w:sz w:val="20"/>
         </w:rPr>
       </w:pPr>
-      <w:bookmarkStart w:id="73" w:name="_Toc53924313"/>
+      <w:bookmarkStart w:id="72" w:name="_Toc53924313"/>
       <w:r>
         <w:rPr>
           <w:rFonts w:ascii="Arial" w:hAnsi="Arial" w:cs="Arial"/>
@@ -20224,7 +19914,7 @@
         </w:rPr>
         <w:t>Fuente: propia.</w:t>
       </w:r>
-      <w:bookmarkEnd w:id="73"/>
+      <w:bookmarkEnd w:id="72"/>
     </w:p>
     <w:p>
       <w:pPr>
@@ -20235,25 +19925,19 @@
           <w:rFonts w:cs="Arial"/>
         </w:rPr>
       </w:pPr>
-      <w:bookmarkStart w:id="74" w:name="_Toc54339556"/>
+      <w:bookmarkStart w:id="73" w:name="_Toc54339556"/>
       <w:r>
         <w:rPr>
           <w:lang w:eastAsia="es-MX"/>
         </w:rPr>
         <w:t xml:space="preserve">5.3.2.1 </w:t>
       </w:r>
-      <w:bookmarkEnd w:id="74"/>
+      <w:bookmarkEnd w:id="73"/>
       <w:r>
         <w:rPr>
           <w:rFonts w:cs="Arial"/>
         </w:rPr>
-        <w:t>Desarrollo de un módulo que permita la descarga la representación grafía al verificar la existencia y el estatus del título dentro del sistema de emisión de títulos electrónicos profesionales</w:t>
-      </w:r>
-      <w:r>
-        <w:rPr>
-          <w:rFonts w:cs="Arial"/>
-        </w:rPr>
-        <w:t>.</w:t>
+        <w:t>Desarrollo de un módulo que permita la descarga la representación grafía al verificar la existencia y el estatus del título dentro del sistema de emisión de títulos electrónicos profesionales.</w:t>
       </w:r>
     </w:p>
     <w:p/>
@@ -20994,6 +20678,9 @@
           <w:sz w:val="20"/>
         </w:rPr>
       </w:pPr>
+      <w:bookmarkStart w:id="74" w:name="_Toc54463866"/>
+      <w:bookmarkStart w:id="75" w:name="_GoBack"/>
+      <w:bookmarkEnd w:id="75"/>
       <w:r>
         <w:rPr>
           <w:rFonts w:ascii="Arial" w:hAnsi="Arial" w:cs="Arial"/>
@@ -21060,6 +20747,7 @@
         </w:rPr>
         <w:t>o</w:t>
       </w:r>
+      <w:bookmarkEnd w:id="74"/>
     </w:p>
     <w:p>
       <w:pPr>
@@ -21122,31 +20810,7 @@
           <w:sz w:val="24"/>
           <w:lang w:eastAsia="es-MX"/>
         </w:rPr>
-        <w:t xml:space="preserve">ga un comportamiento diferente. En </w:t>
-      </w:r>
-      <w:r>
-        <w:rPr>
-          <w:rFonts w:ascii="Arial" w:hAnsi="Arial" w:cs="Arial"/>
-          <w:sz w:val="24"/>
-          <w:lang w:eastAsia="es-MX"/>
-        </w:rPr>
-        <w:t>caso de cumpla con todos los filtros se muestra pantalla con la que muestra la siguiente figura</w:t>
-      </w:r>
-      <w:r>
-        <w:rPr>
-          <w:rFonts w:ascii="Arial" w:hAnsi="Arial" w:cs="Arial"/>
-          <w:sz w:val="24"/>
-          <w:lang w:eastAsia="es-MX"/>
-        </w:rPr>
-        <w:t xml:space="preserve"> 17</w:t>
-      </w:r>
-      <w:r>
-        <w:rPr>
-          <w:rFonts w:ascii="Arial" w:hAnsi="Arial" w:cs="Arial"/>
-          <w:sz w:val="24"/>
-          <w:lang w:eastAsia="es-MX"/>
-        </w:rPr>
-        <w:t>:</w:t>
+        <w:t>ga un comportamiento diferente. En caso de cumpla con todos los filtros se muestra pantalla con la que muestra la siguiente figura 17:</w:t>
       </w:r>
     </w:p>
     <w:p>
@@ -21224,7 +20888,7 @@
           <w:sz w:val="20"/>
         </w:rPr>
       </w:pPr>
-      <w:bookmarkStart w:id="75" w:name="_Toc53924314"/>
+      <w:bookmarkStart w:id="76" w:name="_Toc53924314"/>
       <w:r>
         <w:rPr>
           <w:rFonts w:ascii="Arial" w:hAnsi="Arial" w:cs="Arial"/>
@@ -21311,7 +20975,7 @@
         </w:rPr>
         <w:t>Fuente: propia.</w:t>
       </w:r>
-      <w:bookmarkEnd w:id="75"/>
+      <w:bookmarkEnd w:id="76"/>
     </w:p>
     <w:p>
       <w:pPr>
@@ -21547,7 +21211,7 @@
           <w:sz w:val="20"/>
         </w:rPr>
       </w:pPr>
-      <w:bookmarkStart w:id="76" w:name="_Toc53924315"/>
+      <w:bookmarkStart w:id="77" w:name="_Toc53924315"/>
       <w:r>
         <w:rPr>
           <w:rFonts w:ascii="Arial" w:hAnsi="Arial" w:cs="Arial"/>
@@ -21642,7 +21306,7 @@
         </w:rPr>
         <w:t>o</w:t>
       </w:r>
-      <w:bookmarkEnd w:id="76"/>
+      <w:bookmarkEnd w:id="77"/>
       <w:r>
         <w:rPr>
           <w:rFonts w:ascii="Arial" w:hAnsi="Arial" w:cs="Arial"/>
@@ -21815,7 +21479,7 @@
           <w:sz w:val="20"/>
         </w:rPr>
       </w:pPr>
-      <w:bookmarkStart w:id="77" w:name="_Toc53924316"/>
+      <w:bookmarkStart w:id="78" w:name="_Toc53924316"/>
       <w:r>
         <w:rPr>
           <w:rFonts w:ascii="Arial" w:hAnsi="Arial" w:cs="Arial"/>
@@ -21910,7 +21574,7 @@
         </w:rPr>
         <w:t>a</w:t>
       </w:r>
-      <w:bookmarkEnd w:id="77"/>
+      <w:bookmarkEnd w:id="78"/>
       <w:r>
         <w:rPr>
           <w:rFonts w:ascii="Arial" w:hAnsi="Arial" w:cs="Arial"/>
@@ -22129,23 +21793,7 @@
           <w:rFonts w:ascii="Arial" w:hAnsi="Arial" w:cs="Arial"/>
           <w:sz w:val="24"/>
         </w:rPr>
-        <w:t xml:space="preserve">El documento se generó a través del uso de la librería </w:t>
-      </w:r>
-      <w:proofErr w:type="spellStart"/>
-      <w:r>
-        <w:rPr>
-          <w:rFonts w:ascii="Arial" w:hAnsi="Arial" w:cs="Arial"/>
-          <w:sz w:val="24"/>
-        </w:rPr>
-        <w:t>iTextSharp</w:t>
-      </w:r>
-      <w:proofErr w:type="spellEnd"/>
-      <w:r>
-        <w:rPr>
-          <w:rFonts w:ascii="Arial" w:hAnsi="Arial" w:cs="Arial"/>
-          <w:sz w:val="24"/>
-        </w:rPr>
-        <w:t xml:space="preserve">, mientras que el </w:t>
+        <w:t xml:space="preserve">El documento se generó a través del uso de la librería iTextSharp, mientras que el </w:t>
       </w:r>
       <w:r>
         <w:rPr>
@@ -22159,55 +21807,7 @@
           <w:rFonts w:ascii="Arial" w:hAnsi="Arial" w:cs="Arial"/>
           <w:sz w:val="24"/>
         </w:rPr>
-        <w:t xml:space="preserve"> QR fue generado con la librería </w:t>
-      </w:r>
-      <w:proofErr w:type="spellStart"/>
-      <w:r>
-        <w:rPr>
-          <w:rFonts w:ascii="Arial" w:hAnsi="Arial" w:cs="Arial"/>
-          <w:sz w:val="24"/>
-        </w:rPr>
-        <w:t>MessagingTollkit</w:t>
-      </w:r>
-      <w:proofErr w:type="spellEnd"/>
-      <w:r>
-        <w:rPr>
-          <w:rFonts w:ascii="Arial" w:hAnsi="Arial" w:cs="Arial"/>
-          <w:sz w:val="24"/>
-        </w:rPr>
-        <w:t xml:space="preserve">, ambas referencias se agregaron usando el instalador de paquetes </w:t>
-      </w:r>
-      <w:proofErr w:type="spellStart"/>
-      <w:r>
-        <w:rPr>
-          <w:rFonts w:ascii="Arial" w:hAnsi="Arial" w:cs="Arial"/>
-          <w:sz w:val="24"/>
-        </w:rPr>
-        <w:t>Nuget</w:t>
-      </w:r>
-      <w:proofErr w:type="spellEnd"/>
-      <w:r>
-        <w:rPr>
-          <w:rFonts w:ascii="Arial" w:hAnsi="Arial" w:cs="Arial"/>
-          <w:sz w:val="24"/>
-        </w:rPr>
-        <w:t xml:space="preserve"> de visual </w:t>
-      </w:r>
-      <w:proofErr w:type="spellStart"/>
-      <w:r>
-        <w:rPr>
-          <w:rFonts w:ascii="Arial" w:hAnsi="Arial" w:cs="Arial"/>
-          <w:sz w:val="24"/>
-        </w:rPr>
-        <w:t>studio</w:t>
-      </w:r>
-      <w:proofErr w:type="spellEnd"/>
-      <w:r>
-        <w:rPr>
-          <w:rFonts w:ascii="Arial" w:hAnsi="Arial" w:cs="Arial"/>
-          <w:sz w:val="24"/>
-        </w:rPr>
-        <w:t>.</w:t>
+        <w:t xml:space="preserve"> QR fue generado con la librería MessagingTollkit, ambas referencias se agregaron usando el instalador de paquetes Nuget de visual studio.</w:t>
       </w:r>
     </w:p>
     <w:p>
@@ -22496,7 +22096,7 @@
           <w:lang w:eastAsia="es-MX"/>
         </w:rPr>
       </w:pPr>
-      <w:bookmarkStart w:id="78" w:name="_Toc54339557"/>
+      <w:bookmarkStart w:id="79" w:name="_Toc54339557"/>
       <w:r>
         <w:rPr>
           <w:lang w:eastAsia="es-MX"/>
@@ -22527,7 +22127,7 @@
         </w:rPr>
         <w:t>.</w:t>
       </w:r>
-      <w:bookmarkEnd w:id="78"/>
+      <w:bookmarkEnd w:id="79"/>
     </w:p>
     <w:p>
       <w:pPr>
@@ -23245,14 +22845,14 @@
           <w:lang w:eastAsia="es-MX"/>
         </w:rPr>
       </w:pPr>
-      <w:bookmarkStart w:id="79" w:name="_Toc54339558"/>
+      <w:bookmarkStart w:id="80" w:name="_Toc54339558"/>
       <w:r>
         <w:rPr>
           <w:lang w:eastAsia="es-MX"/>
         </w:rPr>
         <w:t>Modificación al módulo docente</w:t>
       </w:r>
-      <w:bookmarkEnd w:id="79"/>
+      <w:bookmarkEnd w:id="80"/>
     </w:p>
     <w:p>
       <w:pPr>
@@ -23669,6 +23269,30 @@
         <w:t>Fuente: propia.</w:t>
       </w:r>
     </w:p>
+    <w:p/>
+    <w:p>
+      <w:pPr>
+        <w:pStyle w:val="Ttulo3"/>
+        <w:spacing w:line="360" w:lineRule="auto"/>
+        <w:ind w:left="708" w:hanging="708"/>
+        <w:jc w:val="both"/>
+        <w:rPr>
+          <w:lang w:eastAsia="es-MX"/>
+        </w:rPr>
+      </w:pPr>
+      <w:r>
+        <w:rPr>
+          <w:lang w:eastAsia="es-MX"/>
+        </w:rPr>
+        <w:t xml:space="preserve">5.4.1 </w:t>
+      </w:r>
+      <w:r>
+        <w:rPr>
+          <w:rFonts w:cs="Arial"/>
+        </w:rPr>
+        <w:t>Procesamiento del archivo Excel para validación de estatus en el sistema.</w:t>
+      </w:r>
+    </w:p>
     <w:p>
       <w:pPr>
         <w:spacing w:line="360" w:lineRule="auto"/>
@@ -23676,10 +23300,214 @@
         <w:rPr>
           <w:rFonts w:ascii="Arial" w:hAnsi="Arial" w:cs="Arial"/>
           <w:sz w:val="24"/>
-          <w:lang w:eastAsia="es-MX"/>
-        </w:rPr>
-      </w:pPr>
-    </w:p>
+          <w:szCs w:val="24"/>
+          <w:lang w:eastAsia="es-MX"/>
+        </w:rPr>
+      </w:pPr>
+      <w:r>
+        <w:rPr>
+          <w:rFonts w:ascii="Arial" w:hAnsi="Arial" w:cs="Arial"/>
+          <w:sz w:val="24"/>
+          <w:szCs w:val="24"/>
+          <w:lang w:eastAsia="es-MX"/>
+        </w:rPr>
+        <w:t>Al momento de la creación del lote este se verifica si cuenta con el estado valido, para casos de este sistema el estado valido se representa como un numero uno, el identificador de dicho lote es comp</w:t>
+      </w:r>
+      <w:r>
+        <w:rPr>
+          <w:rFonts w:ascii="Arial" w:hAnsi="Arial" w:cs="Arial"/>
+          <w:sz w:val="24"/>
+          <w:szCs w:val="24"/>
+          <w:lang w:eastAsia="es-MX"/>
+        </w:rPr>
+        <w:t>a</w:t>
+      </w:r>
+      <w:r>
+        <w:rPr>
+          <w:rFonts w:ascii="Arial" w:hAnsi="Arial" w:cs="Arial"/>
+          <w:sz w:val="24"/>
+          <w:szCs w:val="24"/>
+          <w:lang w:eastAsia="es-MX"/>
+        </w:rPr>
+        <w:t>rado en una bas</w:t>
+      </w:r>
+      <w:r>
+        <w:rPr>
+          <w:rFonts w:ascii="Arial" w:hAnsi="Arial" w:cs="Arial"/>
+          <w:sz w:val="24"/>
+          <w:szCs w:val="24"/>
+          <w:lang w:eastAsia="es-MX"/>
+        </w:rPr>
+        <w:t xml:space="preserve">e de datos externa al sistema </w:t>
+      </w:r>
+      <w:r>
+        <w:rPr>
+          <w:rFonts w:ascii="Arial" w:hAnsi="Arial" w:cs="Arial"/>
+          <w:sz w:val="24"/>
+          <w:szCs w:val="24"/>
+          <w:lang w:eastAsia="es-MX"/>
+        </w:rPr>
+        <w:t>retorna</w:t>
+      </w:r>
+      <w:r>
+        <w:rPr>
+          <w:rFonts w:ascii="Arial" w:hAnsi="Arial" w:cs="Arial"/>
+          <w:sz w:val="24"/>
+          <w:szCs w:val="24"/>
+          <w:lang w:eastAsia="es-MX"/>
+        </w:rPr>
+        <w:t>ndo</w:t>
+      </w:r>
+      <w:r>
+        <w:rPr>
+          <w:rFonts w:ascii="Arial" w:hAnsi="Arial" w:cs="Arial"/>
+          <w:sz w:val="24"/>
+          <w:szCs w:val="24"/>
+          <w:lang w:eastAsia="es-MX"/>
+        </w:rPr>
+        <w:t xml:space="preserve"> un archivo Excel con información útil para el sistema de emisión de títulos electrónicos profesionales.</w:t>
+      </w:r>
+    </w:p>
+    <w:p>
+      <w:pPr>
+        <w:keepNext/>
+        <w:spacing w:after="0" w:line="240" w:lineRule="auto"/>
+        <w:jc w:val="both"/>
+      </w:pPr>
+      <w:r>
+        <w:rPr>
+          <w:rFonts w:ascii="Arial" w:hAnsi="Arial" w:cs="Arial"/>
+          <w:sz w:val="24"/>
+          <w:szCs w:val="24"/>
+          <w:lang w:eastAsia="es-MX"/>
+        </w:rPr>
+        <w:drawing>
+          <wp:inline distT="0" distB="0" distL="0" distR="0" wp14:anchorId="4FAB05D8" wp14:editId="209B07AD">
+            <wp:extent cx="5612130" cy="611505"/>
+            <wp:effectExtent l="0" t="0" r="7620" b="0"/>
+            <wp:docPr id="23" name="Imagen 23"/>
+            <wp:cNvGraphicFramePr>
+              <a:graphicFrameLocks xmlns:a="http://schemas.openxmlformats.org/drawingml/2006/main" noChangeAspect="1"/>
+            </wp:cNvGraphicFramePr>
+            <a:graphic xmlns:a="http://schemas.openxmlformats.org/drawingml/2006/main">
+              <a:graphicData uri="http://schemas.openxmlformats.org/drawingml/2006/picture">
+                <pic:pic xmlns:pic="http://schemas.openxmlformats.org/drawingml/2006/picture">
+                  <pic:nvPicPr>
+                    <pic:cNvPr id="1" name=""/>
+                    <pic:cNvPicPr/>
+                  </pic:nvPicPr>
+                  <pic:blipFill>
+                    <a:blip r:embed="rId46"/>
+                    <a:stretch>
+                      <a:fillRect/>
+                    </a:stretch>
+                  </pic:blipFill>
+                  <pic:spPr>
+                    <a:xfrm>
+                      <a:off x="0" y="0"/>
+                      <a:ext cx="5612130" cy="611505"/>
+                    </a:xfrm>
+                    <a:prstGeom prst="rect">
+                      <a:avLst/>
+                    </a:prstGeom>
+                  </pic:spPr>
+                </pic:pic>
+              </a:graphicData>
+            </a:graphic>
+          </wp:inline>
+        </w:drawing>
+      </w:r>
+    </w:p>
+    <w:p>
+      <w:pPr>
+        <w:pStyle w:val="Descripcin"/>
+        <w:spacing w:after="0"/>
+        <w:jc w:val="center"/>
+        <w:rPr>
+          <w:rFonts w:ascii="Arial" w:hAnsi="Arial" w:cs="Arial"/>
+          <w:i w:val="0"/>
+          <w:sz w:val="20"/>
+        </w:rPr>
+      </w:pPr>
+      <w:r>
+        <w:rPr>
+          <w:rFonts w:ascii="Arial" w:hAnsi="Arial" w:cs="Arial"/>
+          <w:i w:val="0"/>
+          <w:sz w:val="20"/>
+        </w:rPr>
+        <w:t xml:space="preserve">Figura  </w:t>
+      </w:r>
+      <w:r>
+        <w:rPr>
+          <w:rFonts w:ascii="Arial" w:hAnsi="Arial" w:cs="Arial"/>
+          <w:i w:val="0"/>
+          <w:sz w:val="20"/>
+        </w:rPr>
+        <w:fldChar w:fldCharType="begin"/>
+      </w:r>
+      <w:r>
+        <w:rPr>
+          <w:rFonts w:ascii="Arial" w:hAnsi="Arial" w:cs="Arial"/>
+          <w:i w:val="0"/>
+          <w:sz w:val="20"/>
+        </w:rPr>
+        <w:instrText xml:space="preserve"> SEQ Figura_ \* ARABIC </w:instrText>
+      </w:r>
+      <w:r>
+        <w:rPr>
+          <w:rFonts w:ascii="Arial" w:hAnsi="Arial" w:cs="Arial"/>
+          <w:i w:val="0"/>
+          <w:sz w:val="20"/>
+        </w:rPr>
+        <w:fldChar w:fldCharType="separate"/>
+      </w:r>
+      <w:r>
+        <w:rPr>
+          <w:rFonts w:ascii="Arial" w:hAnsi="Arial" w:cs="Arial"/>
+          <w:i w:val="0"/>
+          <w:noProof/>
+          <w:sz w:val="20"/>
+        </w:rPr>
+        <w:t>26</w:t>
+      </w:r>
+      <w:r>
+        <w:rPr>
+          <w:rFonts w:ascii="Arial" w:hAnsi="Arial" w:cs="Arial"/>
+          <w:i w:val="0"/>
+          <w:sz w:val="20"/>
+        </w:rPr>
+        <w:fldChar w:fldCharType="end"/>
+      </w:r>
+      <w:r>
+        <w:rPr>
+          <w:rFonts w:ascii="Arial" w:hAnsi="Arial" w:cs="Arial"/>
+          <w:i w:val="0"/>
+          <w:sz w:val="20"/>
+        </w:rPr>
+        <w:t xml:space="preserve"> Estructura del archivo Excel </w:t>
+      </w:r>
+    </w:p>
+    <w:p>
+      <w:pPr>
+        <w:pStyle w:val="Descripcin"/>
+        <w:spacing w:after="0"/>
+        <w:jc w:val="center"/>
+        <w:rPr>
+          <w:rFonts w:ascii="Arial" w:hAnsi="Arial" w:cs="Arial"/>
+          <w:i w:val="0"/>
+          <w:sz w:val="20"/>
+        </w:rPr>
+      </w:pPr>
+      <w:r>
+        <w:rPr>
+          <w:rFonts w:ascii="Arial" w:hAnsi="Arial" w:cs="Arial"/>
+          <w:i w:val="0"/>
+          <w:sz w:val="20"/>
+        </w:rPr>
+        <w:t>Fuente: propia.</w:t>
+      </w:r>
+    </w:p>
+    <w:p/>
     <w:p>
       <w:pPr>
         <w:spacing w:line="360" w:lineRule="auto"/>
@@ -23687,41 +23515,419 @@
         <w:rPr>
           <w:rFonts w:ascii="Arial" w:hAnsi="Arial" w:cs="Arial"/>
           <w:sz w:val="24"/>
-          <w:lang w:eastAsia="es-MX"/>
-        </w:rPr>
-      </w:pPr>
-    </w:p>
+          <w:szCs w:val="24"/>
+          <w:lang w:eastAsia="es-MX"/>
+        </w:rPr>
+      </w:pPr>
+      <w:r>
+        <w:rPr>
+          <w:rFonts w:ascii="Arial" w:hAnsi="Arial" w:cs="Arial"/>
+          <w:sz w:val="24"/>
+          <w:szCs w:val="24"/>
+          <w:lang w:eastAsia="es-MX"/>
+        </w:rPr>
+        <w:t xml:space="preserve">Se añadió una nueva funcionalidad al código ya existente, ahora permite el procesamiento del archivo Excel donde obtiene los datos almacenados en </w:t>
+      </w:r>
+      <w:r>
+        <w:rPr>
+          <w:rFonts w:ascii="Arial" w:hAnsi="Arial" w:cs="Arial"/>
+          <w:sz w:val="24"/>
+          <w:szCs w:val="24"/>
+          <w:lang w:eastAsia="es-MX"/>
+        </w:rPr>
+        <w:t>sistema</w:t>
+      </w:r>
+      <w:r>
+        <w:rPr>
+          <w:rFonts w:ascii="Arial" w:hAnsi="Arial" w:cs="Arial"/>
+          <w:sz w:val="24"/>
+          <w:szCs w:val="24"/>
+          <w:lang w:eastAsia="es-MX"/>
+        </w:rPr>
+        <w:t>, para este caso, se obtiene el número</w:t>
+      </w:r>
+      <w:r>
+        <w:rPr>
+          <w:rFonts w:ascii="Arial" w:hAnsi="Arial" w:cs="Arial"/>
+          <w:sz w:val="24"/>
+          <w:szCs w:val="24"/>
+          <w:lang w:eastAsia="es-MX"/>
+        </w:rPr>
+        <w:t xml:space="preserve"> de estatus</w:t>
+      </w:r>
+      <w:r>
+        <w:rPr>
+          <w:rFonts w:ascii="Arial" w:hAnsi="Arial" w:cs="Arial"/>
+          <w:sz w:val="24"/>
+          <w:szCs w:val="24"/>
+          <w:lang w:eastAsia="es-MX"/>
+        </w:rPr>
+        <w:t xml:space="preserve"> para posteriormente actualizar ese </w:t>
+      </w:r>
+      <w:r>
+        <w:rPr>
+          <w:rFonts w:ascii="Arial" w:hAnsi="Arial" w:cs="Arial"/>
+          <w:sz w:val="24"/>
+          <w:szCs w:val="24"/>
+          <w:lang w:eastAsia="es-MX"/>
+        </w:rPr>
+        <w:lastRenderedPageBreak/>
+        <w:t>estatus en la base de datos del sistema de emisión de títulos digitales.</w:t>
+      </w:r>
+      <w:r>
+        <w:rPr>
+          <w:rFonts w:ascii="Arial" w:hAnsi="Arial" w:cs="Arial"/>
+          <w:sz w:val="24"/>
+          <w:szCs w:val="24"/>
+          <w:lang w:eastAsia="es-MX"/>
+        </w:rPr>
+        <w:t xml:space="preserve"> En la siguiente figura</w:t>
+      </w:r>
+      <w:r>
+        <w:rPr>
+          <w:rFonts w:ascii="Arial" w:hAnsi="Arial" w:cs="Arial"/>
+          <w:sz w:val="24"/>
+          <w:szCs w:val="24"/>
+          <w:lang w:eastAsia="es-MX"/>
+        </w:rPr>
+        <w:t xml:space="preserve"> número 27</w:t>
+      </w:r>
+      <w:r>
+        <w:rPr>
+          <w:rFonts w:ascii="Arial" w:hAnsi="Arial" w:cs="Arial"/>
+          <w:sz w:val="24"/>
+          <w:szCs w:val="24"/>
+          <w:lang w:eastAsia="es-MX"/>
+        </w:rPr>
+        <w:t xml:space="preserve"> se muestra el estatus de NO_REGISTRADO debido que el número del estatus del archivo XML fue igual a 2, lo que para el sistema significa un lote aun sin registrar.</w:t>
+      </w:r>
+    </w:p>
+    <w:p>
+      <w:pPr>
+        <w:keepNext/>
+        <w:spacing w:after="0" w:line="240" w:lineRule="auto"/>
+        <w:jc w:val="center"/>
+        <w:rPr>
+          <w:rFonts w:ascii="Arial" w:hAnsi="Arial" w:cs="Arial"/>
+          <w:sz w:val="24"/>
+        </w:rPr>
+      </w:pPr>
+      <w:r>
+        <w:rPr>
+          <w:rFonts w:ascii="Arial" w:hAnsi="Arial" w:cs="Arial"/>
+          <w:sz w:val="28"/>
+          <w:szCs w:val="24"/>
+          <w:lang w:eastAsia="es-MX"/>
+        </w:rPr>
+        <w:drawing>
+          <wp:inline distT="0" distB="0" distL="0" distR="0" wp14:anchorId="6EDE8AA6" wp14:editId="34368FD2">
+            <wp:extent cx="5612130" cy="594360"/>
+            <wp:effectExtent l="0" t="0" r="7620" b="0"/>
+            <wp:docPr id="26" name="Imagen 26"/>
+            <wp:cNvGraphicFramePr>
+              <a:graphicFrameLocks xmlns:a="http://schemas.openxmlformats.org/drawingml/2006/main" noChangeAspect="1"/>
+            </wp:cNvGraphicFramePr>
+            <a:graphic xmlns:a="http://schemas.openxmlformats.org/drawingml/2006/main">
+              <a:graphicData uri="http://schemas.openxmlformats.org/drawingml/2006/picture">
+                <pic:pic xmlns:pic="http://schemas.openxmlformats.org/drawingml/2006/picture">
+                  <pic:nvPicPr>
+                    <pic:cNvPr id="1" name=""/>
+                    <pic:cNvPicPr/>
+                  </pic:nvPicPr>
+                  <pic:blipFill>
+                    <a:blip r:embed="rId47"/>
+                    <a:stretch>
+                      <a:fillRect/>
+                    </a:stretch>
+                  </pic:blipFill>
+                  <pic:spPr>
+                    <a:xfrm>
+                      <a:off x="0" y="0"/>
+                      <a:ext cx="5612130" cy="594360"/>
+                    </a:xfrm>
+                    <a:prstGeom prst="rect">
+                      <a:avLst/>
+                    </a:prstGeom>
+                  </pic:spPr>
+                </pic:pic>
+              </a:graphicData>
+            </a:graphic>
+          </wp:inline>
+        </w:drawing>
+      </w:r>
+    </w:p>
+    <w:p>
+      <w:pPr>
+        <w:pStyle w:val="Descripcin"/>
+        <w:spacing w:after="0"/>
+        <w:jc w:val="center"/>
+        <w:rPr>
+          <w:rFonts w:ascii="Arial" w:hAnsi="Arial" w:cs="Arial"/>
+          <w:sz w:val="20"/>
+        </w:rPr>
+      </w:pPr>
+      <w:r>
+        <w:rPr>
+          <w:rFonts w:ascii="Arial" w:hAnsi="Arial" w:cs="Arial"/>
+          <w:sz w:val="20"/>
+        </w:rPr>
+        <w:t xml:space="preserve">Figura  </w:t>
+      </w:r>
+      <w:r>
+        <w:rPr>
+          <w:rFonts w:ascii="Arial" w:hAnsi="Arial" w:cs="Arial"/>
+          <w:sz w:val="20"/>
+        </w:rPr>
+        <w:fldChar w:fldCharType="begin"/>
+      </w:r>
+      <w:r>
+        <w:rPr>
+          <w:rFonts w:ascii="Arial" w:hAnsi="Arial" w:cs="Arial"/>
+          <w:sz w:val="20"/>
+        </w:rPr>
+        <w:instrText xml:space="preserve"> SEQ Figura_ \* ARABIC </w:instrText>
+      </w:r>
+      <w:r>
+        <w:rPr>
+          <w:rFonts w:ascii="Arial" w:hAnsi="Arial" w:cs="Arial"/>
+          <w:sz w:val="20"/>
+        </w:rPr>
+        <w:fldChar w:fldCharType="separate"/>
+      </w:r>
+      <w:r>
+        <w:rPr>
+          <w:rFonts w:ascii="Arial" w:hAnsi="Arial" w:cs="Arial"/>
+          <w:noProof/>
+          <w:sz w:val="20"/>
+        </w:rPr>
+        <w:t>27</w:t>
+      </w:r>
+      <w:r>
+        <w:rPr>
+          <w:rFonts w:ascii="Arial" w:hAnsi="Arial" w:cs="Arial"/>
+          <w:sz w:val="20"/>
+        </w:rPr>
+        <w:fldChar w:fldCharType="end"/>
+      </w:r>
+      <w:r>
+        <w:rPr>
+          <w:rFonts w:ascii="Arial" w:hAnsi="Arial" w:cs="Arial"/>
+          <w:sz w:val="20"/>
+        </w:rPr>
+        <w:t xml:space="preserve"> Estatus actualizados en la base de datos</w:t>
+      </w:r>
+      <w:r>
+        <w:rPr>
+          <w:rFonts w:ascii="Arial" w:hAnsi="Arial" w:cs="Arial"/>
+          <w:sz w:val="20"/>
+        </w:rPr>
+        <w:t xml:space="preserve"> </w:t>
+      </w:r>
+    </w:p>
+    <w:p>
+      <w:pPr>
+        <w:pStyle w:val="Descripcin"/>
+        <w:spacing w:after="0"/>
+        <w:jc w:val="center"/>
+        <w:rPr>
+          <w:rFonts w:ascii="Arial" w:hAnsi="Arial" w:cs="Arial"/>
+          <w:sz w:val="20"/>
+        </w:rPr>
+      </w:pPr>
+      <w:r>
+        <w:rPr>
+          <w:rFonts w:ascii="Arial" w:hAnsi="Arial" w:cs="Arial"/>
+          <w:sz w:val="20"/>
+        </w:rPr>
+        <w:t>Fuente: propia.</w:t>
+      </w:r>
+    </w:p>
+    <w:p/>
     <w:p>
       <w:pPr>
         <w:spacing w:line="360" w:lineRule="auto"/>
         <w:jc w:val="both"/>
         <w:rPr>
           <w:rFonts w:ascii="Arial" w:hAnsi="Arial" w:cs="Arial"/>
-          <w:sz w:val="24"/>
-          <w:lang w:eastAsia="es-MX"/>
-        </w:rPr>
-      </w:pPr>
+        </w:rPr>
+      </w:pPr>
+      <w:r>
+        <w:rPr>
+          <w:rFonts w:ascii="Arial" w:hAnsi="Arial" w:cs="Arial"/>
+        </w:rPr>
+        <w:t>Todo ello se realiza en el momento de presionar el boto de descarga, como se muestra en la siguiente figura</w:t>
+      </w:r>
+      <w:r>
+        <w:rPr>
+          <w:rFonts w:ascii="Arial" w:hAnsi="Arial" w:cs="Arial"/>
+        </w:rPr>
+        <w:t xml:space="preserve"> número 28</w:t>
+      </w:r>
+      <w:r>
+        <w:rPr>
+          <w:rFonts w:ascii="Arial" w:hAnsi="Arial" w:cs="Arial"/>
+        </w:rPr>
+        <w:t>.</w:t>
+      </w:r>
+    </w:p>
+    <w:p>
+      <w:pPr>
+        <w:keepNext/>
+        <w:spacing w:after="0" w:line="240" w:lineRule="auto"/>
+        <w:jc w:val="center"/>
+      </w:pPr>
+      <w:r>
+        <w:drawing>
+          <wp:inline distT="0" distB="0" distL="0" distR="0" wp14:anchorId="32111AAD" wp14:editId="3995A809">
+            <wp:extent cx="5612130" cy="247015"/>
+            <wp:effectExtent l="0" t="0" r="7620" b="635"/>
+            <wp:docPr id="38" name="Imagen 38"/>
+            <wp:cNvGraphicFramePr>
+              <a:graphicFrameLocks xmlns:a="http://schemas.openxmlformats.org/drawingml/2006/main" noChangeAspect="1"/>
+            </wp:cNvGraphicFramePr>
+            <a:graphic xmlns:a="http://schemas.openxmlformats.org/drawingml/2006/main">
+              <a:graphicData uri="http://schemas.openxmlformats.org/drawingml/2006/picture">
+                <pic:pic xmlns:pic="http://schemas.openxmlformats.org/drawingml/2006/picture">
+                  <pic:nvPicPr>
+                    <pic:cNvPr id="1" name=""/>
+                    <pic:cNvPicPr/>
+                  </pic:nvPicPr>
+                  <pic:blipFill>
+                    <a:blip r:embed="rId48"/>
+                    <a:stretch>
+                      <a:fillRect/>
+                    </a:stretch>
+                  </pic:blipFill>
+                  <pic:spPr>
+                    <a:xfrm>
+                      <a:off x="0" y="0"/>
+                      <a:ext cx="5612130" cy="247015"/>
+                    </a:xfrm>
+                    <a:prstGeom prst="rect">
+                      <a:avLst/>
+                    </a:prstGeom>
+                  </pic:spPr>
+                </pic:pic>
+              </a:graphicData>
+            </a:graphic>
+          </wp:inline>
+        </w:drawing>
+      </w:r>
+    </w:p>
+    <w:p>
+      <w:pPr>
+        <w:pStyle w:val="Descripcin"/>
+        <w:spacing w:after="0"/>
+        <w:jc w:val="center"/>
+        <w:rPr>
+          <w:rFonts w:ascii="Arial" w:hAnsi="Arial" w:cs="Arial"/>
+          <w:i w:val="0"/>
+          <w:sz w:val="20"/>
+        </w:rPr>
+      </w:pPr>
+      <w:r>
+        <w:rPr>
+          <w:rFonts w:ascii="Arial" w:hAnsi="Arial" w:cs="Arial"/>
+          <w:i w:val="0"/>
+          <w:sz w:val="20"/>
+        </w:rPr>
+        <w:t xml:space="preserve">Figura  </w:t>
+      </w:r>
+      <w:r>
+        <w:rPr>
+          <w:rFonts w:ascii="Arial" w:hAnsi="Arial" w:cs="Arial"/>
+          <w:i w:val="0"/>
+          <w:sz w:val="20"/>
+        </w:rPr>
+        <w:fldChar w:fldCharType="begin"/>
+      </w:r>
+      <w:r>
+        <w:rPr>
+          <w:rFonts w:ascii="Arial" w:hAnsi="Arial" w:cs="Arial"/>
+          <w:i w:val="0"/>
+          <w:sz w:val="20"/>
+        </w:rPr>
+        <w:instrText xml:space="preserve"> SEQ Figura_ \* ARABIC </w:instrText>
+      </w:r>
+      <w:r>
+        <w:rPr>
+          <w:rFonts w:ascii="Arial" w:hAnsi="Arial" w:cs="Arial"/>
+          <w:i w:val="0"/>
+          <w:sz w:val="20"/>
+        </w:rPr>
+        <w:fldChar w:fldCharType="separate"/>
+      </w:r>
+      <w:r>
+        <w:rPr>
+          <w:rFonts w:ascii="Arial" w:hAnsi="Arial" w:cs="Arial"/>
+          <w:i w:val="0"/>
+          <w:noProof/>
+          <w:sz w:val="20"/>
+        </w:rPr>
+        <w:t>28</w:t>
+      </w:r>
+      <w:r>
+        <w:rPr>
+          <w:rFonts w:ascii="Arial" w:hAnsi="Arial" w:cs="Arial"/>
+          <w:i w:val="0"/>
+          <w:sz w:val="20"/>
+        </w:rPr>
+        <w:fldChar w:fldCharType="end"/>
+      </w:r>
+      <w:r>
+        <w:rPr>
+          <w:rFonts w:ascii="Arial" w:hAnsi="Arial" w:cs="Arial"/>
+          <w:i w:val="0"/>
+          <w:sz w:val="20"/>
+        </w:rPr>
+        <w:t xml:space="preserve"> Lote sin refrescar </w:t>
+      </w:r>
+    </w:p>
+    <w:p>
+      <w:pPr>
+        <w:pStyle w:val="Descripcin"/>
+        <w:spacing w:after="0"/>
+        <w:jc w:val="center"/>
+        <w:rPr>
+          <w:rFonts w:ascii="Arial" w:hAnsi="Arial" w:cs="Arial"/>
+          <w:i w:val="0"/>
+          <w:sz w:val="20"/>
+        </w:rPr>
+      </w:pPr>
+      <w:r>
+        <w:rPr>
+          <w:rFonts w:ascii="Arial" w:hAnsi="Arial" w:cs="Arial"/>
+          <w:i w:val="0"/>
+          <w:sz w:val="20"/>
+        </w:rPr>
+        <w:t>Fuente: propia.</w:t>
+      </w:r>
     </w:p>
     <w:p>
       <w:pPr>
         <w:tabs>
-          <w:tab w:val="left" w:pos="2369"/>
+          <w:tab w:val="left" w:pos="1760"/>
         </w:tabs>
-        <w:spacing w:line="360" w:lineRule="auto"/>
-        <w:jc w:val="both"/>
-        <w:rPr>
-          <w:lang w:eastAsia="es-MX"/>
-        </w:rPr>
+      </w:pPr>
+    </w:p>
+    <w:p>
+      <w:pPr>
+        <w:tabs>
+          <w:tab w:val="left" w:pos="1760"/>
+        </w:tabs>
         <w:sectPr>
-          <w:headerReference w:type="default" r:id="rId46"/>
-          <w:footerReference w:type="default" r:id="rId47"/>
-          <w:headerReference w:type="first" r:id="rId48"/>
+          <w:headerReference w:type="default" r:id="rId49"/>
+          <w:footerReference w:type="default" r:id="rId50"/>
+          <w:headerReference w:type="first" r:id="rId51"/>
           <w:pgSz w:w="12240" w:h="15840" w:code="1"/>
           <w:pgMar w:top="1701" w:right="1701" w:bottom="1417" w:left="1701" w:header="436" w:footer="489" w:gutter="0"/>
           <w:cols w:space="708"/>
           <w:docGrid w:linePitch="360"/>
         </w:sectPr>
       </w:pPr>
+      <w:r>
+        <w:tab/>
+      </w:r>
     </w:p>
     <w:p>
       <w:pPr>
@@ -23734,7 +23940,7 @@
           <w:lang w:eastAsia="es-MX"/>
         </w:rPr>
       </w:pPr>
-      <w:bookmarkStart w:id="80" w:name="_Toc54339559"/>
+      <w:bookmarkStart w:id="81" w:name="_Toc54339559"/>
       <w:r>
         <w:rPr>
           <w:rStyle w:val="Textoennegrita"/>
@@ -23744,17 +23950,17 @@
         <w:lastRenderedPageBreak/>
         <w:t>Capítulo 6</w:t>
       </w:r>
-      <w:bookmarkEnd w:id="80"/>
+      <w:bookmarkEnd w:id="81"/>
     </w:p>
     <w:p>
       <w:pPr>
         <w:pStyle w:val="Ttulo2"/>
       </w:pPr>
-      <w:bookmarkStart w:id="81" w:name="_Toc54339560"/>
+      <w:bookmarkStart w:id="82" w:name="_Toc54339560"/>
       <w:r>
         <w:t>Resultados</w:t>
       </w:r>
-      <w:bookmarkEnd w:id="81"/>
+      <w:bookmarkEnd w:id="82"/>
     </w:p>
     <w:p>
       <w:pPr>
@@ -23780,7 +23986,7 @@
           <w:szCs w:val="24"/>
         </w:rPr>
         <w:sectPr>
-          <w:headerReference w:type="default" r:id="rId49"/>
+          <w:headerReference w:type="default" r:id="rId52"/>
           <w:pgSz w:w="12240" w:h="15840" w:code="1"/>
           <w:pgMar w:top="1701" w:right="1701" w:bottom="1417" w:left="1701" w:header="436" w:footer="489" w:gutter="0"/>
           <w:cols w:space="708"/>
@@ -23798,7 +24004,7 @@
           <w:bCs w:val="0"/>
         </w:rPr>
       </w:pPr>
-      <w:bookmarkStart w:id="82" w:name="_Toc54339561"/>
+      <w:bookmarkStart w:id="83" w:name="_Toc54339561"/>
       <w:r>
         <w:rPr>
           <w:rStyle w:val="Textoennegrita"/>
@@ -23808,17 +24014,17 @@
         <w:lastRenderedPageBreak/>
         <w:t>Capítulo 7</w:t>
       </w:r>
-      <w:bookmarkEnd w:id="82"/>
+      <w:bookmarkEnd w:id="83"/>
     </w:p>
     <w:p>
       <w:pPr>
         <w:pStyle w:val="Ttulo2"/>
       </w:pPr>
-      <w:bookmarkStart w:id="83" w:name="_Toc54339562"/>
+      <w:bookmarkStart w:id="84" w:name="_Toc54339562"/>
       <w:r>
         <w:t>Análisis de Resultados</w:t>
       </w:r>
-      <w:bookmarkEnd w:id="83"/>
+      <w:bookmarkEnd w:id="84"/>
     </w:p>
     <w:p>
       <w:pPr>
@@ -23849,10 +24055,10 @@
           <w:rFonts w:ascii="Arial" w:hAnsi="Arial" w:cs="Arial"/>
         </w:rPr>
         <w:sectPr>
-          <w:headerReference w:type="default" r:id="rId50"/>
-          <w:footerReference w:type="default" r:id="rId51"/>
-          <w:headerReference w:type="first" r:id="rId52"/>
-          <w:footerReference w:type="first" r:id="rId53"/>
+          <w:headerReference w:type="default" r:id="rId53"/>
+          <w:footerReference w:type="default" r:id="rId54"/>
+          <w:headerReference w:type="first" r:id="rId55"/>
+          <w:footerReference w:type="first" r:id="rId56"/>
           <w:pgSz w:w="12240" w:h="15840" w:code="1"/>
           <w:pgMar w:top="1701" w:right="1701" w:bottom="1417" w:left="1701" w:header="436" w:footer="629" w:gutter="0"/>
           <w:cols w:space="708"/>
@@ -23870,7 +24076,7 @@
           <w:bCs w:val="0"/>
         </w:rPr>
       </w:pPr>
-      <w:bookmarkStart w:id="84" w:name="_Toc54339563"/>
+      <w:bookmarkStart w:id="85" w:name="_Toc54339563"/>
       <w:r>
         <w:lastRenderedPageBreak/>
         <w:t>C</w:t>
@@ -23883,25 +24089,25 @@
         </w:rPr>
         <w:t>apítulo 8</w:t>
       </w:r>
-      <w:bookmarkEnd w:id="84"/>
+      <w:bookmarkEnd w:id="85"/>
     </w:p>
     <w:p>
       <w:pPr>
         <w:pStyle w:val="Ttulo2"/>
       </w:pPr>
-      <w:bookmarkStart w:id="85" w:name="_Toc54339564"/>
+      <w:bookmarkStart w:id="86" w:name="_Toc54339564"/>
       <w:r>
         <w:t>Conclusiones y trabajo a futuro</w:t>
       </w:r>
-      <w:bookmarkEnd w:id="85"/>
+      <w:bookmarkEnd w:id="86"/>
     </w:p>
     <w:p/>
     <w:p>
       <w:pPr>
         <w:spacing w:after="0" w:line="240" w:lineRule="auto"/>
       </w:pPr>
-      <w:bookmarkStart w:id="86" w:name="_Toc24547283"/>
-      <w:bookmarkStart w:id="87" w:name="_Toc25364389"/>
+      <w:bookmarkStart w:id="87" w:name="_Toc24547283"/>
+      <w:bookmarkStart w:id="88" w:name="_Toc25364389"/>
       <w:r>
         <w:rPr>
           <w:rFonts w:ascii="Arial" w:hAnsi="Arial" w:cs="Arial"/>
@@ -24139,6 +24345,35 @@
                 <w:rPr>
                   <w:noProof/>
                 </w:rPr>
+                <w:t xml:space="preserve">EsparraGuerra. (08 de junio de 2015). </w:t>
+              </w:r>
+              <w:r>
+                <w:rPr>
+                  <w:i/>
+                  <w:iCs/>
+                  <w:noProof/>
+                </w:rPr>
+                <w:t>System.OuOfMemoryEcxeption</w:t>
+              </w:r>
+              <w:r>
+                <w:rPr>
+                  <w:noProof/>
+                </w:rPr>
+                <w:t>. Obtenido de https://sparraguerra.wordpress.com/2015/06/08/net-caracteristicas-clave-y-ventajas-de-la-plataforma-net-framework/</w:t>
+              </w:r>
+            </w:p>
+            <w:p>
+              <w:pPr>
+                <w:pStyle w:val="Bibliografa"/>
+                <w:ind w:left="720" w:hanging="720"/>
+                <w:rPr>
+                  <w:noProof/>
+                </w:rPr>
+              </w:pPr>
+              <w:r>
+                <w:rPr>
+                  <w:noProof/>
+                </w:rPr>
                 <w:t xml:space="preserve">Kyocera. (01 de Noviembre de 2019). </w:t>
               </w:r>
               <w:r>
@@ -24154,6 +24389,35 @@
                   <w:noProof/>
                 </w:rPr>
                 <w:t>. Obtenido de Kyocera: https://smarterworkspaces.kyocera.es/blog/importancia-tipos-seleccion-gestor-base-datos/</w:t>
+              </w:r>
+            </w:p>
+            <w:p>
+              <w:pPr>
+                <w:pStyle w:val="Bibliografa"/>
+                <w:ind w:left="720" w:hanging="720"/>
+                <w:rPr>
+                  <w:noProof/>
+                </w:rPr>
+              </w:pPr>
+              <w:r>
+                <w:rPr>
+                  <w:noProof/>
+                </w:rPr>
+                <w:t xml:space="preserve">M. Morales-Sandoval, A. D.-P.-P. (2013). </w:t>
+              </w:r>
+              <w:r>
+                <w:rPr>
+                  <w:i/>
+                  <w:iCs/>
+                  <w:noProof/>
+                </w:rPr>
+                <w:t>Firma electrónica: concepto y requerimientos para su puesta en práctica.</w:t>
+              </w:r>
+              <w:r>
+                <w:rPr>
+                  <w:noProof/>
+                </w:rPr>
+                <w:t xml:space="preserve"> Ciudad Victoria, Tamaulipas, MÉXICO: CINVESTAV-Tamaulipas.</w:t>
               </w:r>
             </w:p>
             <w:p>
@@ -24313,6 +24577,65 @@
                 <w:rPr>
                   <w:noProof/>
                 </w:rPr>
+                <w:lastRenderedPageBreak/>
+                <w:t xml:space="preserve">Raffino, M. E. (11 de julio de 2020). </w:t>
+              </w:r>
+              <w:r>
+                <w:rPr>
+                  <w:i/>
+                  <w:iCs/>
+                  <w:noProof/>
+                </w:rPr>
+                <w:t>concepto.de</w:t>
+              </w:r>
+              <w:r>
+                <w:rPr>
+                  <w:noProof/>
+                </w:rPr>
+                <w:t>. Obtenido de https://concepto.de/lenguaje-de-programacion/</w:t>
+              </w:r>
+            </w:p>
+            <w:p>
+              <w:pPr>
+                <w:pStyle w:val="Bibliografa"/>
+                <w:ind w:left="720" w:hanging="720"/>
+                <w:rPr>
+                  <w:noProof/>
+                </w:rPr>
+              </w:pPr>
+              <w:r>
+                <w:rPr>
+                  <w:noProof/>
+                </w:rPr>
+                <w:t xml:space="preserve">Redacción Computer Hoy . (29 de 06 de 2014). </w:t>
+              </w:r>
+              <w:r>
+                <w:rPr>
+                  <w:i/>
+                  <w:iCs/>
+                  <w:noProof/>
+                </w:rPr>
+                <w:t xml:space="preserve">Redacción Computer Hoy </w:t>
+              </w:r>
+              <w:r>
+                <w:rPr>
+                  <w:noProof/>
+                </w:rPr>
+                <w:t>. Obtenido de https://computerhoy.com/noticias/internet/que-son-codigos-qr-como-funcionan-14973</w:t>
+              </w:r>
+            </w:p>
+            <w:p>
+              <w:pPr>
+                <w:pStyle w:val="Bibliografa"/>
+                <w:ind w:left="720" w:hanging="720"/>
+                <w:rPr>
+                  <w:noProof/>
+                </w:rPr>
+              </w:pPr>
+              <w:r>
+                <w:rPr>
+                  <w:noProof/>
+                </w:rPr>
                 <w:t xml:space="preserve">Redacción PowerData. (9 de mayo de 2019). </w:t>
               </w:r>
               <w:r>
@@ -24371,7 +24694,6 @@
                 <w:rPr>
                   <w:noProof/>
                 </w:rPr>
-                <w:lastRenderedPageBreak/>
                 <w:t xml:space="preserve">System.OutOfMemoryException. (08 de 06 de 2015). </w:t>
               </w:r>
               <w:r>
@@ -24419,6 +24741,47 @@
               </w:r>
             </w:p>
             <w:p>
+              <w:pPr>
+                <w:pStyle w:val="Bibliografa"/>
+                <w:ind w:left="720" w:hanging="720"/>
+                <w:rPr>
+                  <w:noProof/>
+                </w:rPr>
+              </w:pPr>
+              <w:r>
+                <w:rPr>
+                  <w:noProof/>
+                </w:rPr>
+                <w:t xml:space="preserve">Wikipedia. (s.f.). </w:t>
+              </w:r>
+              <w:r>
+                <w:rPr>
+                  <w:i/>
+                  <w:iCs/>
+                  <w:noProof/>
+                </w:rPr>
+                <w:t>Wikipedia</w:t>
+              </w:r>
+              <w:r>
+                <w:rPr>
+                  <w:noProof/>
+                </w:rPr>
+                <w:t>. Obtenido de https://es.wikipedia.org/wiki/IText</w:t>
+              </w:r>
+            </w:p>
+            <w:p>
+              <w:pPr>
+                <w:sectPr>
+                  <w:headerReference w:type="default" r:id="rId57"/>
+                  <w:footerReference w:type="default" r:id="rId58"/>
+                  <w:headerReference w:type="first" r:id="rId59"/>
+                  <w:pgSz w:w="12240" w:h="15840" w:code="1"/>
+                  <w:pgMar w:top="1701" w:right="1701" w:bottom="1417" w:left="1701" w:header="436" w:footer="629" w:gutter="0"/>
+                  <w:cols w:space="708"/>
+                  <w:titlePg/>
+                  <w:docGrid w:linePitch="360"/>
+                </w:sectPr>
+              </w:pPr>
               <w:r>
                 <w:rPr>
                   <w:b/>
@@ -24432,49 +24795,18 @@
         </w:sdt>
       </w:sdtContent>
     </w:sdt>
-    <w:p>
-      <w:pPr>
-        <w:spacing w:after="0" w:line="360" w:lineRule="auto"/>
-        <w:rPr>
-          <w:rFonts w:ascii="Arial" w:hAnsi="Arial" w:cs="Arial"/>
-          <w:sz w:val="24"/>
-          <w:szCs w:val="24"/>
-        </w:rPr>
-      </w:pPr>
-    </w:p>
-    <w:p>
-      <w:pPr>
-        <w:spacing w:after="0" w:line="360" w:lineRule="auto"/>
-        <w:rPr>
-          <w:rFonts w:ascii="Arial" w:hAnsi="Arial" w:cs="Arial"/>
-          <w:b/>
-        </w:rPr>
-        <w:sectPr>
-          <w:headerReference w:type="default" r:id="rId54"/>
-          <w:footerReference w:type="default" r:id="rId55"/>
-          <w:headerReference w:type="first" r:id="rId56"/>
-          <w:pgSz w:w="12240" w:h="15840" w:code="1"/>
-          <w:pgMar w:top="1701" w:right="1701" w:bottom="1417" w:left="1701" w:header="436" w:footer="629" w:gutter="0"/>
-          <w:cols w:space="708"/>
-          <w:titlePg/>
-          <w:docGrid w:linePitch="360"/>
-        </w:sectPr>
-      </w:pPr>
-      <w:r>
-        <w:rPr>
-          <w:rFonts w:ascii="Arial" w:hAnsi="Arial" w:cs="Arial"/>
-          <w:sz w:val="20"/>
-        </w:rPr>
-        <w:t>.</w:t>
-      </w:r>
-      <w:bookmarkEnd w:id="86"/>
-      <w:bookmarkEnd w:id="87"/>
-    </w:p>
-    <w:p/>
-    <w:p/>
+    <w:bookmarkEnd w:id="88" w:displacedByCustomXml="prev"/>
+    <w:bookmarkEnd w:id="87" w:displacedByCustomXml="prev"/>
+    <w:p>
+      <w:pPr>
+        <w:tabs>
+          <w:tab w:val="left" w:pos="5243"/>
+        </w:tabs>
+      </w:pPr>
+    </w:p>
     <w:sectPr>
-      <w:headerReference w:type="first" r:id="rId57"/>
-      <w:footerReference w:type="first" r:id="rId58"/>
+      <w:headerReference w:type="first" r:id="rId60"/>
+      <w:footerReference w:type="first" r:id="rId61"/>
       <w:pgSz w:w="12240" w:h="15840" w:code="1"/>
       <w:pgMar w:top="1701" w:right="1701" w:bottom="1417" w:left="1701" w:header="436" w:footer="632" w:gutter="0"/>
       <w:cols w:space="708"/>
@@ -24616,7 +24948,7 @@
                               <w:szCs w:val="28"/>
                               <w:lang w:val="es-ES"/>
                             </w:rPr>
-                            <w:t>38</w:t>
+                            <w:t>50</w:t>
                           </w:r>
                           <w:r>
                             <w:rPr>
@@ -24705,7 +25037,7 @@
                         <w:szCs w:val="28"/>
                         <w:lang w:val="es-ES"/>
                       </w:rPr>
-                      <w:t>38</w:t>
+                      <w:t>50</w:t>
                     </w:r>
                     <w:r>
                       <w:rPr>
@@ -25078,7 +25410,7 @@
                               <w:szCs w:val="28"/>
                               <w:lang w:val="es-ES"/>
                             </w:rPr>
-                            <w:t>31</w:t>
+                            <w:t>21</w:t>
                           </w:r>
                           <w:r>
                             <w:rPr>
@@ -25167,7 +25499,7 @@
                         <w:szCs w:val="28"/>
                         <w:lang w:val="es-ES"/>
                       </w:rPr>
-                      <w:t>31</w:t>
+                      <w:t>21</w:t>
                     </w:r>
                     <w:r>
                       <w:rPr>
@@ -25548,7 +25880,7 @@
                               <w:szCs w:val="28"/>
                               <w:lang w:val="es-ES"/>
                             </w:rPr>
-                            <w:t>35</w:t>
+                            <w:t>52</w:t>
                           </w:r>
                           <w:r>
                             <w:rPr>
@@ -25637,7 +25969,7 @@
                         <w:szCs w:val="28"/>
                         <w:lang w:val="es-ES"/>
                       </w:rPr>
-                      <w:t>35</w:t>
+                      <w:t>52</w:t>
                     </w:r>
                     <w:r>
                       <w:rPr>
@@ -25775,7 +26107,7 @@
                               <w:szCs w:val="28"/>
                               <w:lang w:val="es-ES"/>
                             </w:rPr>
-                            <w:t>52</w:t>
+                            <w:t>53</w:t>
                           </w:r>
                           <w:r>
                             <w:rPr>
@@ -25864,7 +26196,7 @@
                         <w:szCs w:val="28"/>
                         <w:lang w:val="es-ES"/>
                       </w:rPr>
-                      <w:t>52</w:t>
+                      <w:t>53</w:t>
                     </w:r>
                     <w:r>
                       <w:rPr>
@@ -26002,7 +26334,7 @@
                               <w:szCs w:val="28"/>
                               <w:lang w:val="es-ES"/>
                             </w:rPr>
-                            <w:t>53</w:t>
+                            <w:t>54</w:t>
                           </w:r>
                           <w:r>
                             <w:rPr>
@@ -26091,7 +26423,7 @@
                         <w:szCs w:val="28"/>
                         <w:lang w:val="es-ES"/>
                       </w:rPr>
-                      <w:t>53</w:t>
+                      <w:t>54</w:t>
                     </w:r>
                     <w:r>
                       <w:rPr>
@@ -26229,7 +26561,7 @@
                               <w:szCs w:val="28"/>
                               <w:lang w:val="es-ES"/>
                             </w:rPr>
-                            <w:t>55</w:t>
+                            <w:t>56</w:t>
                           </w:r>
                           <w:r>
                             <w:rPr>
@@ -26318,7 +26650,7 @@
                         <w:szCs w:val="28"/>
                         <w:lang w:val="es-ES"/>
                       </w:rPr>
-                      <w:t>55</w:t>
+                      <w:t>56</w:t>
                     </w:r>
                     <w:r>
                       <w:rPr>
@@ -26456,7 +26788,7 @@
                               <w:szCs w:val="28"/>
                               <w:lang w:val="es-ES"/>
                             </w:rPr>
-                            <w:t>56</w:t>
+                            <w:t>57</w:t>
                           </w:r>
                           <w:r>
                             <w:rPr>
@@ -26545,7 +26877,7 @@
                         <w:szCs w:val="28"/>
                         <w:lang w:val="es-ES"/>
                       </w:rPr>
-                      <w:t>56</w:t>
+                      <w:t>57</w:t>
                     </w:r>
                     <w:r>
                       <w:rPr>
@@ -32907,7 +33239,7 @@
 </file>
 
 <file path=customXml/itemProps1.xml><?xml version="1.0" encoding="utf-8"?>
-<ds:datastoreItem xmlns:ds="http://schemas.openxmlformats.org/officeDocument/2006/customXml" ds:itemID="{5985AF22-BE16-476E-8D4B-65CD8F75E3B8}">
+<ds:datastoreItem xmlns:ds="http://schemas.openxmlformats.org/officeDocument/2006/customXml" ds:itemID="{9B419DAD-DA25-4931-9A32-5264ED3641FD}">
   <ds:schemaRefs>
     <ds:schemaRef ds:uri="http://schemas.openxmlformats.org/officeDocument/2006/bibliography"/>
   </ds:schemaRefs>

</xml_diff>

<commit_message>
Se agrego contenido al Capitulo 6
</commit_message>
<xml_diff>
--- a/INFORME TECNICO DE RESIDENCIAS BMTF V1.1.docx
+++ b/INFORME TECNICO DE RESIDENCIAS BMTF V1.1.docx
@@ -5841,7 +5841,7 @@
         </w:rPr>
         <w:fldChar w:fldCharType="separate"/>
       </w:r>
-      <w:hyperlink w:anchor="_Toc55236724" w:history="1">
+      <w:hyperlink w:anchor="_Toc55240051" w:history="1">
         <w:r>
           <w:rPr>
             <w:rStyle w:val="Hipervnculo"/>
@@ -5869,7 +5869,7 @@
             <w:noProof/>
             <w:webHidden/>
           </w:rPr>
-          <w:instrText xml:space="preserve"> PAGEREF _Toc55236724 \h </w:instrText>
+          <w:instrText xml:space="preserve"> PAGEREF _Toc55240051 \h </w:instrText>
         </w:r>
         <w:r>
           <w:rPr>
@@ -5889,7 +5889,7 @@
             <w:noProof/>
             <w:webHidden/>
           </w:rPr>
-          <w:t>19</w:t>
+          <w:t>20</w:t>
         </w:r>
         <w:r>
           <w:rPr>
@@ -5912,7 +5912,7 @@
           <w:lang w:eastAsia="es-MX"/>
         </w:rPr>
       </w:pPr>
-      <w:hyperlink w:anchor="_Toc55236725" w:history="1">
+      <w:hyperlink w:anchor="_Toc55240052" w:history="1">
         <w:r>
           <w:rPr>
             <w:rStyle w:val="Hipervnculo"/>
@@ -5940,7 +5940,7 @@
             <w:noProof/>
             <w:webHidden/>
           </w:rPr>
-          <w:instrText xml:space="preserve"> PAGEREF _Toc55236725 \h </w:instrText>
+          <w:instrText xml:space="preserve"> PAGEREF _Toc55240052 \h </w:instrText>
         </w:r>
         <w:r>
           <w:rPr>
@@ -5960,7 +5960,7 @@
             <w:noProof/>
             <w:webHidden/>
           </w:rPr>
-          <w:t>22</w:t>
+          <w:t>23</w:t>
         </w:r>
         <w:r>
           <w:rPr>
@@ -5983,7 +5983,7 @@
           <w:lang w:eastAsia="es-MX"/>
         </w:rPr>
       </w:pPr>
-      <w:hyperlink w:anchor="_Toc55236726" w:history="1">
+      <w:hyperlink w:anchor="_Toc55240053" w:history="1">
         <w:r>
           <w:rPr>
             <w:rStyle w:val="Hipervnculo"/>
@@ -6011,78 +6011,7 @@
             <w:noProof/>
             <w:webHidden/>
           </w:rPr>
-          <w:instrText xml:space="preserve"> PAGEREF _Toc55236726 \h </w:instrText>
-        </w:r>
-        <w:r>
-          <w:rPr>
-            <w:noProof/>
-            <w:webHidden/>
-          </w:rPr>
-        </w:r>
-        <w:r>
-          <w:rPr>
-            <w:noProof/>
-            <w:webHidden/>
-          </w:rPr>
-          <w:fldChar w:fldCharType="separate"/>
-        </w:r>
-        <w:r>
-          <w:rPr>
-            <w:noProof/>
-            <w:webHidden/>
-          </w:rPr>
-          <w:t>34</w:t>
-        </w:r>
-        <w:r>
-          <w:rPr>
-            <w:noProof/>
-            <w:webHidden/>
-          </w:rPr>
-          <w:fldChar w:fldCharType="end"/>
-        </w:r>
-      </w:hyperlink>
-    </w:p>
-    <w:p>
-      <w:pPr>
-        <w:pStyle w:val="Tabladeilustraciones"/>
-        <w:tabs>
-          <w:tab w:val="right" w:leader="hyphen" w:pos="8828"/>
-        </w:tabs>
-        <w:rPr>
-          <w:rFonts w:asciiTheme="minorHAnsi" w:eastAsiaTheme="minorEastAsia" w:hAnsiTheme="minorHAnsi" w:cstheme="minorBidi"/>
-          <w:noProof/>
-          <w:lang w:eastAsia="es-MX"/>
-        </w:rPr>
-      </w:pPr>
-      <w:hyperlink w:anchor="_Toc55236727" w:history="1">
-        <w:r>
-          <w:rPr>
-            <w:rStyle w:val="Hipervnculo"/>
-            <w:rFonts w:ascii="Arial" w:hAnsi="Arial" w:cs="Arial"/>
-            <w:noProof/>
-          </w:rPr>
-          <w:t>Figura  4 SQL Server 2012</w:t>
-        </w:r>
-        <w:r>
-          <w:rPr>
-            <w:noProof/>
-            <w:webHidden/>
-          </w:rPr>
-          <w:tab/>
-        </w:r>
-        <w:r>
-          <w:rPr>
-            <w:noProof/>
-            <w:webHidden/>
-          </w:rPr>
-          <w:fldChar w:fldCharType="begin"/>
-        </w:r>
-        <w:r>
-          <w:rPr>
-            <w:noProof/>
-            <w:webHidden/>
-          </w:rPr>
-          <w:instrText xml:space="preserve"> PAGEREF _Toc55236727 \h </w:instrText>
+          <w:instrText xml:space="preserve"> PAGEREF _Toc55240053 \h </w:instrText>
         </w:r>
         <w:r>
           <w:rPr>
@@ -6125,14 +6054,14 @@
           <w:lang w:eastAsia="es-MX"/>
         </w:rPr>
       </w:pPr>
-      <w:hyperlink w:anchor="_Toc55236728" w:history="1">
+      <w:hyperlink w:anchor="_Toc55240054" w:history="1">
         <w:r>
           <w:rPr>
             <w:rStyle w:val="Hipervnculo"/>
             <w:rFonts w:ascii="Arial" w:hAnsi="Arial" w:cs="Arial"/>
             <w:noProof/>
           </w:rPr>
-          <w:t>Figura  5 Características de la version del SQL Server</w:t>
+          <w:t>Figura  4 SQL Server 2012</w:t>
         </w:r>
         <w:r>
           <w:rPr>
@@ -6153,7 +6082,7 @@
             <w:noProof/>
             <w:webHidden/>
           </w:rPr>
-          <w:instrText xml:space="preserve"> PAGEREF _Toc55236728 \h </w:instrText>
+          <w:instrText xml:space="preserve"> PAGEREF _Toc55240054 \h </w:instrText>
         </w:r>
         <w:r>
           <w:rPr>
@@ -6196,14 +6125,14 @@
           <w:lang w:eastAsia="es-MX"/>
         </w:rPr>
       </w:pPr>
-      <w:hyperlink w:anchor="_Toc55236729" w:history="1">
+      <w:hyperlink w:anchor="_Toc55240055" w:history="1">
         <w:r>
           <w:rPr>
             <w:rStyle w:val="Hipervnculo"/>
             <w:rFonts w:ascii="Arial" w:hAnsi="Arial" w:cs="Arial"/>
             <w:noProof/>
           </w:rPr>
-          <w:t>Figura  6 Paquete de instalación de SQL  Server</w:t>
+          <w:t>Figura  5 Características de la version del SQL Server</w:t>
         </w:r>
         <w:r>
           <w:rPr>
@@ -6224,7 +6153,7 @@
             <w:noProof/>
             <w:webHidden/>
           </w:rPr>
-          <w:instrText xml:space="preserve"> PAGEREF _Toc55236729 \h </w:instrText>
+          <w:instrText xml:space="preserve"> PAGEREF _Toc55240055 \h </w:instrText>
         </w:r>
         <w:r>
           <w:rPr>
@@ -6267,14 +6196,14 @@
           <w:lang w:eastAsia="es-MX"/>
         </w:rPr>
       </w:pPr>
-      <w:hyperlink w:anchor="_Toc55236730" w:history="1">
+      <w:hyperlink w:anchor="_Toc55240056" w:history="1">
         <w:r>
           <w:rPr>
             <w:rStyle w:val="Hipervnculo"/>
             <w:rFonts w:ascii="Arial" w:hAnsi="Arial" w:cs="Arial"/>
             <w:noProof/>
           </w:rPr>
-          <w:t>Figura  7 Configuración de SQL Server</w:t>
+          <w:t>Figura  6 Paquete de instalación de SQL  Server</w:t>
         </w:r>
         <w:r>
           <w:rPr>
@@ -6295,78 +6224,7 @@
             <w:noProof/>
             <w:webHidden/>
           </w:rPr>
-          <w:instrText xml:space="preserve"> PAGEREF _Toc55236730 \h </w:instrText>
-        </w:r>
-        <w:r>
-          <w:rPr>
-            <w:noProof/>
-            <w:webHidden/>
-          </w:rPr>
-        </w:r>
-        <w:r>
-          <w:rPr>
-            <w:noProof/>
-            <w:webHidden/>
-          </w:rPr>
-          <w:fldChar w:fldCharType="separate"/>
-        </w:r>
-        <w:r>
-          <w:rPr>
-            <w:noProof/>
-            <w:webHidden/>
-          </w:rPr>
-          <w:t>37</w:t>
-        </w:r>
-        <w:r>
-          <w:rPr>
-            <w:noProof/>
-            <w:webHidden/>
-          </w:rPr>
-          <w:fldChar w:fldCharType="end"/>
-        </w:r>
-      </w:hyperlink>
-    </w:p>
-    <w:p>
-      <w:pPr>
-        <w:pStyle w:val="Tabladeilustraciones"/>
-        <w:tabs>
-          <w:tab w:val="right" w:leader="hyphen" w:pos="8828"/>
-        </w:tabs>
-        <w:rPr>
-          <w:rFonts w:asciiTheme="minorHAnsi" w:eastAsiaTheme="minorEastAsia" w:hAnsiTheme="minorHAnsi" w:cstheme="minorBidi"/>
-          <w:noProof/>
-          <w:lang w:eastAsia="es-MX"/>
-        </w:rPr>
-      </w:pPr>
-      <w:hyperlink w:anchor="_Toc55236731" w:history="1">
-        <w:r>
-          <w:rPr>
-            <w:rStyle w:val="Hipervnculo"/>
-            <w:rFonts w:ascii="Arial" w:hAnsi="Arial" w:cs="Arial"/>
-            <w:noProof/>
-          </w:rPr>
-          <w:t>Figura  8 Credenciales SQL Server</w:t>
-        </w:r>
-        <w:r>
-          <w:rPr>
-            <w:noProof/>
-            <w:webHidden/>
-          </w:rPr>
-          <w:tab/>
-        </w:r>
-        <w:r>
-          <w:rPr>
-            <w:noProof/>
-            <w:webHidden/>
-          </w:rPr>
-          <w:fldChar w:fldCharType="begin"/>
-        </w:r>
-        <w:r>
-          <w:rPr>
-            <w:noProof/>
-            <w:webHidden/>
-          </w:rPr>
-          <w:instrText xml:space="preserve"> PAGEREF _Toc55236731 \h </w:instrText>
+          <w:instrText xml:space="preserve"> PAGEREF _Toc55240056 \h </w:instrText>
         </w:r>
         <w:r>
           <w:rPr>
@@ -6409,14 +6267,14 @@
           <w:lang w:eastAsia="es-MX"/>
         </w:rPr>
       </w:pPr>
-      <w:hyperlink w:anchor="_Toc55236732" w:history="1">
+      <w:hyperlink w:anchor="_Toc55240057" w:history="1">
         <w:r>
           <w:rPr>
             <w:rStyle w:val="Hipervnculo"/>
             <w:rFonts w:ascii="Arial" w:hAnsi="Arial" w:cs="Arial"/>
             <w:noProof/>
           </w:rPr>
-          <w:t>Figura  9 Ejemplo de la estructura un proceso almacenad</w:t>
+          <w:t>Figura  7 Configuración de SQL Server</w:t>
         </w:r>
         <w:r>
           <w:rPr>
@@ -6437,7 +6295,7 @@
             <w:noProof/>
             <w:webHidden/>
           </w:rPr>
-          <w:instrText xml:space="preserve"> PAGEREF _Toc55236732 \h </w:instrText>
+          <w:instrText xml:space="preserve"> PAGEREF _Toc55240057 \h </w:instrText>
         </w:r>
         <w:r>
           <w:rPr>
@@ -6480,14 +6338,14 @@
           <w:lang w:eastAsia="es-MX"/>
         </w:rPr>
       </w:pPr>
-      <w:hyperlink w:anchor="_Toc55236733" w:history="1">
+      <w:hyperlink w:anchor="_Toc55240058" w:history="1">
         <w:r>
           <w:rPr>
             <w:rStyle w:val="Hipervnculo"/>
             <w:rFonts w:ascii="Arial" w:hAnsi="Arial" w:cs="Arial"/>
             <w:noProof/>
           </w:rPr>
-          <w:t>Figura  10 Estructura por capas del proyecto</w:t>
+          <w:t>Figura  8 Credenciales SQL Server</w:t>
         </w:r>
         <w:r>
           <w:rPr>
@@ -6508,7 +6366,7 @@
             <w:noProof/>
             <w:webHidden/>
           </w:rPr>
-          <w:instrText xml:space="preserve"> PAGEREF _Toc55236733 \h </w:instrText>
+          <w:instrText xml:space="preserve"> PAGEREF _Toc55240058 \h </w:instrText>
         </w:r>
         <w:r>
           <w:rPr>
@@ -6551,14 +6409,14 @@
           <w:lang w:eastAsia="es-MX"/>
         </w:rPr>
       </w:pPr>
-      <w:hyperlink w:anchor="_Toc55236734" w:history="1">
+      <w:hyperlink w:anchor="_Toc55240059" w:history="1">
         <w:r>
           <w:rPr>
             <w:rStyle w:val="Hipervnculo"/>
             <w:rFonts w:ascii="Arial" w:hAnsi="Arial" w:cs="Arial"/>
             <w:noProof/>
           </w:rPr>
-          <w:t>Figura  11 Estructura de la capa DATA</w:t>
+          <w:t>Figura  9 Ejemplo de la estructura un proceso almacenad</w:t>
         </w:r>
         <w:r>
           <w:rPr>
@@ -6579,7 +6437,7 @@
             <w:noProof/>
             <w:webHidden/>
           </w:rPr>
-          <w:instrText xml:space="preserve"> PAGEREF _Toc55236734 \h </w:instrText>
+          <w:instrText xml:space="preserve"> PAGEREF _Toc55240059 \h </w:instrText>
         </w:r>
         <w:r>
           <w:rPr>
@@ -6622,14 +6480,14 @@
           <w:lang w:eastAsia="es-MX"/>
         </w:rPr>
       </w:pPr>
-      <w:hyperlink w:anchor="_Toc55236735" w:history="1">
+      <w:hyperlink w:anchor="_Toc55240060" w:history="1">
         <w:r>
           <w:rPr>
             <w:rStyle w:val="Hipervnculo"/>
             <w:rFonts w:ascii="Arial" w:hAnsi="Arial" w:cs="Arial"/>
             <w:noProof/>
           </w:rPr>
-          <w:t>Figura  12 Pantalla de bienvenida del sistema del módulo alumno</w:t>
+          <w:t>Figura  10 Estructura por capas del proyecto</w:t>
         </w:r>
         <w:r>
           <w:rPr>
@@ -6650,7 +6508,7 @@
             <w:noProof/>
             <w:webHidden/>
           </w:rPr>
-          <w:instrText xml:space="preserve"> PAGEREF _Toc55236735 \h </w:instrText>
+          <w:instrText xml:space="preserve"> PAGEREF _Toc55240060 \h </w:instrText>
         </w:r>
         <w:r>
           <w:rPr>
@@ -6693,14 +6551,14 @@
           <w:lang w:eastAsia="es-MX"/>
         </w:rPr>
       </w:pPr>
-      <w:hyperlink w:anchor="_Toc55236736" w:history="1">
+      <w:hyperlink w:anchor="_Toc55240061" w:history="1">
         <w:r>
           <w:rPr>
             <w:rStyle w:val="Hipervnculo"/>
             <w:rFonts w:ascii="Arial" w:hAnsi="Arial" w:cs="Arial"/>
             <w:noProof/>
           </w:rPr>
-          <w:t>Figura  13 Login del sistema en el modulo alumno</w:t>
+          <w:t>Figura  11 Estructura de la capa DATA</w:t>
         </w:r>
         <w:r>
           <w:rPr>
@@ -6721,7 +6579,7 @@
             <w:noProof/>
             <w:webHidden/>
           </w:rPr>
-          <w:instrText xml:space="preserve"> PAGEREF _Toc55236736 \h </w:instrText>
+          <w:instrText xml:space="preserve"> PAGEREF _Toc55240061 \h </w:instrText>
         </w:r>
         <w:r>
           <w:rPr>
@@ -6764,14 +6622,14 @@
           <w:lang w:eastAsia="es-MX"/>
         </w:rPr>
       </w:pPr>
-      <w:hyperlink w:anchor="_Toc55236737" w:history="1">
+      <w:hyperlink w:anchor="_Toc55240062" w:history="1">
         <w:r>
           <w:rPr>
             <w:rStyle w:val="Hipervnculo"/>
             <w:rFonts w:ascii="Arial" w:hAnsi="Arial" w:cs="Arial"/>
             <w:noProof/>
           </w:rPr>
-          <w:t>Figura  14 Usuario invalido</w:t>
+          <w:t>Figura  12 Pantalla de bienvenida del sistema del módulo alumno</w:t>
         </w:r>
         <w:r>
           <w:rPr>
@@ -6792,7 +6650,7 @@
             <w:noProof/>
             <w:webHidden/>
           </w:rPr>
-          <w:instrText xml:space="preserve"> PAGEREF _Toc55236737 \h </w:instrText>
+          <w:instrText xml:space="preserve"> PAGEREF _Toc55240062 \h </w:instrText>
         </w:r>
         <w:r>
           <w:rPr>
@@ -6835,14 +6693,14 @@
           <w:lang w:eastAsia="es-MX"/>
         </w:rPr>
       </w:pPr>
-      <w:hyperlink w:anchor="_Toc55236738" w:history="1">
+      <w:hyperlink w:anchor="_Toc55240063" w:history="1">
         <w:r>
           <w:rPr>
             <w:rStyle w:val="Hipervnculo"/>
             <w:rFonts w:ascii="Arial" w:hAnsi="Arial" w:cs="Arial"/>
             <w:noProof/>
           </w:rPr>
-          <w:t>Figura  15 Mensaje de usuario incorrecto en el login</w:t>
+          <w:t>Figura  13 Login del sistema en el modulo alumno</w:t>
         </w:r>
         <w:r>
           <w:rPr>
@@ -6863,7 +6721,7 @@
             <w:noProof/>
             <w:webHidden/>
           </w:rPr>
-          <w:instrText xml:space="preserve"> PAGEREF _Toc55236738 \h </w:instrText>
+          <w:instrText xml:space="preserve"> PAGEREF _Toc55240063 \h </w:instrText>
         </w:r>
         <w:r>
           <w:rPr>
@@ -6906,14 +6764,14 @@
           <w:lang w:eastAsia="es-MX"/>
         </w:rPr>
       </w:pPr>
-      <w:hyperlink w:anchor="_Toc55236739" w:history="1">
+      <w:hyperlink w:anchor="_Toc55240064" w:history="1">
         <w:r>
           <w:rPr>
             <w:rStyle w:val="Hipervnculo"/>
             <w:rFonts w:ascii="Arial" w:hAnsi="Arial" w:cs="Arial"/>
             <w:noProof/>
           </w:rPr>
-          <w:t>Figura  16 Ingreso al sistema en el módulo alumno</w:t>
+          <w:t>Figura  14 Usuario invalido</w:t>
         </w:r>
         <w:r>
           <w:rPr>
@@ -6934,7 +6792,7 @@
             <w:noProof/>
             <w:webHidden/>
           </w:rPr>
-          <w:instrText xml:space="preserve"> PAGEREF _Toc55236739 \h </w:instrText>
+          <w:instrText xml:space="preserve"> PAGEREF _Toc55240064 \h </w:instrText>
         </w:r>
         <w:r>
           <w:rPr>
@@ -6977,30 +6835,14 @@
           <w:lang w:eastAsia="es-MX"/>
         </w:rPr>
       </w:pPr>
-      <w:hyperlink w:anchor="_Toc55236740" w:history="1">
+      <w:hyperlink w:anchor="_Toc55240065" w:history="1">
         <w:r>
           <w:rPr>
             <w:rStyle w:val="Hipervnculo"/>
             <w:rFonts w:ascii="Arial" w:hAnsi="Arial" w:cs="Arial"/>
             <w:noProof/>
           </w:rPr>
-          <w:t>Figura  17 Repre</w:t>
-        </w:r>
-        <w:r>
-          <w:rPr>
-            <w:rStyle w:val="Hipervnculo"/>
-            <w:rFonts w:ascii="Arial" w:hAnsi="Arial" w:cs="Arial"/>
-            <w:noProof/>
-          </w:rPr>
-          <w:t>s</w:t>
-        </w:r>
-        <w:r>
-          <w:rPr>
-            <w:rStyle w:val="Hipervnculo"/>
-            <w:rFonts w:ascii="Arial" w:hAnsi="Arial" w:cs="Arial"/>
-            <w:noProof/>
-          </w:rPr>
-          <w:t>entación grafía del titulo</w:t>
+          <w:t>Figura  15 Mensaje de usuario incorrecto en el login</w:t>
         </w:r>
         <w:r>
           <w:rPr>
@@ -7021,7 +6863,7 @@
             <w:noProof/>
             <w:webHidden/>
           </w:rPr>
-          <w:instrText xml:space="preserve"> PAGEREF _Toc55236740 \h </w:instrText>
+          <w:instrText xml:space="preserve"> PAGEREF _Toc55240065 \h </w:instrText>
         </w:r>
         <w:r>
           <w:rPr>
@@ -7041,7 +6883,1924 @@
             <w:noProof/>
             <w:webHidden/>
           </w:rPr>
-          <w:t>44</w:t>
+          <w:t>42</w:t>
+        </w:r>
+        <w:r>
+          <w:rPr>
+            <w:noProof/>
+            <w:webHidden/>
+          </w:rPr>
+          <w:fldChar w:fldCharType="end"/>
+        </w:r>
+      </w:hyperlink>
+    </w:p>
+    <w:p>
+      <w:pPr>
+        <w:pStyle w:val="Tabladeilustraciones"/>
+        <w:tabs>
+          <w:tab w:val="right" w:leader="hyphen" w:pos="8828"/>
+        </w:tabs>
+        <w:rPr>
+          <w:rFonts w:asciiTheme="minorHAnsi" w:eastAsiaTheme="minorEastAsia" w:hAnsiTheme="minorHAnsi" w:cstheme="minorBidi"/>
+          <w:noProof/>
+          <w:lang w:eastAsia="es-MX"/>
+        </w:rPr>
+      </w:pPr>
+      <w:hyperlink w:anchor="_Toc55240066" w:history="1">
+        <w:r>
+          <w:rPr>
+            <w:rStyle w:val="Hipervnculo"/>
+            <w:rFonts w:ascii="Arial" w:hAnsi="Arial" w:cs="Arial"/>
+            <w:noProof/>
+          </w:rPr>
+          <w:t>Figura  16 Ingreso al sistema en el módulo alumno</w:t>
+        </w:r>
+        <w:r>
+          <w:rPr>
+            <w:noProof/>
+            <w:webHidden/>
+          </w:rPr>
+          <w:tab/>
+        </w:r>
+        <w:r>
+          <w:rPr>
+            <w:noProof/>
+            <w:webHidden/>
+          </w:rPr>
+          <w:fldChar w:fldCharType="begin"/>
+        </w:r>
+        <w:r>
+          <w:rPr>
+            <w:noProof/>
+            <w:webHidden/>
+          </w:rPr>
+          <w:instrText xml:space="preserve"> PAGEREF _Toc55240066 \h </w:instrText>
+        </w:r>
+        <w:r>
+          <w:rPr>
+            <w:noProof/>
+            <w:webHidden/>
+          </w:rPr>
+        </w:r>
+        <w:r>
+          <w:rPr>
+            <w:noProof/>
+            <w:webHidden/>
+          </w:rPr>
+          <w:fldChar w:fldCharType="separate"/>
+        </w:r>
+        <w:r>
+          <w:rPr>
+            <w:noProof/>
+            <w:webHidden/>
+          </w:rPr>
+          <w:t>43</w:t>
+        </w:r>
+        <w:r>
+          <w:rPr>
+            <w:noProof/>
+            <w:webHidden/>
+          </w:rPr>
+          <w:fldChar w:fldCharType="end"/>
+        </w:r>
+      </w:hyperlink>
+    </w:p>
+    <w:p>
+      <w:pPr>
+        <w:pStyle w:val="Tabladeilustraciones"/>
+        <w:tabs>
+          <w:tab w:val="right" w:leader="hyphen" w:pos="8828"/>
+        </w:tabs>
+        <w:rPr>
+          <w:rFonts w:asciiTheme="minorHAnsi" w:eastAsiaTheme="minorEastAsia" w:hAnsiTheme="minorHAnsi" w:cstheme="minorBidi"/>
+          <w:noProof/>
+          <w:lang w:eastAsia="es-MX"/>
+        </w:rPr>
+      </w:pPr>
+      <w:hyperlink w:anchor="_Toc55240067" w:history="1">
+        <w:r>
+          <w:rPr>
+            <w:rStyle w:val="Hipervnculo"/>
+            <w:rFonts w:ascii="Arial" w:hAnsi="Arial" w:cs="Arial"/>
+            <w:noProof/>
+          </w:rPr>
+          <w:t>Figura  17 Representación grafía del titulo</w:t>
+        </w:r>
+        <w:r>
+          <w:rPr>
+            <w:noProof/>
+            <w:webHidden/>
+          </w:rPr>
+          <w:tab/>
+        </w:r>
+        <w:r>
+          <w:rPr>
+            <w:noProof/>
+            <w:webHidden/>
+          </w:rPr>
+          <w:fldChar w:fldCharType="begin"/>
+        </w:r>
+        <w:r>
+          <w:rPr>
+            <w:noProof/>
+            <w:webHidden/>
+          </w:rPr>
+          <w:instrText xml:space="preserve"> PAGEREF _Toc55240067 \h </w:instrText>
+        </w:r>
+        <w:r>
+          <w:rPr>
+            <w:noProof/>
+            <w:webHidden/>
+          </w:rPr>
+        </w:r>
+        <w:r>
+          <w:rPr>
+            <w:noProof/>
+            <w:webHidden/>
+          </w:rPr>
+          <w:fldChar w:fldCharType="separate"/>
+        </w:r>
+        <w:r>
+          <w:rPr>
+            <w:noProof/>
+            <w:webHidden/>
+          </w:rPr>
+          <w:t>45</w:t>
+        </w:r>
+        <w:r>
+          <w:rPr>
+            <w:noProof/>
+            <w:webHidden/>
+          </w:rPr>
+          <w:fldChar w:fldCharType="end"/>
+        </w:r>
+      </w:hyperlink>
+    </w:p>
+    <w:p>
+      <w:pPr>
+        <w:pStyle w:val="Tabladeilustraciones"/>
+        <w:tabs>
+          <w:tab w:val="right" w:leader="hyphen" w:pos="8828"/>
+        </w:tabs>
+        <w:rPr>
+          <w:rFonts w:asciiTheme="minorHAnsi" w:eastAsiaTheme="minorEastAsia" w:hAnsiTheme="minorHAnsi" w:cstheme="minorBidi"/>
+          <w:noProof/>
+          <w:lang w:eastAsia="es-MX"/>
+        </w:rPr>
+      </w:pPr>
+      <w:hyperlink w:anchor="_Toc55240068" w:history="1">
+        <w:r>
+          <w:rPr>
+            <w:rStyle w:val="Hipervnculo"/>
+            <w:rFonts w:ascii="Arial" w:hAnsi="Arial" w:cs="Arial"/>
+            <w:noProof/>
+          </w:rPr>
+          <w:t>Figura  18Modulo cargado exitosamente</w:t>
+        </w:r>
+        <w:r>
+          <w:rPr>
+            <w:noProof/>
+            <w:webHidden/>
+          </w:rPr>
+          <w:tab/>
+        </w:r>
+        <w:r>
+          <w:rPr>
+            <w:noProof/>
+            <w:webHidden/>
+          </w:rPr>
+          <w:fldChar w:fldCharType="begin"/>
+        </w:r>
+        <w:r>
+          <w:rPr>
+            <w:noProof/>
+            <w:webHidden/>
+          </w:rPr>
+          <w:instrText xml:space="preserve"> PAGEREF _Toc55240068 \h </w:instrText>
+        </w:r>
+        <w:r>
+          <w:rPr>
+            <w:noProof/>
+            <w:webHidden/>
+          </w:rPr>
+        </w:r>
+        <w:r>
+          <w:rPr>
+            <w:noProof/>
+            <w:webHidden/>
+          </w:rPr>
+          <w:fldChar w:fldCharType="separate"/>
+        </w:r>
+        <w:r>
+          <w:rPr>
+            <w:noProof/>
+            <w:webHidden/>
+          </w:rPr>
+          <w:t>46</w:t>
+        </w:r>
+        <w:r>
+          <w:rPr>
+            <w:noProof/>
+            <w:webHidden/>
+          </w:rPr>
+          <w:fldChar w:fldCharType="end"/>
+        </w:r>
+      </w:hyperlink>
+    </w:p>
+    <w:p>
+      <w:pPr>
+        <w:pStyle w:val="Tabladeilustraciones"/>
+        <w:tabs>
+          <w:tab w:val="right" w:leader="hyphen" w:pos="8828"/>
+        </w:tabs>
+        <w:rPr>
+          <w:rFonts w:asciiTheme="minorHAnsi" w:eastAsiaTheme="minorEastAsia" w:hAnsiTheme="minorHAnsi" w:cstheme="minorBidi"/>
+          <w:noProof/>
+          <w:lang w:eastAsia="es-MX"/>
+        </w:rPr>
+      </w:pPr>
+      <w:hyperlink w:anchor="_Toc55240069" w:history="1">
+        <w:r>
+          <w:rPr>
+            <w:rStyle w:val="Hipervnculo"/>
+            <w:rFonts w:ascii="Arial" w:hAnsi="Arial" w:cs="Arial"/>
+            <w:noProof/>
+          </w:rPr>
+          <w:t>Figura  19 Titulo almacenado</w:t>
+        </w:r>
+        <w:r>
+          <w:rPr>
+            <w:noProof/>
+            <w:webHidden/>
+          </w:rPr>
+          <w:tab/>
+        </w:r>
+        <w:r>
+          <w:rPr>
+            <w:noProof/>
+            <w:webHidden/>
+          </w:rPr>
+          <w:fldChar w:fldCharType="begin"/>
+        </w:r>
+        <w:r>
+          <w:rPr>
+            <w:noProof/>
+            <w:webHidden/>
+          </w:rPr>
+          <w:instrText xml:space="preserve"> PAGEREF _Toc55240069 \h </w:instrText>
+        </w:r>
+        <w:r>
+          <w:rPr>
+            <w:noProof/>
+            <w:webHidden/>
+          </w:rPr>
+        </w:r>
+        <w:r>
+          <w:rPr>
+            <w:noProof/>
+            <w:webHidden/>
+          </w:rPr>
+          <w:fldChar w:fldCharType="separate"/>
+        </w:r>
+        <w:r>
+          <w:rPr>
+            <w:noProof/>
+            <w:webHidden/>
+          </w:rPr>
+          <w:t>47</w:t>
+        </w:r>
+        <w:r>
+          <w:rPr>
+            <w:noProof/>
+            <w:webHidden/>
+          </w:rPr>
+          <w:fldChar w:fldCharType="end"/>
+        </w:r>
+      </w:hyperlink>
+    </w:p>
+    <w:p>
+      <w:pPr>
+        <w:pStyle w:val="Tabladeilustraciones"/>
+        <w:tabs>
+          <w:tab w:val="right" w:leader="hyphen" w:pos="8828"/>
+        </w:tabs>
+        <w:rPr>
+          <w:rFonts w:asciiTheme="minorHAnsi" w:eastAsiaTheme="minorEastAsia" w:hAnsiTheme="minorHAnsi" w:cstheme="minorBidi"/>
+          <w:noProof/>
+          <w:lang w:eastAsia="es-MX"/>
+        </w:rPr>
+      </w:pPr>
+      <w:hyperlink w:anchor="_Toc55240070" w:history="1">
+        <w:r>
+          <w:rPr>
+            <w:rStyle w:val="Hipervnculo"/>
+            <w:rFonts w:ascii="Arial" w:hAnsi="Arial" w:cs="Arial"/>
+            <w:noProof/>
+          </w:rPr>
+          <w:t>Figura  20 Estructura del archivo Excel</w:t>
+        </w:r>
+        <w:r>
+          <w:rPr>
+            <w:noProof/>
+            <w:webHidden/>
+          </w:rPr>
+          <w:tab/>
+        </w:r>
+        <w:r>
+          <w:rPr>
+            <w:noProof/>
+            <w:webHidden/>
+          </w:rPr>
+          <w:fldChar w:fldCharType="begin"/>
+        </w:r>
+        <w:r>
+          <w:rPr>
+            <w:noProof/>
+            <w:webHidden/>
+          </w:rPr>
+          <w:instrText xml:space="preserve"> PAGEREF _Toc55240070 \h </w:instrText>
+        </w:r>
+        <w:r>
+          <w:rPr>
+            <w:noProof/>
+            <w:webHidden/>
+          </w:rPr>
+        </w:r>
+        <w:r>
+          <w:rPr>
+            <w:noProof/>
+            <w:webHidden/>
+          </w:rPr>
+          <w:fldChar w:fldCharType="separate"/>
+        </w:r>
+        <w:r>
+          <w:rPr>
+            <w:noProof/>
+            <w:webHidden/>
+          </w:rPr>
+          <w:t>47</w:t>
+        </w:r>
+        <w:r>
+          <w:rPr>
+            <w:noProof/>
+            <w:webHidden/>
+          </w:rPr>
+          <w:fldChar w:fldCharType="end"/>
+        </w:r>
+      </w:hyperlink>
+    </w:p>
+    <w:p>
+      <w:pPr>
+        <w:pStyle w:val="Tabladeilustraciones"/>
+        <w:tabs>
+          <w:tab w:val="right" w:leader="hyphen" w:pos="8828"/>
+        </w:tabs>
+        <w:rPr>
+          <w:rFonts w:asciiTheme="minorHAnsi" w:eastAsiaTheme="minorEastAsia" w:hAnsiTheme="minorHAnsi" w:cstheme="minorBidi"/>
+          <w:noProof/>
+          <w:lang w:eastAsia="es-MX"/>
+        </w:rPr>
+      </w:pPr>
+      <w:hyperlink w:anchor="_Toc55240071" w:history="1">
+        <w:r>
+          <w:rPr>
+            <w:rStyle w:val="Hipervnculo"/>
+            <w:rFonts w:ascii="Arial" w:hAnsi="Arial" w:cs="Arial"/>
+            <w:noProof/>
+          </w:rPr>
+          <w:t>Figura  21 Estatus actualizados en la base de datos Fuente: propia.</w:t>
+        </w:r>
+        <w:r>
+          <w:rPr>
+            <w:noProof/>
+            <w:webHidden/>
+          </w:rPr>
+          <w:tab/>
+        </w:r>
+        <w:r>
+          <w:rPr>
+            <w:noProof/>
+            <w:webHidden/>
+          </w:rPr>
+          <w:fldChar w:fldCharType="begin"/>
+        </w:r>
+        <w:r>
+          <w:rPr>
+            <w:noProof/>
+            <w:webHidden/>
+          </w:rPr>
+          <w:instrText xml:space="preserve"> PAGEREF _Toc55240071 \h </w:instrText>
+        </w:r>
+        <w:r>
+          <w:rPr>
+            <w:noProof/>
+            <w:webHidden/>
+          </w:rPr>
+        </w:r>
+        <w:r>
+          <w:rPr>
+            <w:noProof/>
+            <w:webHidden/>
+          </w:rPr>
+          <w:fldChar w:fldCharType="separate"/>
+        </w:r>
+        <w:r>
+          <w:rPr>
+            <w:noProof/>
+            <w:webHidden/>
+          </w:rPr>
+          <w:t>48</w:t>
+        </w:r>
+        <w:r>
+          <w:rPr>
+            <w:noProof/>
+            <w:webHidden/>
+          </w:rPr>
+          <w:fldChar w:fldCharType="end"/>
+        </w:r>
+      </w:hyperlink>
+    </w:p>
+    <w:p>
+      <w:pPr>
+        <w:pStyle w:val="Tabladeilustraciones"/>
+        <w:tabs>
+          <w:tab w:val="right" w:leader="hyphen" w:pos="8828"/>
+        </w:tabs>
+        <w:rPr>
+          <w:rFonts w:asciiTheme="minorHAnsi" w:eastAsiaTheme="minorEastAsia" w:hAnsiTheme="minorHAnsi" w:cstheme="minorBidi"/>
+          <w:noProof/>
+          <w:lang w:eastAsia="es-MX"/>
+        </w:rPr>
+      </w:pPr>
+      <w:hyperlink w:anchor="_Toc55240072" w:history="1">
+        <w:r>
+          <w:rPr>
+            <w:rStyle w:val="Hipervnculo"/>
+            <w:rFonts w:ascii="Arial" w:hAnsi="Arial" w:cs="Arial"/>
+            <w:noProof/>
+          </w:rPr>
+          <w:t>Figura  22 Lote sin refrescar Fuente:: propia.</w:t>
+        </w:r>
+        <w:r>
+          <w:rPr>
+            <w:noProof/>
+            <w:webHidden/>
+          </w:rPr>
+          <w:tab/>
+        </w:r>
+        <w:r>
+          <w:rPr>
+            <w:noProof/>
+            <w:webHidden/>
+          </w:rPr>
+          <w:fldChar w:fldCharType="begin"/>
+        </w:r>
+        <w:r>
+          <w:rPr>
+            <w:noProof/>
+            <w:webHidden/>
+          </w:rPr>
+          <w:instrText xml:space="preserve"> PAGEREF _Toc55240072 \h </w:instrText>
+        </w:r>
+        <w:r>
+          <w:rPr>
+            <w:noProof/>
+            <w:webHidden/>
+          </w:rPr>
+        </w:r>
+        <w:r>
+          <w:rPr>
+            <w:noProof/>
+            <w:webHidden/>
+          </w:rPr>
+          <w:fldChar w:fldCharType="separate"/>
+        </w:r>
+        <w:r>
+          <w:rPr>
+            <w:noProof/>
+            <w:webHidden/>
+          </w:rPr>
+          <w:t>48</w:t>
+        </w:r>
+        <w:r>
+          <w:rPr>
+            <w:noProof/>
+            <w:webHidden/>
+          </w:rPr>
+          <w:fldChar w:fldCharType="end"/>
+        </w:r>
+      </w:hyperlink>
+    </w:p>
+    <w:p>
+      <w:pPr>
+        <w:pStyle w:val="Tabladeilustraciones"/>
+        <w:tabs>
+          <w:tab w:val="right" w:leader="hyphen" w:pos="8828"/>
+        </w:tabs>
+        <w:rPr>
+          <w:rFonts w:asciiTheme="minorHAnsi" w:eastAsiaTheme="minorEastAsia" w:hAnsiTheme="minorHAnsi" w:cstheme="minorBidi"/>
+          <w:noProof/>
+          <w:lang w:eastAsia="es-MX"/>
+        </w:rPr>
+      </w:pPr>
+      <w:hyperlink w:anchor="_Toc55240073" w:history="1">
+        <w:r>
+          <w:rPr>
+            <w:rStyle w:val="Hipervnculo"/>
+            <w:rFonts w:ascii="Arial" w:hAnsi="Arial" w:cs="Arial"/>
+            <w:noProof/>
+          </w:rPr>
+          <w:t>Figura  23 Código de creación de formato XML</w:t>
+        </w:r>
+        <w:r>
+          <w:rPr>
+            <w:noProof/>
+            <w:webHidden/>
+          </w:rPr>
+          <w:tab/>
+        </w:r>
+        <w:r>
+          <w:rPr>
+            <w:noProof/>
+            <w:webHidden/>
+          </w:rPr>
+          <w:fldChar w:fldCharType="begin"/>
+        </w:r>
+        <w:r>
+          <w:rPr>
+            <w:noProof/>
+            <w:webHidden/>
+          </w:rPr>
+          <w:instrText xml:space="preserve"> PAGEREF _Toc55240073 \h </w:instrText>
+        </w:r>
+        <w:r>
+          <w:rPr>
+            <w:noProof/>
+            <w:webHidden/>
+          </w:rPr>
+        </w:r>
+        <w:r>
+          <w:rPr>
+            <w:noProof/>
+            <w:webHidden/>
+          </w:rPr>
+          <w:fldChar w:fldCharType="separate"/>
+        </w:r>
+        <w:r>
+          <w:rPr>
+            <w:noProof/>
+            <w:webHidden/>
+          </w:rPr>
+          <w:t>49</w:t>
+        </w:r>
+        <w:r>
+          <w:rPr>
+            <w:noProof/>
+            <w:webHidden/>
+          </w:rPr>
+          <w:fldChar w:fldCharType="end"/>
+        </w:r>
+      </w:hyperlink>
+    </w:p>
+    <w:p>
+      <w:pPr>
+        <w:pStyle w:val="Tabladeilustraciones"/>
+        <w:tabs>
+          <w:tab w:val="right" w:leader="hyphen" w:pos="8828"/>
+        </w:tabs>
+        <w:rPr>
+          <w:rFonts w:asciiTheme="minorHAnsi" w:eastAsiaTheme="minorEastAsia" w:hAnsiTheme="minorHAnsi" w:cstheme="minorBidi"/>
+          <w:noProof/>
+          <w:lang w:eastAsia="es-MX"/>
+        </w:rPr>
+      </w:pPr>
+      <w:hyperlink w:anchor="_Toc55240074" w:history="1">
+        <w:r>
+          <w:rPr>
+            <w:rStyle w:val="Hipervnculo"/>
+            <w:rFonts w:ascii="Arial" w:hAnsi="Arial" w:cs="Arial"/>
+            <w:noProof/>
+          </w:rPr>
+          <w:t>Figura  24 Código para lectura de cadena XML</w:t>
+        </w:r>
+        <w:r>
+          <w:rPr>
+            <w:noProof/>
+            <w:webHidden/>
+          </w:rPr>
+          <w:tab/>
+        </w:r>
+        <w:r>
+          <w:rPr>
+            <w:noProof/>
+            <w:webHidden/>
+          </w:rPr>
+          <w:fldChar w:fldCharType="begin"/>
+        </w:r>
+        <w:r>
+          <w:rPr>
+            <w:noProof/>
+            <w:webHidden/>
+          </w:rPr>
+          <w:instrText xml:space="preserve"> PAGEREF _Toc55240074 \h </w:instrText>
+        </w:r>
+        <w:r>
+          <w:rPr>
+            <w:noProof/>
+            <w:webHidden/>
+          </w:rPr>
+        </w:r>
+        <w:r>
+          <w:rPr>
+            <w:noProof/>
+            <w:webHidden/>
+          </w:rPr>
+          <w:fldChar w:fldCharType="separate"/>
+        </w:r>
+        <w:r>
+          <w:rPr>
+            <w:noProof/>
+            <w:webHidden/>
+          </w:rPr>
+          <w:t>50</w:t>
+        </w:r>
+        <w:r>
+          <w:rPr>
+            <w:noProof/>
+            <w:webHidden/>
+          </w:rPr>
+          <w:fldChar w:fldCharType="end"/>
+        </w:r>
+      </w:hyperlink>
+    </w:p>
+    <w:p>
+      <w:pPr>
+        <w:pStyle w:val="Tabladeilustraciones"/>
+        <w:tabs>
+          <w:tab w:val="right" w:leader="hyphen" w:pos="8828"/>
+        </w:tabs>
+        <w:rPr>
+          <w:rFonts w:asciiTheme="minorHAnsi" w:eastAsiaTheme="minorEastAsia" w:hAnsiTheme="minorHAnsi" w:cstheme="minorBidi"/>
+          <w:noProof/>
+          <w:lang w:eastAsia="es-MX"/>
+        </w:rPr>
+      </w:pPr>
+      <w:hyperlink w:anchor="_Toc55240075" w:history="1">
+        <w:r>
+          <w:rPr>
+            <w:rStyle w:val="Hipervnculo"/>
+            <w:rFonts w:ascii="Arial" w:hAnsi="Arial" w:cs="Arial"/>
+            <w:noProof/>
+          </w:rPr>
+          <w:t>Figura  25 Código para representación gráfica del título</w:t>
+        </w:r>
+        <w:r>
+          <w:rPr>
+            <w:noProof/>
+            <w:webHidden/>
+          </w:rPr>
+          <w:tab/>
+        </w:r>
+        <w:r>
+          <w:rPr>
+            <w:noProof/>
+            <w:webHidden/>
+          </w:rPr>
+          <w:fldChar w:fldCharType="begin"/>
+        </w:r>
+        <w:r>
+          <w:rPr>
+            <w:noProof/>
+            <w:webHidden/>
+          </w:rPr>
+          <w:instrText xml:space="preserve"> PAGEREF _Toc55240075 \h </w:instrText>
+        </w:r>
+        <w:r>
+          <w:rPr>
+            <w:noProof/>
+            <w:webHidden/>
+          </w:rPr>
+        </w:r>
+        <w:r>
+          <w:rPr>
+            <w:noProof/>
+            <w:webHidden/>
+          </w:rPr>
+          <w:fldChar w:fldCharType="separate"/>
+        </w:r>
+        <w:r>
+          <w:rPr>
+            <w:noProof/>
+            <w:webHidden/>
+          </w:rPr>
+          <w:t>50</w:t>
+        </w:r>
+        <w:r>
+          <w:rPr>
+            <w:noProof/>
+            <w:webHidden/>
+          </w:rPr>
+          <w:fldChar w:fldCharType="end"/>
+        </w:r>
+      </w:hyperlink>
+    </w:p>
+    <w:p>
+      <w:pPr>
+        <w:pStyle w:val="Tabladeilustraciones"/>
+        <w:tabs>
+          <w:tab w:val="right" w:leader="hyphen" w:pos="8828"/>
+        </w:tabs>
+        <w:rPr>
+          <w:rFonts w:asciiTheme="minorHAnsi" w:eastAsiaTheme="minorEastAsia" w:hAnsiTheme="minorHAnsi" w:cstheme="minorBidi"/>
+          <w:noProof/>
+          <w:lang w:eastAsia="es-MX"/>
+        </w:rPr>
+      </w:pPr>
+      <w:hyperlink w:anchor="_Toc55240076" w:history="1">
+        <w:r>
+          <w:rPr>
+            <w:rStyle w:val="Hipervnculo"/>
+            <w:rFonts w:ascii="Arial" w:hAnsi="Arial" w:cs="Arial"/>
+            <w:noProof/>
+          </w:rPr>
+          <w:t>Figura  26 Código HTML para el visualizador de la representación gráfica</w:t>
+        </w:r>
+        <w:r>
+          <w:rPr>
+            <w:noProof/>
+            <w:webHidden/>
+          </w:rPr>
+          <w:tab/>
+        </w:r>
+        <w:r>
+          <w:rPr>
+            <w:noProof/>
+            <w:webHidden/>
+          </w:rPr>
+          <w:fldChar w:fldCharType="begin"/>
+        </w:r>
+        <w:r>
+          <w:rPr>
+            <w:noProof/>
+            <w:webHidden/>
+          </w:rPr>
+          <w:instrText xml:space="preserve"> PAGEREF _Toc55240076 \h </w:instrText>
+        </w:r>
+        <w:r>
+          <w:rPr>
+            <w:noProof/>
+            <w:webHidden/>
+          </w:rPr>
+        </w:r>
+        <w:r>
+          <w:rPr>
+            <w:noProof/>
+            <w:webHidden/>
+          </w:rPr>
+          <w:fldChar w:fldCharType="separate"/>
+        </w:r>
+        <w:r>
+          <w:rPr>
+            <w:noProof/>
+            <w:webHidden/>
+          </w:rPr>
+          <w:t>51</w:t>
+        </w:r>
+        <w:r>
+          <w:rPr>
+            <w:noProof/>
+            <w:webHidden/>
+          </w:rPr>
+          <w:fldChar w:fldCharType="end"/>
+        </w:r>
+      </w:hyperlink>
+    </w:p>
+    <w:p>
+      <w:pPr>
+        <w:pStyle w:val="Tabladeilustraciones"/>
+        <w:tabs>
+          <w:tab w:val="right" w:leader="hyphen" w:pos="8828"/>
+        </w:tabs>
+        <w:rPr>
+          <w:rFonts w:asciiTheme="minorHAnsi" w:eastAsiaTheme="minorEastAsia" w:hAnsiTheme="minorHAnsi" w:cstheme="minorBidi"/>
+          <w:noProof/>
+          <w:lang w:eastAsia="es-MX"/>
+        </w:rPr>
+      </w:pPr>
+      <w:hyperlink w:anchor="_Toc55240077" w:history="1">
+        <w:r>
+          <w:rPr>
+            <w:rStyle w:val="Hipervnculo"/>
+            <w:rFonts w:ascii="Arial" w:hAnsi="Arial" w:cs="Arial"/>
+            <w:noProof/>
+          </w:rPr>
+          <w:t>Figura  27 Código JavaScript para el visualizador de la representación gráfica</w:t>
+        </w:r>
+        <w:r>
+          <w:rPr>
+            <w:noProof/>
+            <w:webHidden/>
+          </w:rPr>
+          <w:tab/>
+        </w:r>
+        <w:r>
+          <w:rPr>
+            <w:noProof/>
+            <w:webHidden/>
+          </w:rPr>
+          <w:fldChar w:fldCharType="begin"/>
+        </w:r>
+        <w:r>
+          <w:rPr>
+            <w:noProof/>
+            <w:webHidden/>
+          </w:rPr>
+          <w:instrText xml:space="preserve"> PAGEREF _Toc55240077 \h </w:instrText>
+        </w:r>
+        <w:r>
+          <w:rPr>
+            <w:noProof/>
+            <w:webHidden/>
+          </w:rPr>
+        </w:r>
+        <w:r>
+          <w:rPr>
+            <w:noProof/>
+            <w:webHidden/>
+          </w:rPr>
+          <w:fldChar w:fldCharType="separate"/>
+        </w:r>
+        <w:r>
+          <w:rPr>
+            <w:noProof/>
+            <w:webHidden/>
+          </w:rPr>
+          <w:t>51</w:t>
+        </w:r>
+        <w:r>
+          <w:rPr>
+            <w:noProof/>
+            <w:webHidden/>
+          </w:rPr>
+          <w:fldChar w:fldCharType="end"/>
+        </w:r>
+      </w:hyperlink>
+    </w:p>
+    <w:p>
+      <w:pPr>
+        <w:pStyle w:val="Tabladeilustraciones"/>
+        <w:tabs>
+          <w:tab w:val="right" w:leader="hyphen" w:pos="8828"/>
+        </w:tabs>
+        <w:rPr>
+          <w:rFonts w:asciiTheme="minorHAnsi" w:eastAsiaTheme="minorEastAsia" w:hAnsiTheme="minorHAnsi" w:cstheme="minorBidi"/>
+          <w:noProof/>
+          <w:lang w:eastAsia="es-MX"/>
+        </w:rPr>
+      </w:pPr>
+      <w:hyperlink w:anchor="_Toc55240078" w:history="1">
+        <w:r>
+          <w:rPr>
+            <w:rStyle w:val="Hipervnculo"/>
+            <w:rFonts w:ascii="Arial" w:hAnsi="Arial" w:cs="Arial"/>
+            <w:noProof/>
+          </w:rPr>
+          <w:t>Figura  28 Código para modelar el QR</w:t>
+        </w:r>
+        <w:r>
+          <w:rPr>
+            <w:noProof/>
+            <w:webHidden/>
+          </w:rPr>
+          <w:tab/>
+        </w:r>
+        <w:r>
+          <w:rPr>
+            <w:noProof/>
+            <w:webHidden/>
+          </w:rPr>
+          <w:fldChar w:fldCharType="begin"/>
+        </w:r>
+        <w:r>
+          <w:rPr>
+            <w:noProof/>
+            <w:webHidden/>
+          </w:rPr>
+          <w:instrText xml:space="preserve"> PAGEREF _Toc55240078 \h </w:instrText>
+        </w:r>
+        <w:r>
+          <w:rPr>
+            <w:noProof/>
+            <w:webHidden/>
+          </w:rPr>
+        </w:r>
+        <w:r>
+          <w:rPr>
+            <w:noProof/>
+            <w:webHidden/>
+          </w:rPr>
+          <w:fldChar w:fldCharType="separate"/>
+        </w:r>
+        <w:r>
+          <w:rPr>
+            <w:noProof/>
+            <w:webHidden/>
+          </w:rPr>
+          <w:t>51</w:t>
+        </w:r>
+        <w:r>
+          <w:rPr>
+            <w:noProof/>
+            <w:webHidden/>
+          </w:rPr>
+          <w:fldChar w:fldCharType="end"/>
+        </w:r>
+      </w:hyperlink>
+    </w:p>
+    <w:p>
+      <w:pPr>
+        <w:pStyle w:val="Tabladeilustraciones"/>
+        <w:tabs>
+          <w:tab w:val="right" w:leader="hyphen" w:pos="8828"/>
+        </w:tabs>
+        <w:rPr>
+          <w:rFonts w:asciiTheme="minorHAnsi" w:eastAsiaTheme="minorEastAsia" w:hAnsiTheme="minorHAnsi" w:cstheme="minorBidi"/>
+          <w:noProof/>
+          <w:lang w:eastAsia="es-MX"/>
+        </w:rPr>
+      </w:pPr>
+      <w:hyperlink w:anchor="_Toc55240079" w:history="1">
+        <w:r>
+          <w:rPr>
+            <w:rStyle w:val="Hipervnculo"/>
+            <w:rFonts w:ascii="Arial" w:hAnsi="Arial" w:cs="Arial"/>
+            <w:noProof/>
+          </w:rPr>
+          <w:t>Figura  29 Código para llamada asíncrona</w:t>
+        </w:r>
+        <w:r>
+          <w:rPr>
+            <w:noProof/>
+            <w:webHidden/>
+          </w:rPr>
+          <w:tab/>
+        </w:r>
+        <w:r>
+          <w:rPr>
+            <w:noProof/>
+            <w:webHidden/>
+          </w:rPr>
+          <w:fldChar w:fldCharType="begin"/>
+        </w:r>
+        <w:r>
+          <w:rPr>
+            <w:noProof/>
+            <w:webHidden/>
+          </w:rPr>
+          <w:instrText xml:space="preserve"> PAGEREF _Toc55240079 \h </w:instrText>
+        </w:r>
+        <w:r>
+          <w:rPr>
+            <w:noProof/>
+            <w:webHidden/>
+          </w:rPr>
+        </w:r>
+        <w:r>
+          <w:rPr>
+            <w:noProof/>
+            <w:webHidden/>
+          </w:rPr>
+          <w:fldChar w:fldCharType="separate"/>
+        </w:r>
+        <w:r>
+          <w:rPr>
+            <w:noProof/>
+            <w:webHidden/>
+          </w:rPr>
+          <w:t>52</w:t>
+        </w:r>
+        <w:r>
+          <w:rPr>
+            <w:noProof/>
+            <w:webHidden/>
+          </w:rPr>
+          <w:fldChar w:fldCharType="end"/>
+        </w:r>
+      </w:hyperlink>
+    </w:p>
+    <w:p>
+      <w:pPr>
+        <w:pStyle w:val="Tabladeilustraciones"/>
+        <w:tabs>
+          <w:tab w:val="right" w:leader="hyphen" w:pos="8828"/>
+        </w:tabs>
+        <w:rPr>
+          <w:rFonts w:asciiTheme="minorHAnsi" w:eastAsiaTheme="minorEastAsia" w:hAnsiTheme="minorHAnsi" w:cstheme="minorBidi"/>
+          <w:noProof/>
+          <w:lang w:eastAsia="es-MX"/>
+        </w:rPr>
+      </w:pPr>
+      <w:hyperlink w:anchor="_Toc55240080" w:history="1">
+        <w:r>
+          <w:rPr>
+            <w:rStyle w:val="Hipervnculo"/>
+            <w:rFonts w:ascii="Arial" w:hAnsi="Arial" w:cs="Arial"/>
+            <w:noProof/>
+          </w:rPr>
+          <w:t>Figura  30 Usuario invalido</w:t>
+        </w:r>
+        <w:r>
+          <w:rPr>
+            <w:noProof/>
+            <w:webHidden/>
+          </w:rPr>
+          <w:tab/>
+        </w:r>
+        <w:r>
+          <w:rPr>
+            <w:noProof/>
+            <w:webHidden/>
+          </w:rPr>
+          <w:fldChar w:fldCharType="begin"/>
+        </w:r>
+        <w:r>
+          <w:rPr>
+            <w:noProof/>
+            <w:webHidden/>
+          </w:rPr>
+          <w:instrText xml:space="preserve"> PAGEREF _Toc55240080 \h </w:instrText>
+        </w:r>
+        <w:r>
+          <w:rPr>
+            <w:noProof/>
+            <w:webHidden/>
+          </w:rPr>
+        </w:r>
+        <w:r>
+          <w:rPr>
+            <w:noProof/>
+            <w:webHidden/>
+          </w:rPr>
+          <w:fldChar w:fldCharType="separate"/>
+        </w:r>
+        <w:r>
+          <w:rPr>
+            <w:noProof/>
+            <w:webHidden/>
+          </w:rPr>
+          <w:t>54</w:t>
+        </w:r>
+        <w:r>
+          <w:rPr>
+            <w:noProof/>
+            <w:webHidden/>
+          </w:rPr>
+          <w:fldChar w:fldCharType="end"/>
+        </w:r>
+      </w:hyperlink>
+    </w:p>
+    <w:p>
+      <w:pPr>
+        <w:pStyle w:val="Tabladeilustraciones"/>
+        <w:tabs>
+          <w:tab w:val="right" w:leader="hyphen" w:pos="8828"/>
+        </w:tabs>
+        <w:rPr>
+          <w:rFonts w:asciiTheme="minorHAnsi" w:eastAsiaTheme="minorEastAsia" w:hAnsiTheme="minorHAnsi" w:cstheme="minorBidi"/>
+          <w:noProof/>
+          <w:lang w:eastAsia="es-MX"/>
+        </w:rPr>
+      </w:pPr>
+      <w:hyperlink w:anchor="_Toc55240081" w:history="1">
+        <w:r>
+          <w:rPr>
+            <w:rStyle w:val="Hipervnculo"/>
+            <w:rFonts w:ascii="Arial" w:hAnsi="Arial" w:cs="Arial"/>
+            <w:noProof/>
+          </w:rPr>
+          <w:t>Figura  31 Usuario valido</w:t>
+        </w:r>
+        <w:r>
+          <w:rPr>
+            <w:noProof/>
+            <w:webHidden/>
+          </w:rPr>
+          <w:tab/>
+        </w:r>
+        <w:r>
+          <w:rPr>
+            <w:noProof/>
+            <w:webHidden/>
+          </w:rPr>
+          <w:fldChar w:fldCharType="begin"/>
+        </w:r>
+        <w:r>
+          <w:rPr>
+            <w:noProof/>
+            <w:webHidden/>
+          </w:rPr>
+          <w:instrText xml:space="preserve"> PAGEREF _Toc55240081 \h </w:instrText>
+        </w:r>
+        <w:r>
+          <w:rPr>
+            <w:noProof/>
+            <w:webHidden/>
+          </w:rPr>
+        </w:r>
+        <w:r>
+          <w:rPr>
+            <w:noProof/>
+            <w:webHidden/>
+          </w:rPr>
+          <w:fldChar w:fldCharType="separate"/>
+        </w:r>
+        <w:r>
+          <w:rPr>
+            <w:noProof/>
+            <w:webHidden/>
+          </w:rPr>
+          <w:t>54</w:t>
+        </w:r>
+        <w:r>
+          <w:rPr>
+            <w:noProof/>
+            <w:webHidden/>
+          </w:rPr>
+          <w:fldChar w:fldCharType="end"/>
+        </w:r>
+      </w:hyperlink>
+    </w:p>
+    <w:p>
+      <w:pPr>
+        <w:pStyle w:val="Tabladeilustraciones"/>
+        <w:tabs>
+          <w:tab w:val="right" w:leader="hyphen" w:pos="8828"/>
+        </w:tabs>
+        <w:rPr>
+          <w:rFonts w:asciiTheme="minorHAnsi" w:eastAsiaTheme="minorEastAsia" w:hAnsiTheme="minorHAnsi" w:cstheme="minorBidi"/>
+          <w:noProof/>
+          <w:lang w:eastAsia="es-MX"/>
+        </w:rPr>
+      </w:pPr>
+      <w:hyperlink w:anchor="_Toc55240082" w:history="1">
+        <w:r>
+          <w:rPr>
+            <w:rStyle w:val="Hipervnculo"/>
+            <w:rFonts w:ascii="Arial" w:hAnsi="Arial" w:cs="Arial"/>
+            <w:noProof/>
+          </w:rPr>
+          <w:t>Figura  32 Usuario incorrecto</w:t>
+        </w:r>
+        <w:r>
+          <w:rPr>
+            <w:noProof/>
+            <w:webHidden/>
+          </w:rPr>
+          <w:tab/>
+        </w:r>
+        <w:r>
+          <w:rPr>
+            <w:noProof/>
+            <w:webHidden/>
+          </w:rPr>
+          <w:fldChar w:fldCharType="begin"/>
+        </w:r>
+        <w:r>
+          <w:rPr>
+            <w:noProof/>
+            <w:webHidden/>
+          </w:rPr>
+          <w:instrText xml:space="preserve"> PAGEREF _Toc55240082 \h </w:instrText>
+        </w:r>
+        <w:r>
+          <w:rPr>
+            <w:noProof/>
+            <w:webHidden/>
+          </w:rPr>
+        </w:r>
+        <w:r>
+          <w:rPr>
+            <w:noProof/>
+            <w:webHidden/>
+          </w:rPr>
+          <w:fldChar w:fldCharType="separate"/>
+        </w:r>
+        <w:r>
+          <w:rPr>
+            <w:noProof/>
+            <w:webHidden/>
+          </w:rPr>
+          <w:t>55</w:t>
+        </w:r>
+        <w:r>
+          <w:rPr>
+            <w:noProof/>
+            <w:webHidden/>
+          </w:rPr>
+          <w:fldChar w:fldCharType="end"/>
+        </w:r>
+      </w:hyperlink>
+    </w:p>
+    <w:p>
+      <w:pPr>
+        <w:pStyle w:val="Tabladeilustraciones"/>
+        <w:tabs>
+          <w:tab w:val="right" w:leader="hyphen" w:pos="8828"/>
+        </w:tabs>
+        <w:rPr>
+          <w:rFonts w:asciiTheme="minorHAnsi" w:eastAsiaTheme="minorEastAsia" w:hAnsiTheme="minorHAnsi" w:cstheme="minorBidi"/>
+          <w:noProof/>
+          <w:lang w:eastAsia="es-MX"/>
+        </w:rPr>
+      </w:pPr>
+      <w:hyperlink w:anchor="_Toc55240083" w:history="1">
+        <w:r>
+          <w:rPr>
+            <w:rStyle w:val="Hipervnculo"/>
+            <w:rFonts w:ascii="Arial" w:hAnsi="Arial" w:cs="Arial"/>
+            <w:noProof/>
+          </w:rPr>
+          <w:t>Figura  33 Pantalla de bienvenida al usuario</w:t>
+        </w:r>
+        <w:r>
+          <w:rPr>
+            <w:noProof/>
+            <w:webHidden/>
+          </w:rPr>
+          <w:tab/>
+        </w:r>
+        <w:r>
+          <w:rPr>
+            <w:noProof/>
+            <w:webHidden/>
+          </w:rPr>
+          <w:fldChar w:fldCharType="begin"/>
+        </w:r>
+        <w:r>
+          <w:rPr>
+            <w:noProof/>
+            <w:webHidden/>
+          </w:rPr>
+          <w:instrText xml:space="preserve"> PAGEREF _Toc55240083 \h </w:instrText>
+        </w:r>
+        <w:r>
+          <w:rPr>
+            <w:noProof/>
+            <w:webHidden/>
+          </w:rPr>
+        </w:r>
+        <w:r>
+          <w:rPr>
+            <w:noProof/>
+            <w:webHidden/>
+          </w:rPr>
+          <w:fldChar w:fldCharType="separate"/>
+        </w:r>
+        <w:r>
+          <w:rPr>
+            <w:noProof/>
+            <w:webHidden/>
+          </w:rPr>
+          <w:t>55</w:t>
+        </w:r>
+        <w:r>
+          <w:rPr>
+            <w:noProof/>
+            <w:webHidden/>
+          </w:rPr>
+          <w:fldChar w:fldCharType="end"/>
+        </w:r>
+      </w:hyperlink>
+    </w:p>
+    <w:p>
+      <w:pPr>
+        <w:pStyle w:val="Tabladeilustraciones"/>
+        <w:tabs>
+          <w:tab w:val="right" w:leader="hyphen" w:pos="8828"/>
+        </w:tabs>
+        <w:rPr>
+          <w:rFonts w:asciiTheme="minorHAnsi" w:eastAsiaTheme="minorEastAsia" w:hAnsiTheme="minorHAnsi" w:cstheme="minorBidi"/>
+          <w:noProof/>
+          <w:lang w:eastAsia="es-MX"/>
+        </w:rPr>
+      </w:pPr>
+      <w:hyperlink w:anchor="_Toc55240084" w:history="1">
+        <w:r>
+          <w:rPr>
+            <w:rStyle w:val="Hipervnculo"/>
+            <w:rFonts w:ascii="Arial" w:hAnsi="Arial" w:cs="Arial"/>
+            <w:noProof/>
+          </w:rPr>
+          <w:t>Figura  34 Menú para cerrar sesión</w:t>
+        </w:r>
+        <w:r>
+          <w:rPr>
+            <w:noProof/>
+            <w:webHidden/>
+          </w:rPr>
+          <w:tab/>
+        </w:r>
+        <w:r>
+          <w:rPr>
+            <w:noProof/>
+            <w:webHidden/>
+          </w:rPr>
+          <w:fldChar w:fldCharType="begin"/>
+        </w:r>
+        <w:r>
+          <w:rPr>
+            <w:noProof/>
+            <w:webHidden/>
+          </w:rPr>
+          <w:instrText xml:space="preserve"> PAGEREF _Toc55240084 \h </w:instrText>
+        </w:r>
+        <w:r>
+          <w:rPr>
+            <w:noProof/>
+            <w:webHidden/>
+          </w:rPr>
+        </w:r>
+        <w:r>
+          <w:rPr>
+            <w:noProof/>
+            <w:webHidden/>
+          </w:rPr>
+          <w:fldChar w:fldCharType="separate"/>
+        </w:r>
+        <w:r>
+          <w:rPr>
+            <w:noProof/>
+            <w:webHidden/>
+          </w:rPr>
+          <w:t>56</w:t>
+        </w:r>
+        <w:r>
+          <w:rPr>
+            <w:noProof/>
+            <w:webHidden/>
+          </w:rPr>
+          <w:fldChar w:fldCharType="end"/>
+        </w:r>
+      </w:hyperlink>
+    </w:p>
+    <w:p>
+      <w:pPr>
+        <w:pStyle w:val="Tabladeilustraciones"/>
+        <w:tabs>
+          <w:tab w:val="right" w:leader="hyphen" w:pos="8828"/>
+        </w:tabs>
+        <w:rPr>
+          <w:rFonts w:asciiTheme="minorHAnsi" w:eastAsiaTheme="minorEastAsia" w:hAnsiTheme="minorHAnsi" w:cstheme="minorBidi"/>
+          <w:noProof/>
+          <w:lang w:eastAsia="es-MX"/>
+        </w:rPr>
+      </w:pPr>
+      <w:hyperlink w:anchor="_Toc55240085" w:history="1">
+        <w:r>
+          <w:rPr>
+            <w:rStyle w:val="Hipervnculo"/>
+            <w:rFonts w:ascii="Arial" w:hAnsi="Arial" w:cs="Arial"/>
+            <w:noProof/>
+          </w:rPr>
+          <w:t>Figura  35 Acceso denegado al descargar la representación gráfica</w:t>
+        </w:r>
+        <w:r>
+          <w:rPr>
+            <w:noProof/>
+            <w:webHidden/>
+          </w:rPr>
+          <w:tab/>
+        </w:r>
+        <w:r>
+          <w:rPr>
+            <w:noProof/>
+            <w:webHidden/>
+          </w:rPr>
+          <w:fldChar w:fldCharType="begin"/>
+        </w:r>
+        <w:r>
+          <w:rPr>
+            <w:noProof/>
+            <w:webHidden/>
+          </w:rPr>
+          <w:instrText xml:space="preserve"> PAGEREF _Toc55240085 \h </w:instrText>
+        </w:r>
+        <w:r>
+          <w:rPr>
+            <w:noProof/>
+            <w:webHidden/>
+          </w:rPr>
+        </w:r>
+        <w:r>
+          <w:rPr>
+            <w:noProof/>
+            <w:webHidden/>
+          </w:rPr>
+          <w:fldChar w:fldCharType="separate"/>
+        </w:r>
+        <w:r>
+          <w:rPr>
+            <w:noProof/>
+            <w:webHidden/>
+          </w:rPr>
+          <w:t>56</w:t>
+        </w:r>
+        <w:r>
+          <w:rPr>
+            <w:noProof/>
+            <w:webHidden/>
+          </w:rPr>
+          <w:fldChar w:fldCharType="end"/>
+        </w:r>
+      </w:hyperlink>
+    </w:p>
+    <w:p>
+      <w:pPr>
+        <w:pStyle w:val="Tabladeilustraciones"/>
+        <w:tabs>
+          <w:tab w:val="right" w:leader="hyphen" w:pos="8828"/>
+        </w:tabs>
+        <w:rPr>
+          <w:rFonts w:asciiTheme="minorHAnsi" w:eastAsiaTheme="minorEastAsia" w:hAnsiTheme="minorHAnsi" w:cstheme="minorBidi"/>
+          <w:noProof/>
+          <w:lang w:eastAsia="es-MX"/>
+        </w:rPr>
+      </w:pPr>
+      <w:hyperlink w:anchor="_Toc55240086" w:history="1">
+        <w:r>
+          <w:rPr>
+            <w:rStyle w:val="Hipervnculo"/>
+            <w:rFonts w:ascii="Arial" w:hAnsi="Arial" w:cs="Arial"/>
+            <w:noProof/>
+          </w:rPr>
+          <w:t>Figura  36 Proceso incompleto al descargar la representación gráfica</w:t>
+        </w:r>
+        <w:r>
+          <w:rPr>
+            <w:noProof/>
+            <w:webHidden/>
+          </w:rPr>
+          <w:tab/>
+        </w:r>
+        <w:r>
+          <w:rPr>
+            <w:noProof/>
+            <w:webHidden/>
+          </w:rPr>
+          <w:fldChar w:fldCharType="begin"/>
+        </w:r>
+        <w:r>
+          <w:rPr>
+            <w:noProof/>
+            <w:webHidden/>
+          </w:rPr>
+          <w:instrText xml:space="preserve"> PAGEREF _Toc55240086 \h </w:instrText>
+        </w:r>
+        <w:r>
+          <w:rPr>
+            <w:noProof/>
+            <w:webHidden/>
+          </w:rPr>
+        </w:r>
+        <w:r>
+          <w:rPr>
+            <w:noProof/>
+            <w:webHidden/>
+          </w:rPr>
+          <w:fldChar w:fldCharType="separate"/>
+        </w:r>
+        <w:r>
+          <w:rPr>
+            <w:noProof/>
+            <w:webHidden/>
+          </w:rPr>
+          <w:t>57</w:t>
+        </w:r>
+        <w:r>
+          <w:rPr>
+            <w:noProof/>
+            <w:webHidden/>
+          </w:rPr>
+          <w:fldChar w:fldCharType="end"/>
+        </w:r>
+      </w:hyperlink>
+    </w:p>
+    <w:p>
+      <w:pPr>
+        <w:pStyle w:val="Tabladeilustraciones"/>
+        <w:tabs>
+          <w:tab w:val="right" w:leader="hyphen" w:pos="8828"/>
+        </w:tabs>
+        <w:rPr>
+          <w:rFonts w:asciiTheme="minorHAnsi" w:eastAsiaTheme="minorEastAsia" w:hAnsiTheme="minorHAnsi" w:cstheme="minorBidi"/>
+          <w:noProof/>
+          <w:lang w:eastAsia="es-MX"/>
+        </w:rPr>
+      </w:pPr>
+      <w:hyperlink w:anchor="_Toc55240087" w:history="1">
+        <w:r>
+          <w:rPr>
+            <w:rStyle w:val="Hipervnculo"/>
+            <w:rFonts w:ascii="Arial" w:hAnsi="Arial" w:cs="Arial"/>
+            <w:noProof/>
+          </w:rPr>
+          <w:t>Figura  37 Proceso incompleto al descargar la representación gráfica</w:t>
+        </w:r>
+        <w:r>
+          <w:rPr>
+            <w:noProof/>
+            <w:webHidden/>
+          </w:rPr>
+          <w:tab/>
+        </w:r>
+        <w:r>
+          <w:rPr>
+            <w:noProof/>
+            <w:webHidden/>
+          </w:rPr>
+          <w:fldChar w:fldCharType="begin"/>
+        </w:r>
+        <w:r>
+          <w:rPr>
+            <w:noProof/>
+            <w:webHidden/>
+          </w:rPr>
+          <w:instrText xml:space="preserve"> PAGEREF _Toc55240087 \h </w:instrText>
+        </w:r>
+        <w:r>
+          <w:rPr>
+            <w:noProof/>
+            <w:webHidden/>
+          </w:rPr>
+        </w:r>
+        <w:r>
+          <w:rPr>
+            <w:noProof/>
+            <w:webHidden/>
+          </w:rPr>
+          <w:fldChar w:fldCharType="separate"/>
+        </w:r>
+        <w:r>
+          <w:rPr>
+            <w:noProof/>
+            <w:webHidden/>
+          </w:rPr>
+          <w:t>57</w:t>
+        </w:r>
+        <w:r>
+          <w:rPr>
+            <w:noProof/>
+            <w:webHidden/>
+          </w:rPr>
+          <w:fldChar w:fldCharType="end"/>
+        </w:r>
+      </w:hyperlink>
+    </w:p>
+    <w:p>
+      <w:pPr>
+        <w:pStyle w:val="Tabladeilustraciones"/>
+        <w:tabs>
+          <w:tab w:val="right" w:leader="hyphen" w:pos="8828"/>
+        </w:tabs>
+        <w:rPr>
+          <w:rFonts w:asciiTheme="minorHAnsi" w:eastAsiaTheme="minorEastAsia" w:hAnsiTheme="minorHAnsi" w:cstheme="minorBidi"/>
+          <w:noProof/>
+          <w:lang w:eastAsia="es-MX"/>
+        </w:rPr>
+      </w:pPr>
+      <w:hyperlink w:anchor="_Toc55240088" w:history="1">
+        <w:r>
+          <w:rPr>
+            <w:rStyle w:val="Hipervnculo"/>
+            <w:rFonts w:ascii="Arial" w:hAnsi="Arial" w:cs="Arial"/>
+            <w:noProof/>
+          </w:rPr>
+          <w:t>Figura  38 Proceso completado para poder descargar la representación gráfica</w:t>
+        </w:r>
+        <w:r>
+          <w:rPr>
+            <w:noProof/>
+            <w:webHidden/>
+          </w:rPr>
+          <w:tab/>
+        </w:r>
+        <w:r>
+          <w:rPr>
+            <w:noProof/>
+            <w:webHidden/>
+          </w:rPr>
+          <w:fldChar w:fldCharType="begin"/>
+        </w:r>
+        <w:r>
+          <w:rPr>
+            <w:noProof/>
+            <w:webHidden/>
+          </w:rPr>
+          <w:instrText xml:space="preserve"> PAGEREF _Toc55240088 \h </w:instrText>
+        </w:r>
+        <w:r>
+          <w:rPr>
+            <w:noProof/>
+            <w:webHidden/>
+          </w:rPr>
+        </w:r>
+        <w:r>
+          <w:rPr>
+            <w:noProof/>
+            <w:webHidden/>
+          </w:rPr>
+          <w:fldChar w:fldCharType="separate"/>
+        </w:r>
+        <w:r>
+          <w:rPr>
+            <w:noProof/>
+            <w:webHidden/>
+          </w:rPr>
+          <w:t>58</w:t>
+        </w:r>
+        <w:r>
+          <w:rPr>
+            <w:noProof/>
+            <w:webHidden/>
+          </w:rPr>
+          <w:fldChar w:fldCharType="end"/>
+        </w:r>
+      </w:hyperlink>
+    </w:p>
+    <w:p>
+      <w:pPr>
+        <w:pStyle w:val="Tabladeilustraciones"/>
+        <w:tabs>
+          <w:tab w:val="right" w:leader="hyphen" w:pos="8828"/>
+        </w:tabs>
+        <w:rPr>
+          <w:rFonts w:asciiTheme="minorHAnsi" w:eastAsiaTheme="minorEastAsia" w:hAnsiTheme="minorHAnsi" w:cstheme="minorBidi"/>
+          <w:noProof/>
+          <w:lang w:eastAsia="es-MX"/>
+        </w:rPr>
+      </w:pPr>
+      <w:hyperlink w:anchor="_Toc55240089" w:history="1">
+        <w:r>
+          <w:rPr>
+            <w:rStyle w:val="Hipervnculo"/>
+            <w:rFonts w:ascii="Arial" w:hAnsi="Arial" w:cs="Arial"/>
+            <w:noProof/>
+          </w:rPr>
+          <w:t>Figura  39 Descarga exitosa de la representación gráfica</w:t>
+        </w:r>
+        <w:r>
+          <w:rPr>
+            <w:noProof/>
+            <w:webHidden/>
+          </w:rPr>
+          <w:tab/>
+        </w:r>
+        <w:r>
+          <w:rPr>
+            <w:noProof/>
+            <w:webHidden/>
+          </w:rPr>
+          <w:fldChar w:fldCharType="begin"/>
+        </w:r>
+        <w:r>
+          <w:rPr>
+            <w:noProof/>
+            <w:webHidden/>
+          </w:rPr>
+          <w:instrText xml:space="preserve"> PAGEREF _Toc55240089 \h </w:instrText>
+        </w:r>
+        <w:r>
+          <w:rPr>
+            <w:noProof/>
+            <w:webHidden/>
+          </w:rPr>
+        </w:r>
+        <w:r>
+          <w:rPr>
+            <w:noProof/>
+            <w:webHidden/>
+          </w:rPr>
+          <w:fldChar w:fldCharType="separate"/>
+        </w:r>
+        <w:r>
+          <w:rPr>
+            <w:noProof/>
+            <w:webHidden/>
+          </w:rPr>
+          <w:t>58</w:t>
+        </w:r>
+        <w:r>
+          <w:rPr>
+            <w:noProof/>
+            <w:webHidden/>
+          </w:rPr>
+          <w:fldChar w:fldCharType="end"/>
+        </w:r>
+      </w:hyperlink>
+    </w:p>
+    <w:p>
+      <w:pPr>
+        <w:pStyle w:val="Tabladeilustraciones"/>
+        <w:tabs>
+          <w:tab w:val="right" w:leader="hyphen" w:pos="8828"/>
+        </w:tabs>
+        <w:rPr>
+          <w:rFonts w:asciiTheme="minorHAnsi" w:eastAsiaTheme="minorEastAsia" w:hAnsiTheme="minorHAnsi" w:cstheme="minorBidi"/>
+          <w:noProof/>
+          <w:lang w:eastAsia="es-MX"/>
+        </w:rPr>
+      </w:pPr>
+      <w:hyperlink w:anchor="_Toc55240090" w:history="1">
+        <w:r>
+          <w:rPr>
+            <w:rStyle w:val="Hipervnculo"/>
+            <w:rFonts w:ascii="Arial" w:hAnsi="Arial" w:cs="Arial"/>
+            <w:noProof/>
+          </w:rPr>
+          <w:t>Figura  40 pantalla publica invalida por el folio incorrecto al ver los datos del título</w:t>
+        </w:r>
+        <w:r>
+          <w:rPr>
+            <w:noProof/>
+            <w:webHidden/>
+          </w:rPr>
+          <w:tab/>
+        </w:r>
+        <w:r>
+          <w:rPr>
+            <w:noProof/>
+            <w:webHidden/>
+          </w:rPr>
+          <w:fldChar w:fldCharType="begin"/>
+        </w:r>
+        <w:r>
+          <w:rPr>
+            <w:noProof/>
+            <w:webHidden/>
+          </w:rPr>
+          <w:instrText xml:space="preserve"> PAGEREF _Toc55240090 \h </w:instrText>
+        </w:r>
+        <w:r>
+          <w:rPr>
+            <w:noProof/>
+            <w:webHidden/>
+          </w:rPr>
+        </w:r>
+        <w:r>
+          <w:rPr>
+            <w:noProof/>
+            <w:webHidden/>
+          </w:rPr>
+          <w:fldChar w:fldCharType="separate"/>
+        </w:r>
+        <w:r>
+          <w:rPr>
+            <w:noProof/>
+            <w:webHidden/>
+          </w:rPr>
+          <w:t>59</w:t>
+        </w:r>
+        <w:r>
+          <w:rPr>
+            <w:noProof/>
+            <w:webHidden/>
+          </w:rPr>
+          <w:fldChar w:fldCharType="end"/>
+        </w:r>
+      </w:hyperlink>
+    </w:p>
+    <w:p>
+      <w:pPr>
+        <w:pStyle w:val="Tabladeilustraciones"/>
+        <w:tabs>
+          <w:tab w:val="right" w:leader="hyphen" w:pos="8828"/>
+        </w:tabs>
+        <w:rPr>
+          <w:rFonts w:asciiTheme="minorHAnsi" w:eastAsiaTheme="minorEastAsia" w:hAnsiTheme="minorHAnsi" w:cstheme="minorBidi"/>
+          <w:noProof/>
+          <w:lang w:eastAsia="es-MX"/>
+        </w:rPr>
+      </w:pPr>
+      <w:hyperlink w:anchor="_Toc55240091" w:history="1">
+        <w:r>
+          <w:rPr>
+            <w:rStyle w:val="Hipervnculo"/>
+            <w:rFonts w:ascii="Arial" w:hAnsi="Arial" w:cs="Arial"/>
+            <w:noProof/>
+          </w:rPr>
+          <w:t>Figura  41 Pantalla publica invalida por falta de folio al ver los datos del título</w:t>
+        </w:r>
+        <w:r>
+          <w:rPr>
+            <w:noProof/>
+            <w:webHidden/>
+          </w:rPr>
+          <w:tab/>
+        </w:r>
+        <w:r>
+          <w:rPr>
+            <w:noProof/>
+            <w:webHidden/>
+          </w:rPr>
+          <w:fldChar w:fldCharType="begin"/>
+        </w:r>
+        <w:r>
+          <w:rPr>
+            <w:noProof/>
+            <w:webHidden/>
+          </w:rPr>
+          <w:instrText xml:space="preserve"> PAGEREF _Toc55240091 \h </w:instrText>
+        </w:r>
+        <w:r>
+          <w:rPr>
+            <w:noProof/>
+            <w:webHidden/>
+          </w:rPr>
+        </w:r>
+        <w:r>
+          <w:rPr>
+            <w:noProof/>
+            <w:webHidden/>
+          </w:rPr>
+          <w:fldChar w:fldCharType="separate"/>
+        </w:r>
+        <w:r>
+          <w:rPr>
+            <w:noProof/>
+            <w:webHidden/>
+          </w:rPr>
+          <w:t>59</w:t>
+        </w:r>
+        <w:r>
+          <w:rPr>
+            <w:noProof/>
+            <w:webHidden/>
+          </w:rPr>
+          <w:fldChar w:fldCharType="end"/>
+        </w:r>
+      </w:hyperlink>
+    </w:p>
+    <w:p>
+      <w:pPr>
+        <w:pStyle w:val="Tabladeilustraciones"/>
+        <w:tabs>
+          <w:tab w:val="right" w:leader="hyphen" w:pos="8828"/>
+        </w:tabs>
+        <w:rPr>
+          <w:rFonts w:asciiTheme="minorHAnsi" w:eastAsiaTheme="minorEastAsia" w:hAnsiTheme="minorHAnsi" w:cstheme="minorBidi"/>
+          <w:noProof/>
+          <w:lang w:eastAsia="es-MX"/>
+        </w:rPr>
+      </w:pPr>
+      <w:hyperlink w:anchor="_Toc55240092" w:history="1">
+        <w:r>
+          <w:rPr>
+            <w:rStyle w:val="Hipervnculo"/>
+            <w:rFonts w:ascii="Arial" w:hAnsi="Arial" w:cs="Arial"/>
+            <w:noProof/>
+          </w:rPr>
+          <w:t>Figura  42 Pantalla publica al ver los datos del título</w:t>
+        </w:r>
+        <w:r>
+          <w:rPr>
+            <w:noProof/>
+            <w:webHidden/>
+          </w:rPr>
+          <w:tab/>
+        </w:r>
+        <w:r>
+          <w:rPr>
+            <w:noProof/>
+            <w:webHidden/>
+          </w:rPr>
+          <w:fldChar w:fldCharType="begin"/>
+        </w:r>
+        <w:r>
+          <w:rPr>
+            <w:noProof/>
+            <w:webHidden/>
+          </w:rPr>
+          <w:instrText xml:space="preserve"> PAGEREF _Toc55240092 \h </w:instrText>
+        </w:r>
+        <w:r>
+          <w:rPr>
+            <w:noProof/>
+            <w:webHidden/>
+          </w:rPr>
+        </w:r>
+        <w:r>
+          <w:rPr>
+            <w:noProof/>
+            <w:webHidden/>
+          </w:rPr>
+          <w:fldChar w:fldCharType="separate"/>
+        </w:r>
+        <w:r>
+          <w:rPr>
+            <w:noProof/>
+            <w:webHidden/>
+          </w:rPr>
+          <w:t>60</w:t>
         </w:r>
         <w:r>
           <w:rPr>
@@ -7211,23 +8970,7 @@
             <w:rFonts w:ascii="Arial" w:hAnsi="Arial" w:cs="Arial"/>
             <w:noProof/>
           </w:rPr>
-          <w:t>Tabla 2 Requerimientos del sistem</w:t>
-        </w:r>
-        <w:r>
-          <w:rPr>
-            <w:rStyle w:val="Hipervnculo"/>
-            <w:rFonts w:ascii="Arial" w:hAnsi="Arial" w:cs="Arial"/>
-            <w:noProof/>
-          </w:rPr>
-          <w:t>a</w:t>
-        </w:r>
-        <w:r>
-          <w:rPr>
-            <w:rStyle w:val="Hipervnculo"/>
-            <w:rFonts w:ascii="Arial" w:hAnsi="Arial" w:cs="Arial"/>
-            <w:noProof/>
-          </w:rPr>
-          <w:t xml:space="preserve"> Fuente: propia.</w:t>
+          <w:t>Tabla 2 Requerimientos del sistema Fuente: propia.</w:t>
         </w:r>
         <w:r>
           <w:rPr>
@@ -7411,14 +9154,7 @@
         <w:rPr>
           <w:rFonts w:ascii="Arial" w:hAnsi="Arial" w:cs="Arial"/>
         </w:rPr>
-        <w:t xml:space="preserve">, basándose en las especificaciones que prescribe la Secretaria de Educación Pública para el complimiento de los objetivos propuestos. El software está constituido por una parte administrativa donde solo los usuarios correspondientes y que cuenten con la llave necesaria para el firmado del título podrán acceder y ahí poder realizar ediciones, solicitudes y eliminar solicitudes de títulos </w:t>
-      </w:r>
-      <w:r>
-        <w:rPr>
-          <w:rFonts w:ascii="Arial" w:hAnsi="Arial" w:cs="Arial"/>
-        </w:rPr>
-        <w:lastRenderedPageBreak/>
-        <w:t xml:space="preserve">de los alumnos solicitantes. Por otra parte, en el módulo correspondiente al alumno solo brindara </w:t>
+        <w:t xml:space="preserve">, basándose en las especificaciones que prescribe la Secretaria de Educación Pública para el complimiento de los objetivos propuestos. El software está constituido por una parte administrativa donde solo los usuarios correspondientes y que cuenten con la llave necesaria para el firmado del título podrán acceder y ahí poder realizar ediciones, solicitudes y eliminar solicitudes de títulos de los alumnos solicitantes. Por otra parte, en el módulo correspondiente al alumno solo brindara </w:t>
       </w:r>
       <w:r>
         <w:rPr>
@@ -7501,7 +9237,15 @@
           <w:rFonts w:ascii="Arial" w:hAnsi="Arial" w:cs="Arial"/>
           <w:lang w:val="en-US"/>
         </w:rPr>
-        <w:t xml:space="preserve"> and under certain software engineering methodologies, based on the specifications prescribed by the Secretary of Public Education for compliance. of the proposed objectives. The software consists of an administrative part where only the corresponding users who have the necessary key to sign the title can access and there they can make edits, requests and eliminate requests for titles from the applicant students. On the other hand, in the module corresponding to the student, it will only provide corresponding information about the process of their degree where only students who have concluded their academic process will be able to access the system.</w:t>
+        <w:t xml:space="preserve"> and under certain software engineering methodologies, based on the specifications prescribed by the Secretary of Public Education for compliance. of the proposed objectives. The software consists of an </w:t>
+      </w:r>
+      <w:r>
+        <w:rPr>
+          <w:rFonts w:ascii="Arial" w:hAnsi="Arial" w:cs="Arial"/>
+          <w:lang w:val="en-US"/>
+        </w:rPr>
+        <w:lastRenderedPageBreak/>
+        <w:t>administrative part where only the corresponding users who have the necessary key to sign the title can access and there they can make edits, requests and eliminate requests for titles from the applicant students. On the other hand, in the module corresponding to the student, it will only provide corresponding information about the process of their degree where only students who have concluded their academic process will be able to access the system.</w:t>
       </w:r>
     </w:p>
     <w:p>
@@ -11538,7 +13282,7 @@
           <w:sz w:val="20"/>
         </w:rPr>
       </w:pPr>
-      <w:bookmarkStart w:id="21" w:name="_Toc55236724"/>
+      <w:bookmarkStart w:id="21" w:name="_Toc55240051"/>
       <w:r>
         <w:rPr>
           <w:rFonts w:ascii="Arial" w:hAnsi="Arial" w:cs="Arial"/>
@@ -12387,7 +14131,7 @@
           <w:sz w:val="20"/>
         </w:rPr>
       </w:pPr>
-      <w:bookmarkStart w:id="26" w:name="_Toc55236725"/>
+      <w:bookmarkStart w:id="26" w:name="_Toc55240052"/>
       <w:r>
         <w:rPr>
           <w:rFonts w:ascii="Arial" w:hAnsi="Arial" w:cs="Arial"/>
@@ -16398,7 +18142,7 @@
           <w:szCs w:val="20"/>
         </w:rPr>
       </w:pPr>
-      <w:bookmarkStart w:id="55" w:name="_Toc55236726"/>
+      <w:bookmarkStart w:id="55" w:name="_Toc55240053"/>
       <w:r>
         <w:rPr>
           <w:rFonts w:ascii="Arial" w:hAnsi="Arial" w:cs="Arial"/>
@@ -16821,7 +18565,7 @@
           <w:sz w:val="20"/>
         </w:rPr>
       </w:pPr>
-      <w:bookmarkStart w:id="57" w:name="_Toc55236727"/>
+      <w:bookmarkStart w:id="57" w:name="_Toc55240054"/>
       <w:r>
         <w:rPr>
           <w:rFonts w:ascii="Arial" w:hAnsi="Arial" w:cs="Arial"/>
@@ -16990,7 +18734,7 @@
           <w:sz w:val="20"/>
         </w:rPr>
       </w:pPr>
-      <w:bookmarkStart w:id="58" w:name="_Toc55236728"/>
+      <w:bookmarkStart w:id="58" w:name="_Toc55240055"/>
       <w:r>
         <w:rPr>
           <w:rFonts w:ascii="Arial" w:hAnsi="Arial" w:cs="Arial"/>
@@ -17268,7 +19012,7 @@
           <w:sz w:val="20"/>
         </w:rPr>
       </w:pPr>
-      <w:bookmarkStart w:id="59" w:name="_Toc55236729"/>
+      <w:bookmarkStart w:id="59" w:name="_Toc55240056"/>
       <w:r>
         <w:rPr>
           <w:rFonts w:ascii="Arial" w:hAnsi="Arial" w:cs="Arial"/>
@@ -17467,7 +19211,7 @@
           <w:sz w:val="20"/>
         </w:rPr>
       </w:pPr>
-      <w:bookmarkStart w:id="60" w:name="_Toc55236730"/>
+      <w:bookmarkStart w:id="60" w:name="_Toc55240057"/>
       <w:r>
         <w:rPr>
           <w:rFonts w:ascii="Arial" w:hAnsi="Arial" w:cs="Arial"/>
@@ -17638,25 +19382,7 @@
           <w:sz w:val="24"/>
           <w:lang w:eastAsia="es-MX"/>
         </w:rPr>
-        <w:t xml:space="preserve"> Tal y como se ve en la figura </w:t>
-      </w:r>
-      <w:proofErr w:type="spellStart"/>
-      <w:r>
-        <w:rPr>
-          <w:rFonts w:ascii="Arial" w:hAnsi="Arial" w:cs="Arial"/>
-          <w:sz w:val="24"/>
-          <w:lang w:eastAsia="es-MX"/>
-        </w:rPr>
-        <w:t>numero</w:t>
-      </w:r>
-      <w:proofErr w:type="spellEnd"/>
-      <w:r>
-        <w:rPr>
-          <w:rFonts w:ascii="Arial" w:hAnsi="Arial" w:cs="Arial"/>
-          <w:sz w:val="24"/>
-          <w:lang w:eastAsia="es-MX"/>
-        </w:rPr>
-        <w:t xml:space="preserve"> 8</w:t>
+        <w:t xml:space="preserve"> Tal y como se ve en la figura numero 8</w:t>
       </w:r>
     </w:p>
     <w:p>
@@ -17719,7 +19445,7 @@
           <w:szCs w:val="20"/>
         </w:rPr>
       </w:pPr>
-      <w:bookmarkStart w:id="61" w:name="_Toc55236731"/>
+      <w:bookmarkStart w:id="61" w:name="_Toc55240058"/>
       <w:r>
         <w:rPr>
           <w:rFonts w:ascii="Arial" w:hAnsi="Arial" w:cs="Arial"/>
@@ -17999,7 +19725,7 @@
           <w:szCs w:val="20"/>
         </w:rPr>
       </w:pPr>
-      <w:bookmarkStart w:id="62" w:name="_Toc55236732"/>
+      <w:bookmarkStart w:id="62" w:name="_Toc55240059"/>
       <w:r>
         <w:rPr>
           <w:rFonts w:ascii="Arial" w:hAnsi="Arial" w:cs="Arial"/>
@@ -18328,7 +20054,7 @@
           <w:sz w:val="20"/>
         </w:rPr>
       </w:pPr>
-      <w:bookmarkStart w:id="64" w:name="_Toc55236733"/>
+      <w:bookmarkStart w:id="64" w:name="_Toc55240060"/>
       <w:r>
         <w:rPr>
           <w:rFonts w:ascii="Arial" w:hAnsi="Arial" w:cs="Arial"/>
@@ -18546,7 +20272,7 @@
           <w:sz w:val="20"/>
         </w:rPr>
       </w:pPr>
-      <w:bookmarkStart w:id="65" w:name="_Toc55236734"/>
+      <w:bookmarkStart w:id="65" w:name="_Toc55240061"/>
       <w:r>
         <w:rPr>
           <w:rFonts w:ascii="Arial" w:hAnsi="Arial" w:cs="Arial"/>
@@ -18878,7 +20604,7 @@
           <w:sz w:val="20"/>
         </w:rPr>
       </w:pPr>
-      <w:bookmarkStart w:id="67" w:name="_Toc55236735"/>
+      <w:bookmarkStart w:id="67" w:name="_Toc55240062"/>
       <w:r>
         <w:rPr>
           <w:rFonts w:ascii="Arial" w:hAnsi="Arial" w:cs="Arial"/>
@@ -19046,7 +20772,7 @@
           <w:sz w:val="20"/>
         </w:rPr>
       </w:pPr>
-      <w:bookmarkStart w:id="68" w:name="_Toc55236736"/>
+      <w:bookmarkStart w:id="68" w:name="_Toc55240063"/>
       <w:r>
         <w:rPr>
           <w:rFonts w:ascii="Arial" w:hAnsi="Arial" w:cs="Arial"/>
@@ -19331,7 +21057,7 @@
           <w:sz w:val="20"/>
         </w:rPr>
       </w:pPr>
-      <w:bookmarkStart w:id="70" w:name="_Toc55236737"/>
+      <w:bookmarkStart w:id="70" w:name="_Toc55240064"/>
       <w:r>
         <w:rPr>
           <w:rFonts w:ascii="Arial" w:hAnsi="Arial" w:cs="Arial"/>
@@ -19507,7 +21233,7 @@
           <w:sz w:val="20"/>
         </w:rPr>
       </w:pPr>
-      <w:bookmarkStart w:id="71" w:name="_Toc55236738"/>
+      <w:bookmarkStart w:id="71" w:name="_Toc55240065"/>
       <w:r>
         <w:rPr>
           <w:rFonts w:ascii="Arial" w:hAnsi="Arial" w:cs="Arial"/>
@@ -19711,7 +21437,7 @@
           <w:sz w:val="20"/>
         </w:rPr>
       </w:pPr>
-      <w:bookmarkStart w:id="72" w:name="_Toc55236739"/>
+      <w:bookmarkStart w:id="72" w:name="_Toc55240066"/>
       <w:r>
         <w:rPr>
           <w:rFonts w:ascii="Arial" w:hAnsi="Arial" w:cs="Arial"/>
@@ -21018,7 +22744,7 @@
           <w:sz w:val="20"/>
         </w:rPr>
       </w:pPr>
-      <w:bookmarkStart w:id="75" w:name="_Toc55236740"/>
+      <w:bookmarkStart w:id="75" w:name="_Toc55240067"/>
       <w:r>
         <w:rPr>
           <w:rFonts w:ascii="Arial" w:hAnsi="Arial" w:cs="Arial"/>
@@ -21596,6 +23322,7 @@
           <w:sz w:val="20"/>
         </w:rPr>
       </w:pPr>
+      <w:bookmarkStart w:id="76" w:name="_Toc55240068"/>
       <w:r>
         <w:rPr>
           <w:rFonts w:ascii="Arial" w:hAnsi="Arial" w:cs="Arial"/>
@@ -21651,7 +23378,16 @@
           <w:i w:val="0"/>
           <w:sz w:val="20"/>
         </w:rPr>
-        <w:t xml:space="preserve">Modulo cargado exitosamente </w:t>
+        <w:t>Modulo cargado exitosamente</w:t>
+      </w:r>
+      <w:bookmarkEnd w:id="76"/>
+      <w:r>
+        <w:rPr>
+          <w:rFonts w:ascii="Arial" w:hAnsi="Arial" w:cs="Arial"/>
+          <w:i w:val="0"/>
+          <w:sz w:val="20"/>
+        </w:rPr>
+        <w:t xml:space="preserve"> </w:t>
       </w:r>
     </w:p>
     <w:p>
@@ -21687,14 +23423,14 @@
           <w:lang w:eastAsia="es-MX"/>
         </w:rPr>
       </w:pPr>
-      <w:bookmarkStart w:id="76" w:name="_Toc55229206"/>
+      <w:bookmarkStart w:id="77" w:name="_Toc55229206"/>
       <w:r>
         <w:rPr>
           <w:lang w:eastAsia="es-MX"/>
         </w:rPr>
         <w:t>Modificación al módulo docente</w:t>
       </w:r>
-      <w:bookmarkEnd w:id="76"/>
+      <w:bookmarkEnd w:id="77"/>
     </w:p>
     <w:p>
       <w:pPr>
@@ -21725,7 +23461,7 @@
           <w:lang w:eastAsia="es-MX"/>
         </w:rPr>
       </w:pPr>
-      <w:bookmarkStart w:id="77" w:name="_Toc55229207"/>
+      <w:bookmarkStart w:id="78" w:name="_Toc55229207"/>
       <w:r>
         <w:rPr>
           <w:lang w:eastAsia="es-MX"/>
@@ -21757,7 +23493,7 @@
         </w:rPr>
         <w:t xml:space="preserve"> XML con los datos de los títulos para sistema de emisión de títulos electrónicos profesionales</w:t>
       </w:r>
-      <w:bookmarkEnd w:id="77"/>
+      <w:bookmarkEnd w:id="78"/>
     </w:p>
     <w:p>
       <w:pPr>
@@ -22035,6 +23771,7 @@
           <w:sz w:val="20"/>
         </w:rPr>
       </w:pPr>
+      <w:bookmarkStart w:id="79" w:name="_Toc55240069"/>
       <w:r>
         <w:rPr>
           <w:rFonts w:ascii="Arial" w:hAnsi="Arial" w:cs="Arial"/>
@@ -22090,7 +23827,16 @@
           <w:i w:val="0"/>
           <w:sz w:val="20"/>
         </w:rPr>
-        <w:t xml:space="preserve"> Titulo almacenado </w:t>
+        <w:t xml:space="preserve"> Titulo almacenado</w:t>
+      </w:r>
+      <w:bookmarkEnd w:id="79"/>
+      <w:r>
+        <w:rPr>
+          <w:rFonts w:ascii="Arial" w:hAnsi="Arial" w:cs="Arial"/>
+          <w:i w:val="0"/>
+          <w:sz w:val="20"/>
+        </w:rPr>
+        <w:t xml:space="preserve"> </w:t>
       </w:r>
     </w:p>
     <w:p>
@@ -22274,6 +24020,7 @@
           <w:sz w:val="20"/>
         </w:rPr>
       </w:pPr>
+      <w:bookmarkStart w:id="80" w:name="_Toc55240070"/>
       <w:r>
         <w:rPr>
           <w:rFonts w:ascii="Arial" w:hAnsi="Arial" w:cs="Arial"/>
@@ -22329,7 +24076,16 @@
           <w:i w:val="0"/>
           <w:sz w:val="20"/>
         </w:rPr>
-        <w:t xml:space="preserve"> Estructura del archivo Excel </w:t>
+        <w:t xml:space="preserve"> Estructura del archivo Excel</w:t>
+      </w:r>
+      <w:bookmarkEnd w:id="80"/>
+      <w:r>
+        <w:rPr>
+          <w:rFonts w:ascii="Arial" w:hAnsi="Arial" w:cs="Arial"/>
+          <w:i w:val="0"/>
+          <w:sz w:val="20"/>
+        </w:rPr>
+        <w:t xml:space="preserve"> </w:t>
       </w:r>
     </w:p>
     <w:p>
@@ -22453,6 +24209,7 @@
         <w:spacing w:after="0" w:line="240" w:lineRule="auto"/>
         <w:jc w:val="center"/>
         <w:rPr>
+          <w:rFonts w:ascii="Arial" w:hAnsi="Arial" w:cs="Arial"/>
           <w:sz w:val="24"/>
         </w:rPr>
       </w:pPr>
@@ -22512,8 +24269,10 @@
           <w:sz w:val="28"/>
         </w:rPr>
       </w:pPr>
-      <w:r>
-        <w:rPr>
+      <w:bookmarkStart w:id="81" w:name="_Toc55240071"/>
+      <w:r>
+        <w:rPr>
+          <w:rFonts w:ascii="Arial" w:hAnsi="Arial" w:cs="Arial"/>
           <w:i w:val="0"/>
           <w:sz w:val="20"/>
         </w:rPr>
@@ -22521,6 +24280,7 @@
       </w:r>
       <w:r>
         <w:rPr>
+          <w:rFonts w:ascii="Arial" w:hAnsi="Arial" w:cs="Arial"/>
           <w:i w:val="0"/>
           <w:sz w:val="20"/>
         </w:rPr>
@@ -22528,6 +24288,7 @@
       </w:r>
       <w:r>
         <w:rPr>
+          <w:rFonts w:ascii="Arial" w:hAnsi="Arial" w:cs="Arial"/>
           <w:i w:val="0"/>
           <w:sz w:val="20"/>
         </w:rPr>
@@ -22535,6 +24296,7 @@
       </w:r>
       <w:r>
         <w:rPr>
+          <w:rFonts w:ascii="Arial" w:hAnsi="Arial" w:cs="Arial"/>
           <w:i w:val="0"/>
           <w:sz w:val="20"/>
         </w:rPr>
@@ -22542,6 +24304,7 @@
       </w:r>
       <w:r>
         <w:rPr>
+          <w:rFonts w:ascii="Arial" w:hAnsi="Arial" w:cs="Arial"/>
           <w:i w:val="0"/>
           <w:noProof/>
           <w:sz w:val="20"/>
@@ -22550,6 +24313,7 @@
       </w:r>
       <w:r>
         <w:rPr>
+          <w:rFonts w:ascii="Arial" w:hAnsi="Arial" w:cs="Arial"/>
           <w:i w:val="0"/>
           <w:sz w:val="20"/>
         </w:rPr>
@@ -22557,11 +24321,13 @@
       </w:r>
       <w:r>
         <w:rPr>
+          <w:rFonts w:ascii="Arial" w:hAnsi="Arial" w:cs="Arial"/>
           <w:i w:val="0"/>
           <w:sz w:val="20"/>
         </w:rPr>
         <w:t xml:space="preserve"> Estatus actualizados en la base de datos Fuente: propia.</w:t>
       </w:r>
+      <w:bookmarkEnd w:id="81"/>
     </w:p>
     <w:p/>
     <w:p>
@@ -22656,6 +24422,7 @@
           <w:sz w:val="20"/>
         </w:rPr>
       </w:pPr>
+      <w:bookmarkStart w:id="82" w:name="_Toc55240072"/>
       <w:r>
         <w:rPr>
           <w:rFonts w:ascii="Arial" w:hAnsi="Arial" w:cs="Arial"/>
@@ -22713,6 +24480,7 @@
         </w:rPr>
         <w:t xml:space="preserve"> Lote sin refrescar Fuente:: propia.</w:t>
       </w:r>
+      <w:bookmarkEnd w:id="82"/>
     </w:p>
     <w:p/>
     <w:p/>
@@ -22742,12 +24510,12 @@
         <w:spacing w:line="360" w:lineRule="auto"/>
         <w:jc w:val="both"/>
       </w:pPr>
-      <w:bookmarkStart w:id="78" w:name="_Toc55229208"/>
+      <w:bookmarkStart w:id="83" w:name="_Toc55229208"/>
       <w:r>
         <w:lastRenderedPageBreak/>
         <w:t>Partes importantes de código para el desarrollo de la aplicación web</w:t>
       </w:r>
-      <w:bookmarkEnd w:id="78"/>
+      <w:bookmarkEnd w:id="83"/>
     </w:p>
     <w:p>
       <w:pPr>
@@ -22889,6 +24657,7 @@
           <w:sz w:val="20"/>
         </w:rPr>
       </w:pPr>
+      <w:bookmarkStart w:id="84" w:name="_Toc55240073"/>
       <w:r>
         <w:rPr>
           <w:rFonts w:ascii="Arial" w:hAnsi="Arial" w:cs="Arial"/>
@@ -22946,6 +24715,7 @@
         </w:rPr>
         <w:t xml:space="preserve"> Código de creación de formato XML</w:t>
       </w:r>
+      <w:bookmarkEnd w:id="84"/>
     </w:p>
     <w:p>
       <w:pPr>
@@ -23018,7 +24788,9 @@
       <w:r>
         <w:rPr>
           <w:rFonts w:ascii="Arial" w:hAnsi="Arial" w:cs="Arial"/>
-          <w:sz w:val="24"/>
+          <w:noProof/>
+          <w:sz w:val="24"/>
+          <w:lang w:eastAsia="es-MX"/>
         </w:rPr>
         <w:lastRenderedPageBreak/>
         <w:drawing>
@@ -23069,6 +24841,7 @@
           <w:sz w:val="20"/>
         </w:rPr>
       </w:pPr>
+      <w:bookmarkStart w:id="85" w:name="_Toc55240074"/>
       <w:r>
         <w:rPr>
           <w:rFonts w:ascii="Arial" w:hAnsi="Arial" w:cs="Arial"/>
@@ -23124,7 +24897,16 @@
           <w:i w:val="0"/>
           <w:sz w:val="20"/>
         </w:rPr>
-        <w:t xml:space="preserve"> Código para lectura de cadena XML </w:t>
+        <w:t xml:space="preserve"> Código para lectura de cadena XML</w:t>
+      </w:r>
+      <w:bookmarkEnd w:id="85"/>
+      <w:r>
+        <w:rPr>
+          <w:rFonts w:ascii="Arial" w:hAnsi="Arial" w:cs="Arial"/>
+          <w:i w:val="0"/>
+          <w:sz w:val="20"/>
+        </w:rPr>
+        <w:t xml:space="preserve"> </w:t>
       </w:r>
     </w:p>
     <w:p>
@@ -23205,6 +24987,10 @@
         <w:jc w:val="center"/>
       </w:pPr>
       <w:r>
+        <w:rPr>
+          <w:noProof/>
+          <w:lang w:eastAsia="es-MX"/>
+        </w:rPr>
         <w:drawing>
           <wp:inline distT="0" distB="0" distL="0" distR="0" wp14:anchorId="32C899F0" wp14:editId="120AD56C">
             <wp:extent cx="5056053" cy="2863970"/>
@@ -23253,6 +25039,7 @@
           <w:sz w:val="20"/>
         </w:rPr>
       </w:pPr>
+      <w:bookmarkStart w:id="86" w:name="_Toc55240075"/>
       <w:r>
         <w:rPr>
           <w:rFonts w:ascii="Arial" w:hAnsi="Arial" w:cs="Arial"/>
@@ -23308,7 +25095,16 @@
           <w:i w:val="0"/>
           <w:sz w:val="20"/>
         </w:rPr>
-        <w:t xml:space="preserve"> Código para representación gráfica del título </w:t>
+        <w:t xml:space="preserve"> Código para representación gráfica del título</w:t>
+      </w:r>
+      <w:bookmarkEnd w:id="86"/>
+      <w:r>
+        <w:rPr>
+          <w:rFonts w:ascii="Arial" w:hAnsi="Arial" w:cs="Arial"/>
+          <w:i w:val="0"/>
+          <w:sz w:val="20"/>
+        </w:rPr>
+        <w:t xml:space="preserve"> </w:t>
       </w:r>
     </w:p>
     <w:p>
@@ -23393,7 +25189,9 @@
       <w:r>
         <w:rPr>
           <w:rFonts w:ascii="Arial" w:hAnsi="Arial" w:cs="Arial"/>
-          <w:sz w:val="24"/>
+          <w:noProof/>
+          <w:sz w:val="24"/>
+          <w:lang w:eastAsia="es-MX"/>
         </w:rPr>
         <w:drawing>
           <wp:inline distT="0" distB="0" distL="0" distR="0" wp14:anchorId="72DB9758" wp14:editId="21C613C2">
@@ -23443,6 +25241,7 @@
           <w:sz w:val="20"/>
         </w:rPr>
       </w:pPr>
+      <w:bookmarkStart w:id="87" w:name="_Toc55240076"/>
       <w:r>
         <w:rPr>
           <w:rFonts w:ascii="Arial" w:hAnsi="Arial" w:cs="Arial"/>
@@ -23500,6 +25299,7 @@
         </w:rPr>
         <w:t xml:space="preserve"> Código HTML para el visualizador de la representación gráfica</w:t>
       </w:r>
+      <w:bookmarkEnd w:id="87"/>
     </w:p>
     <w:p>
       <w:pPr>
@@ -23548,7 +25348,9 @@
       <w:r>
         <w:rPr>
           <w:rFonts w:ascii="Arial" w:hAnsi="Arial" w:cs="Arial"/>
+          <w:noProof/>
           <w:sz w:val="32"/>
+          <w:lang w:eastAsia="es-MX"/>
         </w:rPr>
         <w:drawing>
           <wp:inline distT="0" distB="0" distL="0" distR="0" wp14:anchorId="3A2FF32E" wp14:editId="5C910F37">
@@ -23598,6 +25400,7 @@
           <w:sz w:val="20"/>
         </w:rPr>
       </w:pPr>
+      <w:bookmarkStart w:id="88" w:name="_Toc55240077"/>
       <w:r>
         <w:rPr>
           <w:rFonts w:ascii="Arial" w:hAnsi="Arial" w:cs="Arial"/>
@@ -23655,6 +25458,7 @@
         </w:rPr>
         <w:t xml:space="preserve"> Código JavaScript para el visualizador de la representación gráfica</w:t>
       </w:r>
+      <w:bookmarkEnd w:id="88"/>
     </w:p>
     <w:p>
       <w:pPr>
@@ -23735,7 +25539,9 @@
       <w:r>
         <w:rPr>
           <w:rFonts w:ascii="Arial" w:hAnsi="Arial" w:cs="Arial"/>
+          <w:noProof/>
           <w:sz w:val="32"/>
+          <w:lang w:eastAsia="es-MX"/>
         </w:rPr>
         <w:drawing>
           <wp:inline distT="0" distB="0" distL="0" distR="0" wp14:anchorId="73B043E8" wp14:editId="4ECFF4C4">
@@ -23785,6 +25591,7 @@
           <w:sz w:val="20"/>
         </w:rPr>
       </w:pPr>
+      <w:bookmarkStart w:id="89" w:name="_Toc55240078"/>
       <w:r>
         <w:rPr>
           <w:rFonts w:ascii="Arial" w:hAnsi="Arial" w:cs="Arial"/>
@@ -23842,6 +25649,7 @@
         </w:rPr>
         <w:t xml:space="preserve"> Código para modelar el QR</w:t>
       </w:r>
+      <w:bookmarkEnd w:id="89"/>
     </w:p>
     <w:p>
       <w:pPr>
@@ -23908,7 +25716,9 @@
       <w:r>
         <w:rPr>
           <w:rFonts w:ascii="Arial" w:hAnsi="Arial" w:cs="Arial"/>
+          <w:noProof/>
           <w:sz w:val="28"/>
+          <w:lang w:eastAsia="es-MX"/>
         </w:rPr>
         <w:lastRenderedPageBreak/>
         <w:drawing>
@@ -23959,6 +25769,7 @@
           <w:sz w:val="20"/>
         </w:rPr>
       </w:pPr>
+      <w:bookmarkStart w:id="90" w:name="_Toc55240079"/>
       <w:r>
         <w:rPr>
           <w:rFonts w:ascii="Arial" w:hAnsi="Arial" w:cs="Arial"/>
@@ -24014,7 +25825,16 @@
           <w:i w:val="0"/>
           <w:sz w:val="20"/>
         </w:rPr>
-        <w:t xml:space="preserve"> Código para llamada asíncrona </w:t>
+        <w:t xml:space="preserve"> Código para llamada asíncrona</w:t>
+      </w:r>
+      <w:bookmarkEnd w:id="90"/>
+      <w:r>
+        <w:rPr>
+          <w:rFonts w:ascii="Arial" w:hAnsi="Arial" w:cs="Arial"/>
+          <w:i w:val="0"/>
+          <w:sz w:val="20"/>
+        </w:rPr>
+        <w:t xml:space="preserve"> </w:t>
       </w:r>
     </w:p>
     <w:p>
@@ -24070,7 +25890,7 @@
           <w:lang w:eastAsia="es-MX"/>
         </w:rPr>
       </w:pPr>
-      <w:bookmarkStart w:id="79" w:name="_Toc55229209"/>
+      <w:bookmarkStart w:id="91" w:name="_Toc55229209"/>
       <w:r>
         <w:rPr>
           <w:rStyle w:val="Textoennegrita"/>
@@ -24080,17 +25900,17 @@
         <w:lastRenderedPageBreak/>
         <w:t>Capítulo 6</w:t>
       </w:r>
-      <w:bookmarkEnd w:id="79"/>
+      <w:bookmarkEnd w:id="91"/>
     </w:p>
     <w:p>
       <w:pPr>
         <w:pStyle w:val="Ttulo2"/>
       </w:pPr>
-      <w:bookmarkStart w:id="80" w:name="_Toc55229210"/>
+      <w:bookmarkStart w:id="92" w:name="_Toc55229210"/>
       <w:r>
         <w:t>Resultados</w:t>
       </w:r>
-      <w:bookmarkEnd w:id="80"/>
+      <w:bookmarkEnd w:id="92"/>
     </w:p>
     <w:p>
       <w:pPr>
@@ -25113,7 +26933,7 @@
           <w:sz w:val="28"/>
         </w:rPr>
       </w:pPr>
-      <w:bookmarkStart w:id="81" w:name="_Toc55232002"/>
+      <w:bookmarkStart w:id="93" w:name="_Toc55232002"/>
       <w:r>
         <w:rPr>
           <w:rFonts w:ascii="Arial" w:hAnsi="Arial" w:cs="Arial"/>
@@ -25164,7 +26984,7 @@
         </w:rPr>
         <w:t xml:space="preserve"> Requerimientos del sistema Fuente: propia.</w:t>
       </w:r>
-      <w:bookmarkEnd w:id="81"/>
+      <w:bookmarkEnd w:id="93"/>
     </w:p>
     <w:p/>
     <w:p>
@@ -25215,8 +27035,10 @@
         <w:rPr>
           <w:rFonts w:ascii="Arial" w:hAnsi="Arial" w:cs="Arial"/>
           <w:b/>
+          <w:noProof/>
           <w:sz w:val="32"/>
           <w:szCs w:val="24"/>
+          <w:lang w:eastAsia="es-MX"/>
         </w:rPr>
         <w:drawing>
           <wp:inline distT="0" distB="0" distL="0" distR="0" wp14:anchorId="3199A451" wp14:editId="1B9493F0">
@@ -25261,12 +27083,15 @@
         <w:spacing w:after="0"/>
         <w:jc w:val="center"/>
         <w:rPr>
-          <w:i w:val="0"/>
-          <w:sz w:val="20"/>
-        </w:rPr>
-      </w:pPr>
-      <w:r>
-        <w:rPr>
+          <w:rFonts w:ascii="Arial" w:hAnsi="Arial" w:cs="Arial"/>
+          <w:i w:val="0"/>
+          <w:sz w:val="20"/>
+        </w:rPr>
+      </w:pPr>
+      <w:bookmarkStart w:id="94" w:name="_Toc55240080"/>
+      <w:r>
+        <w:rPr>
+          <w:rFonts w:ascii="Arial" w:hAnsi="Arial" w:cs="Arial"/>
           <w:i w:val="0"/>
           <w:sz w:val="20"/>
         </w:rPr>
@@ -25274,6 +27099,7 @@
       </w:r>
       <w:r>
         <w:rPr>
+          <w:rFonts w:ascii="Arial" w:hAnsi="Arial" w:cs="Arial"/>
           <w:i w:val="0"/>
           <w:sz w:val="20"/>
         </w:rPr>
@@ -25281,6 +27107,7 @@
       </w:r>
       <w:r>
         <w:rPr>
+          <w:rFonts w:ascii="Arial" w:hAnsi="Arial" w:cs="Arial"/>
           <w:i w:val="0"/>
           <w:sz w:val="20"/>
         </w:rPr>
@@ -25288,6 +27115,7 @@
       </w:r>
       <w:r>
         <w:rPr>
+          <w:rFonts w:ascii="Arial" w:hAnsi="Arial" w:cs="Arial"/>
           <w:i w:val="0"/>
           <w:sz w:val="20"/>
         </w:rPr>
@@ -25295,6 +27123,7 @@
       </w:r>
       <w:r>
         <w:rPr>
+          <w:rFonts w:ascii="Arial" w:hAnsi="Arial" w:cs="Arial"/>
           <w:i w:val="0"/>
           <w:noProof/>
           <w:sz w:val="20"/>
@@ -25303,6 +27132,7 @@
       </w:r>
       <w:r>
         <w:rPr>
+          <w:rFonts w:ascii="Arial" w:hAnsi="Arial" w:cs="Arial"/>
           <w:i w:val="0"/>
           <w:sz w:val="20"/>
         </w:rPr>
@@ -25310,10 +27140,20 @@
       </w:r>
       <w:r>
         <w:rPr>
-          <w:i w:val="0"/>
-          <w:sz w:val="20"/>
-        </w:rPr>
-        <w:t xml:space="preserve"> Usuario invalido </w:t>
+          <w:rFonts w:ascii="Arial" w:hAnsi="Arial" w:cs="Arial"/>
+          <w:i w:val="0"/>
+          <w:sz w:val="20"/>
+        </w:rPr>
+        <w:t xml:space="preserve"> Usuario invalido</w:t>
+      </w:r>
+      <w:bookmarkEnd w:id="94"/>
+      <w:r>
+        <w:rPr>
+          <w:rFonts w:ascii="Arial" w:hAnsi="Arial" w:cs="Arial"/>
+          <w:i w:val="0"/>
+          <w:sz w:val="20"/>
+        </w:rPr>
+        <w:t xml:space="preserve"> </w:t>
       </w:r>
     </w:p>
     <w:p>
@@ -25329,6 +27169,7 @@
       </w:pPr>
       <w:r>
         <w:rPr>
+          <w:rFonts w:ascii="Arial" w:hAnsi="Arial" w:cs="Arial"/>
           <w:i w:val="0"/>
           <w:sz w:val="20"/>
         </w:rPr>
@@ -25367,8 +27208,10 @@
         <w:rPr>
           <w:rFonts w:ascii="Arial" w:hAnsi="Arial" w:cs="Arial"/>
           <w:b/>
+          <w:noProof/>
           <w:sz w:val="32"/>
           <w:szCs w:val="24"/>
+          <w:lang w:eastAsia="es-MX"/>
         </w:rPr>
         <w:drawing>
           <wp:inline distT="0" distB="0" distL="0" distR="0" wp14:anchorId="5566AC76" wp14:editId="7C5BB5C1">
@@ -25418,6 +27261,7 @@
           <w:sz w:val="20"/>
         </w:rPr>
       </w:pPr>
+      <w:bookmarkStart w:id="95" w:name="_Toc55240081"/>
       <w:r>
         <w:rPr>
           <w:rFonts w:ascii="Arial" w:hAnsi="Arial" w:cs="Arial"/>
@@ -25473,7 +27317,16 @@
           <w:i w:val="0"/>
           <w:sz w:val="20"/>
         </w:rPr>
-        <w:t xml:space="preserve"> Usuario valido </w:t>
+        <w:t xml:space="preserve"> Usuario valido</w:t>
+      </w:r>
+      <w:bookmarkEnd w:id="95"/>
+      <w:r>
+        <w:rPr>
+          <w:rFonts w:ascii="Arial" w:hAnsi="Arial" w:cs="Arial"/>
+          <w:i w:val="0"/>
+          <w:sz w:val="20"/>
+        </w:rPr>
+        <w:t xml:space="preserve"> </w:t>
       </w:r>
     </w:p>
     <w:p>
@@ -25539,13 +27392,15 @@
         <w:rPr>
           <w:rFonts w:ascii="Arial" w:hAnsi="Arial" w:cs="Arial"/>
           <w:b/>
+          <w:noProof/>
           <w:sz w:val="32"/>
           <w:szCs w:val="24"/>
+          <w:lang w:eastAsia="es-MX"/>
         </w:rPr>
         <w:drawing>
-          <wp:inline distT="0" distB="0" distL="0" distR="0" wp14:anchorId="4CA2FDDE" wp14:editId="0EA5F73D">
-            <wp:extent cx="5612130" cy="2941955"/>
-            <wp:effectExtent l="0" t="0" r="7620" b="0"/>
+          <wp:inline distT="0" distB="0" distL="0" distR="0" wp14:anchorId="4CA2FDDE" wp14:editId="722FE4D6">
+            <wp:extent cx="5081247" cy="2663659"/>
+            <wp:effectExtent l="0" t="0" r="5715" b="3810"/>
             <wp:docPr id="47" name="Imagen 47"/>
             <wp:cNvGraphicFramePr>
               <a:graphicFrameLocks xmlns:a="http://schemas.openxmlformats.org/drawingml/2006/main" noChangeAspect="1"/>
@@ -25566,7 +27421,7 @@
                   <pic:spPr>
                     <a:xfrm>
                       <a:off x="0" y="0"/>
-                      <a:ext cx="5612130" cy="2941955"/>
+                      <a:ext cx="5086372" cy="2666345"/>
                     </a:xfrm>
                     <a:prstGeom prst="rect">
                       <a:avLst/>
@@ -25590,6 +27445,7 @@
           <w:sz w:val="20"/>
         </w:rPr>
       </w:pPr>
+      <w:bookmarkStart w:id="96" w:name="_Toc55240082"/>
       <w:r>
         <w:rPr>
           <w:rFonts w:ascii="Arial" w:hAnsi="Arial" w:cs="Arial"/>
@@ -25645,7 +27501,16 @@
           <w:i w:val="0"/>
           <w:sz w:val="20"/>
         </w:rPr>
-        <w:t xml:space="preserve"> Usuario incorrecto </w:t>
+        <w:t xml:space="preserve"> Usuario incorrecto</w:t>
+      </w:r>
+      <w:bookmarkEnd w:id="96"/>
+      <w:r>
+        <w:rPr>
+          <w:rFonts w:ascii="Arial" w:hAnsi="Arial" w:cs="Arial"/>
+          <w:i w:val="0"/>
+          <w:sz w:val="20"/>
+        </w:rPr>
+        <w:t xml:space="preserve"> </w:t>
       </w:r>
     </w:p>
     <w:p>
@@ -25699,7 +27564,21 @@
           <w:rFonts w:ascii="Arial" w:hAnsi="Arial" w:cs="Arial"/>
           <w:sz w:val="24"/>
         </w:rPr>
-        <w:t>Si el inicio de sesión es exitoso redirige a una pantalla como la que se muestra en la figura número 39, mostrando información básica del usuario.</w:t>
+        <w:t>Si el inicio de sesión es exitoso redirige a una pantalla como la que se muestra en la figura número 39, mostrando información básica del usuario</w:t>
+      </w:r>
+      <w:r>
+        <w:rPr>
+          <w:rFonts w:ascii="Arial" w:hAnsi="Arial" w:cs="Arial"/>
+          <w:sz w:val="24"/>
+        </w:rPr>
+        <w:t xml:space="preserve"> y la barra de herramientas con las opciones disponibles para el usuario</w:t>
+      </w:r>
+      <w:r>
+        <w:rPr>
+          <w:rFonts w:ascii="Arial" w:hAnsi="Arial" w:cs="Arial"/>
+          <w:sz w:val="24"/>
+        </w:rPr>
+        <w:t>.</w:t>
       </w:r>
     </w:p>
     <w:p>
@@ -25715,14 +27594,15 @@
       <w:r>
         <w:rPr>
           <w:rFonts w:ascii="Arial" w:hAnsi="Arial" w:cs="Arial"/>
-          <w:b/>
+          <w:noProof/>
           <w:sz w:val="32"/>
           <w:szCs w:val="24"/>
+          <w:lang w:eastAsia="es-MX"/>
         </w:rPr>
         <w:drawing>
-          <wp:inline distT="0" distB="0" distL="0" distR="0" wp14:anchorId="3FCC1AB7" wp14:editId="085D90A6">
-            <wp:extent cx="5612130" cy="2829464"/>
-            <wp:effectExtent l="0" t="0" r="7620" b="9525"/>
+          <wp:inline distT="0" distB="0" distL="0" distR="0" wp14:anchorId="3FCC1AB7" wp14:editId="15903BDE">
+            <wp:extent cx="5046935" cy="2372046"/>
+            <wp:effectExtent l="0" t="0" r="1905" b="9525"/>
             <wp:docPr id="48" name="Imagen 48"/>
             <wp:cNvGraphicFramePr>
               <a:graphicFrameLocks xmlns:a="http://schemas.openxmlformats.org/drawingml/2006/main" noChangeAspect="1"/>
@@ -25743,7 +27623,7 @@
                   <pic:spPr>
                     <a:xfrm>
                       <a:off x="0" y="0"/>
-                      <a:ext cx="5618236" cy="2832543"/>
+                      <a:ext cx="5060558" cy="2378449"/>
                     </a:xfrm>
                     <a:prstGeom prst="rect">
                       <a:avLst/>
@@ -25767,6 +27647,7 @@
           <w:sz w:val="20"/>
         </w:rPr>
       </w:pPr>
+      <w:bookmarkStart w:id="97" w:name="_Toc55240083"/>
       <w:r>
         <w:rPr>
           <w:rFonts w:ascii="Arial" w:hAnsi="Arial" w:cs="Arial"/>
@@ -25824,6 +27705,7 @@
         </w:rPr>
         <w:t xml:space="preserve"> Pantalla de bienvenida al usuario</w:t>
       </w:r>
+      <w:bookmarkEnd w:id="97"/>
     </w:p>
     <w:p>
       <w:pPr>
@@ -25851,9 +27733,27 @@
         <w:jc w:val="both"/>
         <w:rPr>
           <w:rFonts w:ascii="Arial" w:hAnsi="Arial" w:cs="Arial"/>
-          <w:sz w:val="28"/>
-        </w:rPr>
-      </w:pPr>
+          <w:sz w:val="24"/>
+        </w:rPr>
+      </w:pPr>
+    </w:p>
+    <w:p>
+      <w:pPr>
+        <w:spacing w:after="0" w:line="360" w:lineRule="auto"/>
+        <w:jc w:val="both"/>
+        <w:rPr>
+          <w:rFonts w:ascii="Arial" w:hAnsi="Arial" w:cs="Arial"/>
+          <w:sz w:val="24"/>
+        </w:rPr>
+      </w:pPr>
+      <w:r>
+        <w:rPr>
+          <w:rFonts w:ascii="Arial" w:hAnsi="Arial" w:cs="Arial"/>
+          <w:sz w:val="24"/>
+        </w:rPr>
+        <w:lastRenderedPageBreak/>
+        <w:t>En la parte superior derecha existe un menú el cual si el usuario lo requiere pude salir del sistema y borrar su sesión.</w:t>
+      </w:r>
     </w:p>
     <w:p>
       <w:pPr>
@@ -25869,8 +27769,10 @@
         <w:rPr>
           <w:rFonts w:ascii="Arial" w:hAnsi="Arial" w:cs="Arial"/>
           <w:b/>
+          <w:noProof/>
           <w:sz w:val="32"/>
           <w:szCs w:val="24"/>
+          <w:lang w:eastAsia="es-MX"/>
         </w:rPr>
         <w:drawing>
           <wp:inline distT="0" distB="0" distL="0" distR="0" wp14:anchorId="2D5F2F41" wp14:editId="0BA5FD05">
@@ -25915,8 +27817,6 @@
           </wp:inline>
         </w:drawing>
       </w:r>
-      <w:bookmarkStart w:id="82" w:name="_GoBack"/>
-      <w:bookmarkEnd w:id="82"/>
     </w:p>
     <w:p>
       <w:pPr>
@@ -25929,6 +27829,7 @@
           <w:sz w:val="20"/>
         </w:rPr>
       </w:pPr>
+      <w:bookmarkStart w:id="98" w:name="_Toc55240084"/>
       <w:r>
         <w:rPr>
           <w:rFonts w:ascii="Arial" w:hAnsi="Arial" w:cs="Arial"/>
@@ -25984,7 +27885,16 @@
           <w:i w:val="0"/>
           <w:sz w:val="20"/>
         </w:rPr>
-        <w:t xml:space="preserve"> Menú para cerrar sesión </w:t>
+        <w:t xml:space="preserve"> Menú para cerrar sesión</w:t>
+      </w:r>
+      <w:bookmarkEnd w:id="98"/>
+      <w:r>
+        <w:rPr>
+          <w:rFonts w:ascii="Arial" w:hAnsi="Arial" w:cs="Arial"/>
+          <w:i w:val="0"/>
+          <w:sz w:val="20"/>
+        </w:rPr>
+        <w:t xml:space="preserve"> </w:t>
       </w:r>
     </w:p>
     <w:p>
@@ -26021,6 +27931,36 @@
     </w:p>
     <w:p>
       <w:pPr>
+        <w:spacing w:after="0" w:line="360" w:lineRule="auto"/>
+        <w:jc w:val="both"/>
+        <w:rPr>
+          <w:rFonts w:ascii="Arial" w:hAnsi="Arial" w:cs="Arial"/>
+          <w:sz w:val="24"/>
+          <w:szCs w:val="24"/>
+        </w:rPr>
+      </w:pPr>
+      <w:r>
+        <w:rPr>
+          <w:rFonts w:ascii="Arial" w:hAnsi="Arial" w:cs="Arial"/>
+          <w:sz w:val="24"/>
+          <w:szCs w:val="24"/>
+        </w:rPr>
+        <w:t>Dentro del módulo de Revisar estatus, en el momento en que el usuario entra el sistema verifica automáticamente si el usuario con el cual está ingresando existe dentro del proceso de titulación, en caso de no existir mostrara una alerta como la que se muestra en la imagen número 35.</w:t>
+      </w:r>
+    </w:p>
+    <w:p>
+      <w:pPr>
+        <w:spacing w:after="0" w:line="360" w:lineRule="auto"/>
+        <w:jc w:val="both"/>
+        <w:rPr>
+          <w:rFonts w:ascii="Arial" w:hAnsi="Arial" w:cs="Arial"/>
+          <w:sz w:val="24"/>
+          <w:szCs w:val="24"/>
+        </w:rPr>
+      </w:pPr>
+    </w:p>
+    <w:p>
+      <w:pPr>
         <w:keepNext/>
         <w:spacing w:after="0" w:line="240" w:lineRule="auto"/>
         <w:jc w:val="center"/>
@@ -26033,12 +27973,14 @@
         <w:rPr>
           <w:rFonts w:ascii="Arial" w:hAnsi="Arial" w:cs="Arial"/>
           <w:b/>
+          <w:noProof/>
           <w:sz w:val="32"/>
           <w:szCs w:val="24"/>
+          <w:lang w:eastAsia="es-MX"/>
         </w:rPr>
         <w:drawing>
-          <wp:inline distT="0" distB="0" distL="0" distR="0" wp14:anchorId="3D7380B6" wp14:editId="6BDCB811">
-            <wp:extent cx="5612130" cy="2954020"/>
+          <wp:inline distT="0" distB="0" distL="0" distR="0" wp14:anchorId="3D7380B6" wp14:editId="0C5F06B2">
+            <wp:extent cx="4831648" cy="2543203"/>
             <wp:effectExtent l="0" t="0" r="7620" b="0"/>
             <wp:docPr id="50" name="Imagen 50"/>
             <wp:cNvGraphicFramePr>
@@ -26060,7 +28002,7 @@
                   <pic:spPr>
                     <a:xfrm>
                       <a:off x="0" y="0"/>
-                      <a:ext cx="5612130" cy="2954020"/>
+                      <a:ext cx="4835784" cy="2545380"/>
                     </a:xfrm>
                     <a:prstGeom prst="rect">
                       <a:avLst/>
@@ -26084,6 +28026,7 @@
           <w:sz w:val="20"/>
         </w:rPr>
       </w:pPr>
+      <w:bookmarkStart w:id="99" w:name="_Toc55240085"/>
       <w:r>
         <w:rPr>
           <w:rFonts w:ascii="Arial" w:hAnsi="Arial" w:cs="Arial"/>
@@ -26139,7 +28082,16 @@
           <w:i w:val="0"/>
           <w:sz w:val="20"/>
         </w:rPr>
-        <w:t xml:space="preserve"> Acceso denegado al descargar la representación gráfica </w:t>
+        <w:t xml:space="preserve"> Acceso denegado al descargar la representación gráfica</w:t>
+      </w:r>
+      <w:bookmarkEnd w:id="99"/>
+      <w:r>
+        <w:rPr>
+          <w:rFonts w:ascii="Arial" w:hAnsi="Arial" w:cs="Arial"/>
+          <w:i w:val="0"/>
+          <w:sz w:val="20"/>
+        </w:rPr>
+        <w:t xml:space="preserve"> </w:t>
       </w:r>
     </w:p>
     <w:p>
@@ -26150,7 +28102,7 @@
         <w:rPr>
           <w:rFonts w:ascii="Arial" w:hAnsi="Arial" w:cs="Arial"/>
           <w:i w:val="0"/>
-          <w:sz w:val="28"/>
+          <w:sz w:val="20"/>
         </w:rPr>
       </w:pPr>
       <w:r>
@@ -26160,6 +28112,24 @@
           <w:sz w:val="20"/>
         </w:rPr>
         <w:t>Fuente: propia.</w:t>
+      </w:r>
+    </w:p>
+    <w:p>
+      <w:pPr>
+        <w:spacing w:line="360" w:lineRule="auto"/>
+        <w:jc w:val="both"/>
+        <w:rPr>
+          <w:rFonts w:ascii="Arial" w:hAnsi="Arial" w:cs="Arial"/>
+          <w:sz w:val="24"/>
+        </w:rPr>
+      </w:pPr>
+      <w:r>
+        <w:rPr>
+          <w:rFonts w:ascii="Arial" w:hAnsi="Arial" w:cs="Arial"/>
+          <w:sz w:val="24"/>
+        </w:rPr>
+        <w:lastRenderedPageBreak/>
+        <w:t>En la figura numero 36 podemos ver que el mensaje es diferente, debido a que, en esta caso, el proceso de firmado del título aún no se ha completado. Mostrando la alerta que se observa en la figura.</w:t>
       </w:r>
     </w:p>
     <w:p>
@@ -26179,11 +28149,10 @@
           <w:sz w:val="32"/>
           <w:lang w:eastAsia="es-MX"/>
         </w:rPr>
-        <w:lastRenderedPageBreak/>
         <w:drawing>
-          <wp:inline distT="0" distB="0" distL="0" distR="0" wp14:anchorId="0E7EFDAF" wp14:editId="38D6E76F">
-            <wp:extent cx="5579853" cy="2838450"/>
-            <wp:effectExtent l="0" t="0" r="1905" b="0"/>
+          <wp:inline distT="0" distB="0" distL="0" distR="0" wp14:anchorId="0E7EFDAF" wp14:editId="7579AA6C">
+            <wp:extent cx="5102087" cy="2595413"/>
+            <wp:effectExtent l="0" t="0" r="3810" b="0"/>
             <wp:docPr id="51" name="Imagen 51" descr="C:\Users\Brian\Desktop\CAP\PROCESADO NO_REGISTRADO.jpg"/>
             <wp:cNvGraphicFramePr>
               <a:graphicFrameLocks xmlns:a="http://schemas.openxmlformats.org/drawingml/2006/main" noChangeAspect="1"/>
@@ -26213,7 +28182,7 @@
                   <pic:spPr bwMode="auto">
                     <a:xfrm>
                       <a:off x="0" y="0"/>
-                      <a:ext cx="5592639" cy="2844954"/>
+                      <a:ext cx="5130810" cy="2610024"/>
                     </a:xfrm>
                     <a:prstGeom prst="rect">
                       <a:avLst/>
@@ -26241,6 +28210,7 @@
           <w:sz w:val="20"/>
         </w:rPr>
       </w:pPr>
+      <w:bookmarkStart w:id="100" w:name="_Toc55240086"/>
       <w:r>
         <w:rPr>
           <w:rFonts w:ascii="Arial" w:hAnsi="Arial" w:cs="Arial"/>
@@ -26298,6 +28268,7 @@
         </w:rPr>
         <w:t xml:space="preserve"> Proceso incompleto al descargar la representación gráfica</w:t>
       </w:r>
+      <w:bookmarkEnd w:id="100"/>
     </w:p>
     <w:p>
       <w:pPr>
@@ -26307,7 +28278,7 @@
         <w:rPr>
           <w:rFonts w:ascii="Arial" w:hAnsi="Arial" w:cs="Arial"/>
           <w:i w:val="0"/>
-          <w:sz w:val="28"/>
+          <w:sz w:val="20"/>
         </w:rPr>
       </w:pPr>
       <w:r>
@@ -26317,6 +28288,73 @@
           <w:sz w:val="20"/>
         </w:rPr>
         <w:t xml:space="preserve"> Fuente: propia.</w:t>
+      </w:r>
+    </w:p>
+    <w:p/>
+    <w:p>
+      <w:pPr>
+        <w:spacing w:line="360" w:lineRule="auto"/>
+        <w:jc w:val="both"/>
+        <w:rPr>
+          <w:rFonts w:ascii="Arial" w:hAnsi="Arial" w:cs="Arial"/>
+          <w:sz w:val="24"/>
+        </w:rPr>
+      </w:pPr>
+      <w:r>
+        <w:rPr>
+          <w:rFonts w:ascii="Arial" w:hAnsi="Arial" w:cs="Arial"/>
+          <w:sz w:val="24"/>
+        </w:rPr>
+        <w:t xml:space="preserve">En la figura </w:t>
+      </w:r>
+      <w:r>
+        <w:rPr>
+          <w:rFonts w:ascii="Arial" w:hAnsi="Arial" w:cs="Arial"/>
+          <w:sz w:val="24"/>
+        </w:rPr>
+        <w:t>número</w:t>
+      </w:r>
+      <w:r>
+        <w:rPr>
+          <w:rFonts w:ascii="Arial" w:hAnsi="Arial" w:cs="Arial"/>
+          <w:sz w:val="24"/>
+        </w:rPr>
+        <w:t xml:space="preserve"> 37</w:t>
+      </w:r>
+      <w:r>
+        <w:rPr>
+          <w:rFonts w:ascii="Arial" w:hAnsi="Arial" w:cs="Arial"/>
+          <w:sz w:val="24"/>
+        </w:rPr>
+        <w:t xml:space="preserve"> se observa una alerta diferente, donde</w:t>
+      </w:r>
+      <w:r>
+        <w:rPr>
+          <w:rFonts w:ascii="Arial" w:hAnsi="Arial" w:cs="Arial"/>
+          <w:sz w:val="24"/>
+        </w:rPr>
+        <w:t xml:space="preserve"> el título aún no ha sido procesado</w:t>
+      </w:r>
+      <w:r>
+        <w:rPr>
+          <w:rFonts w:ascii="Arial" w:hAnsi="Arial" w:cs="Arial"/>
+          <w:sz w:val="24"/>
+        </w:rPr>
+        <w:t xml:space="preserve"> y validado</w:t>
+      </w:r>
+      <w:r>
+        <w:rPr>
+          <w:rFonts w:ascii="Arial" w:hAnsi="Arial" w:cs="Arial"/>
+          <w:sz w:val="24"/>
+        </w:rPr>
+        <w:t xml:space="preserve"> por la secretaria de educación</w:t>
+      </w:r>
+      <w:r>
+        <w:rPr>
+          <w:rFonts w:ascii="Arial" w:hAnsi="Arial" w:cs="Arial"/>
+          <w:sz w:val="24"/>
+        </w:rPr>
+        <w:t xml:space="preserve"> pública.</w:t>
       </w:r>
     </w:p>
     <w:p>
@@ -26337,9 +28375,9 @@
           <w:lang w:eastAsia="es-MX"/>
         </w:rPr>
         <w:drawing>
-          <wp:inline distT="0" distB="0" distL="0" distR="0" wp14:anchorId="5815B743" wp14:editId="3CC71AF7">
-            <wp:extent cx="5612130" cy="2847975"/>
-            <wp:effectExtent l="0" t="0" r="7620" b="9525"/>
+          <wp:inline distT="0" distB="0" distL="0" distR="0" wp14:anchorId="5815B743" wp14:editId="548687BF">
+            <wp:extent cx="5009322" cy="2542069"/>
+            <wp:effectExtent l="0" t="0" r="1270" b="0"/>
             <wp:docPr id="52" name="Imagen 52" descr="C:\Users\Brian\Desktop\CAP\PROCESADO COMPLETO.jpg"/>
             <wp:cNvGraphicFramePr>
               <a:graphicFrameLocks xmlns:a="http://schemas.openxmlformats.org/drawingml/2006/main" noChangeAspect="1"/>
@@ -26354,7 +28392,7 @@
                     </pic:cNvPicPr>
                   </pic:nvPicPr>
                   <pic:blipFill>
-                    <a:blip r:embed="rId60">
+                    <a:blip r:embed="rId60" cstate="print">
                       <a:extLst>
                         <a:ext uri="{28A0092B-C50C-407E-A947-70E740481C1C}">
                           <a14:useLocalDpi xmlns:a14="http://schemas.microsoft.com/office/drawing/2010/main" val="0"/>
@@ -26369,7 +28407,7 @@
                   <pic:spPr bwMode="auto">
                     <a:xfrm>
                       <a:off x="0" y="0"/>
-                      <a:ext cx="5612130" cy="2847975"/>
+                      <a:ext cx="5021308" cy="2548152"/>
                     </a:xfrm>
                     <a:prstGeom prst="rect">
                       <a:avLst/>
@@ -26397,6 +28435,7 @@
           <w:sz w:val="20"/>
         </w:rPr>
       </w:pPr>
+      <w:bookmarkStart w:id="101" w:name="_Toc55240087"/>
       <w:r>
         <w:rPr>
           <w:rFonts w:ascii="Arial" w:hAnsi="Arial" w:cs="Arial"/>
@@ -26452,7 +28491,16 @@
           <w:i w:val="0"/>
           <w:sz w:val="20"/>
         </w:rPr>
-        <w:t xml:space="preserve"> Proceso incompleto al descargar la representación gráfica </w:t>
+        <w:t xml:space="preserve"> Proceso incompleto al descargar la representación gráfica</w:t>
+      </w:r>
+      <w:bookmarkEnd w:id="101"/>
+      <w:r>
+        <w:rPr>
+          <w:rFonts w:ascii="Arial" w:hAnsi="Arial" w:cs="Arial"/>
+          <w:i w:val="0"/>
+          <w:sz w:val="20"/>
+        </w:rPr>
+        <w:t xml:space="preserve"> </w:t>
       </w:r>
     </w:p>
     <w:p>
@@ -26463,7 +28511,7 @@
         <w:rPr>
           <w:rFonts w:ascii="Arial" w:hAnsi="Arial" w:cs="Arial"/>
           <w:i w:val="0"/>
-          <w:sz w:val="28"/>
+          <w:sz w:val="20"/>
         </w:rPr>
       </w:pPr>
       <w:r>
@@ -26473,6 +28521,25 @@
           <w:sz w:val="20"/>
         </w:rPr>
         <w:t>Fuente: propia.</w:t>
+      </w:r>
+    </w:p>
+    <w:p/>
+    <w:p>
+      <w:pPr>
+        <w:spacing w:line="360" w:lineRule="auto"/>
+        <w:jc w:val="both"/>
+        <w:rPr>
+          <w:rFonts w:ascii="Arial" w:hAnsi="Arial" w:cs="Arial"/>
+          <w:sz w:val="24"/>
+        </w:rPr>
+      </w:pPr>
+      <w:r>
+        <w:rPr>
+          <w:rFonts w:ascii="Arial" w:hAnsi="Arial" w:cs="Arial"/>
+          <w:sz w:val="24"/>
+        </w:rPr>
+        <w:lastRenderedPageBreak/>
+        <w:t xml:space="preserve">Si el sistema le permite al usuario entrar, este vera una pantalla como la que se muestra en la figura número 38, donde le informa al usuario que el proceso de su título electrónico se ha completado y ahora es posible descargar su título electrónico, además se le ofrece una vista previa de la representación gráfica. </w:t>
       </w:r>
     </w:p>
     <w:p>
@@ -26489,14 +28556,414 @@
         <w:rPr>
           <w:rFonts w:ascii="Arial" w:hAnsi="Arial" w:cs="Arial"/>
           <w:noProof/>
+          <w:sz w:val="24"/>
+          <w:lang w:eastAsia="es-MX"/>
+        </w:rPr>
+        <w:drawing>
+          <wp:inline distT="0" distB="0" distL="0" distR="0" wp14:anchorId="5923D66F" wp14:editId="3B4C68C8">
+            <wp:extent cx="4958005" cy="2402840"/>
+            <wp:effectExtent l="0" t="0" r="0" b="0"/>
+            <wp:docPr id="13" name="Imagen 13" descr="C:\Users\Brian\Desktop\CAP\PROCESADO REGISTRADO.jpg"/>
+            <wp:cNvGraphicFramePr>
+              <a:graphicFrameLocks xmlns:a="http://schemas.openxmlformats.org/drawingml/2006/main" noChangeAspect="1"/>
+            </wp:cNvGraphicFramePr>
+            <a:graphic xmlns:a="http://schemas.openxmlformats.org/drawingml/2006/main">
+              <a:graphicData uri="http://schemas.openxmlformats.org/drawingml/2006/picture">
+                <pic:pic xmlns:pic="http://schemas.openxmlformats.org/drawingml/2006/picture">
+                  <pic:nvPicPr>
+                    <pic:cNvPr id="0" name="Picture 1" descr="C:\Users\Brian\Desktop\CAP\PROCESADO REGISTRADO.jpg"/>
+                    <pic:cNvPicPr>
+                      <a:picLocks noChangeAspect="1" noChangeArrowheads="1"/>
+                    </pic:cNvPicPr>
+                  </pic:nvPicPr>
+                  <pic:blipFill rotWithShape="1">
+                    <a:blip r:embed="rId61" cstate="print">
+                      <a:extLst>
+                        <a:ext uri="{28A0092B-C50C-407E-A947-70E740481C1C}">
+                          <a14:useLocalDpi xmlns:a14="http://schemas.microsoft.com/office/drawing/2010/main" val="0"/>
+                        </a:ext>
+                      </a:extLst>
+                    </a:blip>
+                    <a:srcRect l="1126"/>
+                    <a:stretch/>
+                  </pic:blipFill>
+                  <pic:spPr bwMode="auto">
+                    <a:xfrm>
+                      <a:off x="0" y="0"/>
+                      <a:ext cx="4975228" cy="2411187"/>
+                    </a:xfrm>
+                    <a:prstGeom prst="rect">
+                      <a:avLst/>
+                    </a:prstGeom>
+                    <a:noFill/>
+                    <a:ln>
+                      <a:noFill/>
+                    </a:ln>
+                    <a:extLst>
+                      <a:ext uri="{53640926-AAD7-44D8-BBD7-CCE9431645EC}">
+                        <a14:shadowObscured xmlns:a14="http://schemas.microsoft.com/office/drawing/2010/main"/>
+                      </a:ext>
+                    </a:extLst>
+                  </pic:spPr>
+                </pic:pic>
+              </a:graphicData>
+            </a:graphic>
+          </wp:inline>
+        </w:drawing>
+      </w:r>
+    </w:p>
+    <w:p>
+      <w:pPr>
+        <w:pStyle w:val="Descripcin"/>
+        <w:spacing w:after="0"/>
+        <w:jc w:val="center"/>
+        <w:rPr>
+          <w:rFonts w:ascii="Arial" w:hAnsi="Arial" w:cs="Arial"/>
+          <w:i w:val="0"/>
+          <w:sz w:val="20"/>
+        </w:rPr>
+      </w:pPr>
+      <w:bookmarkStart w:id="102" w:name="_Toc55240088"/>
+      <w:r>
+        <w:rPr>
+          <w:rFonts w:ascii="Arial" w:hAnsi="Arial" w:cs="Arial"/>
+          <w:i w:val="0"/>
+          <w:sz w:val="20"/>
+        </w:rPr>
+        <w:t xml:space="preserve">Figura  </w:t>
+      </w:r>
+      <w:r>
+        <w:rPr>
+          <w:rFonts w:ascii="Arial" w:hAnsi="Arial" w:cs="Arial"/>
+          <w:i w:val="0"/>
+          <w:sz w:val="20"/>
+        </w:rPr>
+        <w:fldChar w:fldCharType="begin"/>
+      </w:r>
+      <w:r>
+        <w:rPr>
+          <w:rFonts w:ascii="Arial" w:hAnsi="Arial" w:cs="Arial"/>
+          <w:i w:val="0"/>
+          <w:sz w:val="20"/>
+        </w:rPr>
+        <w:instrText xml:space="preserve"> SEQ Figura_ \* ARABIC </w:instrText>
+      </w:r>
+      <w:r>
+        <w:rPr>
+          <w:rFonts w:ascii="Arial" w:hAnsi="Arial" w:cs="Arial"/>
+          <w:i w:val="0"/>
+          <w:sz w:val="20"/>
+        </w:rPr>
+        <w:fldChar w:fldCharType="separate"/>
+      </w:r>
+      <w:r>
+        <w:rPr>
+          <w:rFonts w:ascii="Arial" w:hAnsi="Arial" w:cs="Arial"/>
+          <w:i w:val="0"/>
+          <w:noProof/>
+          <w:sz w:val="20"/>
+        </w:rPr>
+        <w:t>38</w:t>
+      </w:r>
+      <w:r>
+        <w:rPr>
+          <w:rFonts w:ascii="Arial" w:hAnsi="Arial" w:cs="Arial"/>
+          <w:i w:val="0"/>
+          <w:sz w:val="20"/>
+        </w:rPr>
+        <w:fldChar w:fldCharType="end"/>
+      </w:r>
+      <w:r>
+        <w:rPr>
+          <w:rFonts w:ascii="Arial" w:hAnsi="Arial" w:cs="Arial"/>
+          <w:i w:val="0"/>
+          <w:sz w:val="20"/>
+        </w:rPr>
+        <w:t xml:space="preserve"> Proceso completado para poder descargar la representación gráfica</w:t>
+      </w:r>
+      <w:bookmarkEnd w:id="102"/>
+      <w:r>
+        <w:rPr>
+          <w:rFonts w:ascii="Arial" w:hAnsi="Arial" w:cs="Arial"/>
+          <w:i w:val="0"/>
+          <w:sz w:val="20"/>
+        </w:rPr>
+        <w:t xml:space="preserve"> </w:t>
+      </w:r>
+    </w:p>
+    <w:p>
+      <w:pPr>
+        <w:pStyle w:val="Descripcin"/>
+        <w:spacing w:after="0"/>
+        <w:jc w:val="center"/>
+        <w:rPr>
+          <w:rFonts w:ascii="Arial" w:hAnsi="Arial" w:cs="Arial"/>
+          <w:i w:val="0"/>
+          <w:sz w:val="20"/>
+        </w:rPr>
+      </w:pPr>
+      <w:r>
+        <w:rPr>
+          <w:rFonts w:ascii="Arial" w:hAnsi="Arial" w:cs="Arial"/>
+          <w:i w:val="0"/>
+          <w:sz w:val="20"/>
+        </w:rPr>
+        <w:t>Fuente: propia.</w:t>
+      </w:r>
+    </w:p>
+    <w:p/>
+    <w:p>
+      <w:pPr>
+        <w:spacing w:line="360" w:lineRule="auto"/>
+        <w:jc w:val="both"/>
+        <w:rPr>
+          <w:rFonts w:ascii="Arial" w:hAnsi="Arial" w:cs="Arial"/>
+          <w:sz w:val="24"/>
+        </w:rPr>
+      </w:pPr>
+      <w:r>
+        <w:rPr>
+          <w:rFonts w:ascii="Arial" w:hAnsi="Arial" w:cs="Arial"/>
+          <w:sz w:val="24"/>
+        </w:rPr>
+        <w:t>Si la descarga es exitosa el sistema le informara de ello y le dará un información sobre que archivos se han descargado. Tal como se muestra en la figura número 39.</w:t>
+      </w:r>
+    </w:p>
+    <w:p>
+      <w:pPr>
+        <w:keepNext/>
+        <w:spacing w:after="0" w:line="240" w:lineRule="auto"/>
+        <w:jc w:val="center"/>
+        <w:rPr>
+          <w:rFonts w:ascii="Arial" w:hAnsi="Arial" w:cs="Arial"/>
+          <w:sz w:val="24"/>
+        </w:rPr>
+      </w:pPr>
+      <w:r>
+        <w:rPr>
+          <w:rFonts w:ascii="Arial" w:hAnsi="Arial" w:cs="Arial"/>
+          <w:noProof/>
+          <w:sz w:val="28"/>
+          <w:lang w:eastAsia="es-MX"/>
+        </w:rPr>
+        <w:drawing>
+          <wp:inline distT="0" distB="0" distL="0" distR="0" wp14:anchorId="3E9EB90F" wp14:editId="00CED6AF">
+            <wp:extent cx="4717774" cy="2408674"/>
+            <wp:effectExtent l="0" t="0" r="6985" b="0"/>
+            <wp:docPr id="15" name="Imagen 15" descr="C:\Users\Brian\Desktop\CAP\DESCARGA.jpg"/>
+            <wp:cNvGraphicFramePr>
+              <a:graphicFrameLocks xmlns:a="http://schemas.openxmlformats.org/drawingml/2006/main" noChangeAspect="1"/>
+            </wp:cNvGraphicFramePr>
+            <a:graphic xmlns:a="http://schemas.openxmlformats.org/drawingml/2006/main">
+              <a:graphicData uri="http://schemas.openxmlformats.org/drawingml/2006/picture">
+                <pic:pic xmlns:pic="http://schemas.openxmlformats.org/drawingml/2006/picture">
+                  <pic:nvPicPr>
+                    <pic:cNvPr id="0" name="Picture 2" descr="C:\Users\Brian\Desktop\CAP\DESCARGA.jpg"/>
+                    <pic:cNvPicPr>
+                      <a:picLocks noChangeAspect="1" noChangeArrowheads="1"/>
+                    </pic:cNvPicPr>
+                  </pic:nvPicPr>
+                  <pic:blipFill rotWithShape="1">
+                    <a:blip r:embed="rId62" cstate="print">
+                      <a:extLst>
+                        <a:ext uri="{28A0092B-C50C-407E-A947-70E740481C1C}">
+                          <a14:useLocalDpi xmlns:a14="http://schemas.microsoft.com/office/drawing/2010/main" val="0"/>
+                        </a:ext>
+                      </a:extLst>
+                    </a:blip>
+                    <a:srcRect l="251"/>
+                    <a:stretch/>
+                  </pic:blipFill>
+                  <pic:spPr bwMode="auto">
+                    <a:xfrm>
+                      <a:off x="0" y="0"/>
+                      <a:ext cx="4775601" cy="2438198"/>
+                    </a:xfrm>
+                    <a:prstGeom prst="rect">
+                      <a:avLst/>
+                    </a:prstGeom>
+                    <a:noFill/>
+                    <a:ln>
+                      <a:noFill/>
+                    </a:ln>
+                    <a:extLst>
+                      <a:ext uri="{53640926-AAD7-44D8-BBD7-CCE9431645EC}">
+                        <a14:shadowObscured xmlns:a14="http://schemas.microsoft.com/office/drawing/2010/main"/>
+                      </a:ext>
+                    </a:extLst>
+                  </pic:spPr>
+                </pic:pic>
+              </a:graphicData>
+            </a:graphic>
+          </wp:inline>
+        </w:drawing>
+      </w:r>
+    </w:p>
+    <w:p>
+      <w:pPr>
+        <w:pStyle w:val="Descripcin"/>
+        <w:spacing w:after="0"/>
+        <w:jc w:val="center"/>
+        <w:rPr>
+          <w:rFonts w:ascii="Arial" w:hAnsi="Arial" w:cs="Arial"/>
+          <w:i w:val="0"/>
+          <w:sz w:val="20"/>
+        </w:rPr>
+      </w:pPr>
+      <w:bookmarkStart w:id="103" w:name="_Toc55240089"/>
+      <w:r>
+        <w:rPr>
+          <w:rFonts w:ascii="Arial" w:hAnsi="Arial" w:cs="Arial"/>
+          <w:i w:val="0"/>
+          <w:sz w:val="20"/>
+        </w:rPr>
+        <w:t xml:space="preserve">Figura  </w:t>
+      </w:r>
+      <w:r>
+        <w:rPr>
+          <w:rFonts w:ascii="Arial" w:hAnsi="Arial" w:cs="Arial"/>
+          <w:i w:val="0"/>
+          <w:sz w:val="20"/>
+        </w:rPr>
+        <w:fldChar w:fldCharType="begin"/>
+      </w:r>
+      <w:r>
+        <w:rPr>
+          <w:rFonts w:ascii="Arial" w:hAnsi="Arial" w:cs="Arial"/>
+          <w:i w:val="0"/>
+          <w:sz w:val="20"/>
+        </w:rPr>
+        <w:instrText xml:space="preserve"> SEQ Figura_ \* ARABIC </w:instrText>
+      </w:r>
+      <w:r>
+        <w:rPr>
+          <w:rFonts w:ascii="Arial" w:hAnsi="Arial" w:cs="Arial"/>
+          <w:i w:val="0"/>
+          <w:sz w:val="20"/>
+        </w:rPr>
+        <w:fldChar w:fldCharType="separate"/>
+      </w:r>
+      <w:r>
+        <w:rPr>
+          <w:rFonts w:ascii="Arial" w:hAnsi="Arial" w:cs="Arial"/>
+          <w:i w:val="0"/>
+          <w:noProof/>
+          <w:sz w:val="20"/>
+        </w:rPr>
+        <w:t>39</w:t>
+      </w:r>
+      <w:r>
+        <w:rPr>
+          <w:rFonts w:ascii="Arial" w:hAnsi="Arial" w:cs="Arial"/>
+          <w:i w:val="0"/>
+          <w:sz w:val="20"/>
+        </w:rPr>
+        <w:fldChar w:fldCharType="end"/>
+      </w:r>
+      <w:r>
+        <w:rPr>
+          <w:rFonts w:ascii="Arial" w:hAnsi="Arial" w:cs="Arial"/>
+          <w:i w:val="0"/>
+          <w:sz w:val="20"/>
+        </w:rPr>
+        <w:t xml:space="preserve"> Descarga exitosa de la representación gráfica</w:t>
+      </w:r>
+      <w:bookmarkEnd w:id="103"/>
+      <w:r>
+        <w:rPr>
+          <w:rFonts w:ascii="Arial" w:hAnsi="Arial" w:cs="Arial"/>
+          <w:i w:val="0"/>
+          <w:sz w:val="20"/>
+        </w:rPr>
+        <w:t xml:space="preserve"> </w:t>
+      </w:r>
+    </w:p>
+    <w:p>
+      <w:pPr>
+        <w:pStyle w:val="Descripcin"/>
+        <w:spacing w:after="0"/>
+        <w:jc w:val="center"/>
+        <w:rPr>
+          <w:rFonts w:ascii="Arial" w:hAnsi="Arial" w:cs="Arial"/>
+          <w:i w:val="0"/>
+          <w:sz w:val="20"/>
+        </w:rPr>
+      </w:pPr>
+      <w:r>
+        <w:rPr>
+          <w:rFonts w:ascii="Arial" w:hAnsi="Arial" w:cs="Arial"/>
+          <w:i w:val="0"/>
+          <w:sz w:val="20"/>
+        </w:rPr>
+        <w:t>Fuente: propia.</w:t>
+      </w:r>
+    </w:p>
+    <w:p>
+      <w:pPr>
+        <w:spacing w:line="360" w:lineRule="auto"/>
+        <w:jc w:val="both"/>
+        <w:rPr>
+          <w:rFonts w:ascii="Arial" w:hAnsi="Arial" w:cs="Arial"/>
+          <w:sz w:val="24"/>
+        </w:rPr>
+      </w:pPr>
+    </w:p>
+    <w:p>
+      <w:pPr>
+        <w:spacing w:line="360" w:lineRule="auto"/>
+        <w:jc w:val="both"/>
+        <w:rPr>
+          <w:rFonts w:ascii="Arial" w:hAnsi="Arial" w:cs="Arial"/>
+          <w:sz w:val="24"/>
+        </w:rPr>
+      </w:pPr>
+      <w:r>
+        <w:rPr>
+          <w:rFonts w:ascii="Arial" w:hAnsi="Arial" w:cs="Arial"/>
+          <w:sz w:val="24"/>
+        </w:rPr>
+        <w:lastRenderedPageBreak/>
+        <w:t>Una vez que el usuario descarga su representación gráfica, dentro existe un código QR el cual al ser escaneado  redirige a una pantalla publica donde se puede ver los datos del título electrónico de manera sencilla y rápida.</w:t>
+      </w:r>
+    </w:p>
+    <w:p>
+      <w:pPr>
+        <w:spacing w:line="360" w:lineRule="auto"/>
+        <w:jc w:val="both"/>
+        <w:rPr>
+          <w:rFonts w:ascii="Arial" w:hAnsi="Arial" w:cs="Arial"/>
+          <w:sz w:val="24"/>
+        </w:rPr>
+      </w:pPr>
+      <w:r>
+        <w:rPr>
+          <w:rFonts w:ascii="Arial" w:hAnsi="Arial" w:cs="Arial"/>
+          <w:sz w:val="24"/>
+        </w:rPr>
+        <w:t>El sistema valida automáticamente que exista un folio valido dentro del código QR, si no es así el sistema cargara la pantalla sin ningún dato y mandara un mensaje de lo ocurrido al usuario. Tal como se muestra en la figura número 40.</w:t>
+      </w:r>
+    </w:p>
+    <w:p>
+      <w:pPr>
+        <w:keepNext/>
+        <w:spacing w:after="0" w:line="240" w:lineRule="auto"/>
+        <w:jc w:val="center"/>
+        <w:rPr>
+          <w:rFonts w:ascii="Arial" w:hAnsi="Arial" w:cs="Arial"/>
+          <w:sz w:val="24"/>
+        </w:rPr>
+      </w:pPr>
+      <w:r>
+        <w:rPr>
+          <w:rFonts w:ascii="Arial" w:hAnsi="Arial" w:cs="Arial"/>
+          <w:noProof/>
           <w:sz w:val="32"/>
           <w:lang w:eastAsia="es-MX"/>
         </w:rPr>
-        <w:lastRenderedPageBreak/>
         <w:drawing>
-          <wp:inline distT="0" distB="0" distL="0" distR="0" wp14:anchorId="05249C6D" wp14:editId="494843DD">
-            <wp:extent cx="5612130" cy="2847975"/>
-            <wp:effectExtent l="0" t="0" r="7620" b="9525"/>
+          <wp:inline distT="0" distB="0" distL="0" distR="0" wp14:anchorId="05249C6D" wp14:editId="36CA633B">
+            <wp:extent cx="5060092" cy="2567834"/>
+            <wp:effectExtent l="0" t="0" r="7620" b="4445"/>
             <wp:docPr id="53" name="Imagen 53" descr="C:\Users\Brian\Desktop\CAP\SIN FOLIO.jpg"/>
             <wp:cNvGraphicFramePr>
               <a:graphicFrameLocks xmlns:a="http://schemas.openxmlformats.org/drawingml/2006/main" noChangeAspect="1"/>
@@ -26511,7 +28978,7 @@
                     </pic:cNvPicPr>
                   </pic:nvPicPr>
                   <pic:blipFill>
-                    <a:blip r:embed="rId61">
+                    <a:blip r:embed="rId63" cstate="print">
                       <a:extLst>
                         <a:ext uri="{28A0092B-C50C-407E-A947-70E740481C1C}">
                           <a14:useLocalDpi xmlns:a14="http://schemas.microsoft.com/office/drawing/2010/main" val="0"/>
@@ -26526,7 +28993,7 @@
                   <pic:spPr bwMode="auto">
                     <a:xfrm>
                       <a:off x="0" y="0"/>
-                      <a:ext cx="5612130" cy="2847975"/>
+                      <a:ext cx="5064826" cy="2570236"/>
                     </a:xfrm>
                     <a:prstGeom prst="rect">
                       <a:avLst/>
@@ -26554,6 +29021,7 @@
           <w:sz w:val="20"/>
         </w:rPr>
       </w:pPr>
+      <w:bookmarkStart w:id="104" w:name="_Toc55240090"/>
       <w:r>
         <w:rPr>
           <w:rFonts w:ascii="Arial" w:hAnsi="Arial" w:cs="Arial"/>
@@ -26593,7 +29061,7 @@
           <w:noProof/>
           <w:sz w:val="20"/>
         </w:rPr>
-        <w:t>38</w:t>
+        <w:t>40</w:t>
       </w:r>
       <w:r>
         <w:rPr>
@@ -26611,6 +29079,7 @@
         </w:rPr>
         <w:t xml:space="preserve"> pantalla publica invalida por el folio incorrecto al ver los datos del título</w:t>
       </w:r>
+      <w:bookmarkEnd w:id="104"/>
     </w:p>
     <w:p>
       <w:pPr>
@@ -26620,7 +29089,7 @@
         <w:rPr>
           <w:rFonts w:ascii="Arial" w:hAnsi="Arial" w:cs="Arial"/>
           <w:i w:val="0"/>
-          <w:sz w:val="28"/>
+          <w:sz w:val="20"/>
         </w:rPr>
       </w:pPr>
       <w:r>
@@ -26630,6 +29099,31 @@
           <w:sz w:val="20"/>
         </w:rPr>
         <w:t xml:space="preserve"> Fuente: propia.</w:t>
+      </w:r>
+      <w:r>
+        <w:rPr>
+          <w:rFonts w:ascii="Arial" w:hAnsi="Arial" w:cs="Arial"/>
+          <w:i w:val="0"/>
+          <w:sz w:val="20"/>
+        </w:rPr>
+        <w:br/>
+      </w:r>
+    </w:p>
+    <w:p>
+      <w:pPr>
+        <w:spacing w:line="360" w:lineRule="auto"/>
+        <w:jc w:val="both"/>
+        <w:rPr>
+          <w:rFonts w:ascii="Arial" w:hAnsi="Arial" w:cs="Arial"/>
+          <w:sz w:val="24"/>
+        </w:rPr>
+      </w:pPr>
+      <w:r>
+        <w:rPr>
+          <w:rFonts w:ascii="Arial" w:hAnsi="Arial" w:cs="Arial"/>
+          <w:sz w:val="24"/>
+        </w:rPr>
+        <w:t>Si el QR no contiene ningún folio, entonces no cargara ningún dato o interfaz, como se muestra en la siguiente figura número 41.</w:t>
       </w:r>
     </w:p>
     <w:p>
@@ -26649,10 +29143,11 @@
           <w:sz w:val="32"/>
           <w:lang w:eastAsia="es-MX"/>
         </w:rPr>
+        <w:lastRenderedPageBreak/>
         <w:drawing>
-          <wp:inline distT="0" distB="0" distL="0" distR="0" wp14:anchorId="0B580C21" wp14:editId="33DED1AC">
-            <wp:extent cx="5612130" cy="2861310"/>
-            <wp:effectExtent l="0" t="0" r="7620" b="0"/>
+          <wp:inline distT="0" distB="0" distL="0" distR="0" wp14:anchorId="0B580C21" wp14:editId="492BA63D">
+            <wp:extent cx="5022574" cy="2560728"/>
+            <wp:effectExtent l="0" t="0" r="6985" b="0"/>
             <wp:docPr id="54" name="Imagen 54" descr="C:\Users\Brian\Desktop\CAP\SIN FOLIO 2.jpg"/>
             <wp:cNvGraphicFramePr>
               <a:graphicFrameLocks xmlns:a="http://schemas.openxmlformats.org/drawingml/2006/main" noChangeAspect="1"/>
@@ -26667,7 +29162,7 @@
                     </pic:cNvPicPr>
                   </pic:nvPicPr>
                   <pic:blipFill>
-                    <a:blip r:embed="rId62">
+                    <a:blip r:embed="rId64" cstate="print">
                       <a:extLst>
                         <a:ext uri="{28A0092B-C50C-407E-A947-70E740481C1C}">
                           <a14:useLocalDpi xmlns:a14="http://schemas.microsoft.com/office/drawing/2010/main" val="0"/>
@@ -26682,7 +29177,7 @@
                   <pic:spPr bwMode="auto">
                     <a:xfrm>
                       <a:off x="0" y="0"/>
-                      <a:ext cx="5612130" cy="2861310"/>
+                      <a:ext cx="5030007" cy="2564518"/>
                     </a:xfrm>
                     <a:prstGeom prst="rect">
                       <a:avLst/>
@@ -26710,6 +29205,7 @@
           <w:sz w:val="20"/>
         </w:rPr>
       </w:pPr>
+      <w:bookmarkStart w:id="105" w:name="_Toc55240091"/>
       <w:r>
         <w:rPr>
           <w:rFonts w:ascii="Arial" w:hAnsi="Arial" w:cs="Arial"/>
@@ -26749,7 +29245,7 @@
           <w:noProof/>
           <w:sz w:val="20"/>
         </w:rPr>
-        <w:t>39</w:t>
+        <w:t>41</w:t>
       </w:r>
       <w:r>
         <w:rPr>
@@ -26767,6 +29263,7 @@
         </w:rPr>
         <w:t xml:space="preserve"> Pantalla publica invalida por falta de folio al ver los datos del título</w:t>
       </w:r>
+      <w:bookmarkEnd w:id="105"/>
     </w:p>
     <w:p>
       <w:pPr>
@@ -26776,7 +29273,7 @@
         <w:rPr>
           <w:rFonts w:ascii="Arial" w:hAnsi="Arial" w:cs="Arial"/>
           <w:i w:val="0"/>
-          <w:sz w:val="28"/>
+          <w:sz w:val="20"/>
         </w:rPr>
       </w:pPr>
       <w:r>
@@ -26786,6 +29283,32 @@
           <w:sz w:val="20"/>
         </w:rPr>
         <w:t xml:space="preserve"> Fuente: propia.</w:t>
+      </w:r>
+    </w:p>
+    <w:p>
+      <w:pPr>
+        <w:spacing w:line="360" w:lineRule="auto"/>
+        <w:jc w:val="both"/>
+        <w:rPr>
+          <w:rFonts w:ascii="Arial" w:hAnsi="Arial" w:cs="Arial"/>
+          <w:sz w:val="24"/>
+        </w:rPr>
+      </w:pPr>
+      <w:r>
+        <w:rPr>
+          <w:rFonts w:ascii="Arial" w:hAnsi="Arial" w:cs="Arial"/>
+          <w:sz w:val="24"/>
+        </w:rPr>
+        <w:t>Luego del desarrollo de validaciones se obtiene como resultado la siguiente pantalla, donde el QR contiene un folio valido y es cuando el sistema muestra automáticamente la información ligada al folio del título</w:t>
+      </w:r>
+      <w:bookmarkStart w:id="106" w:name="_GoBack"/>
+      <w:bookmarkEnd w:id="106"/>
+      <w:r>
+        <w:rPr>
+          <w:rFonts w:ascii="Arial" w:hAnsi="Arial" w:cs="Arial"/>
+          <w:sz w:val="24"/>
+        </w:rPr>
+        <w:t>. Como se muestra en la figura número 42.</w:t>
       </w:r>
     </w:p>
     <w:p>
@@ -26805,11 +29328,10 @@
           <w:sz w:val="32"/>
           <w:lang w:eastAsia="es-MX"/>
         </w:rPr>
-        <w:lastRenderedPageBreak/>
         <w:drawing>
-          <wp:inline distT="0" distB="0" distL="0" distR="0" wp14:anchorId="5D54EB20" wp14:editId="1DCD03B8">
-            <wp:extent cx="5535064" cy="2809036"/>
-            <wp:effectExtent l="0" t="0" r="8890" b="0"/>
+          <wp:inline distT="0" distB="0" distL="0" distR="0" wp14:anchorId="5D54EB20" wp14:editId="310DC029">
+            <wp:extent cx="5022574" cy="2548948"/>
+            <wp:effectExtent l="0" t="0" r="6985" b="3810"/>
             <wp:docPr id="55" name="Imagen 55" descr="C:\Users\Brian\Desktop\CAP\CON FOLIO.jpg"/>
             <wp:cNvGraphicFramePr>
               <a:graphicFrameLocks xmlns:a="http://schemas.openxmlformats.org/drawingml/2006/main" noChangeAspect="1"/>
@@ -26824,7 +29346,7 @@
                     </pic:cNvPicPr>
                   </pic:nvPicPr>
                   <pic:blipFill>
-                    <a:blip r:embed="rId38">
+                    <a:blip r:embed="rId38" cstate="print">
                       <a:extLst>
                         <a:ext uri="{28A0092B-C50C-407E-A947-70E740481C1C}">
                           <a14:useLocalDpi xmlns:a14="http://schemas.microsoft.com/office/drawing/2010/main" val="0"/>
@@ -26839,7 +29361,7 @@
                   <pic:spPr bwMode="auto">
                     <a:xfrm>
                       <a:off x="0" y="0"/>
-                      <a:ext cx="5564641" cy="2824046"/>
+                      <a:ext cx="5058575" cy="2567218"/>
                     </a:xfrm>
                     <a:prstGeom prst="rect">
                       <a:avLst/>
@@ -26867,6 +29389,7 @@
           <w:sz w:val="20"/>
         </w:rPr>
       </w:pPr>
+      <w:bookmarkStart w:id="107" w:name="_Toc55240092"/>
       <w:r>
         <w:rPr>
           <w:rFonts w:ascii="Arial" w:hAnsi="Arial" w:cs="Arial"/>
@@ -26906,7 +29429,7 @@
           <w:noProof/>
           <w:sz w:val="20"/>
         </w:rPr>
-        <w:t>40</w:t>
+        <w:t>42</w:t>
       </w:r>
       <w:r>
         <w:rPr>
@@ -26922,7 +29445,16 @@
           <w:i w:val="0"/>
           <w:sz w:val="20"/>
         </w:rPr>
-        <w:t xml:space="preserve"> Pantalla publica al ver los datos del título </w:t>
+        <w:t xml:space="preserve"> Pantalla publica al ver los datos del título</w:t>
+      </w:r>
+      <w:bookmarkEnd w:id="107"/>
+      <w:r>
+        <w:rPr>
+          <w:rFonts w:ascii="Arial" w:hAnsi="Arial" w:cs="Arial"/>
+          <w:i w:val="0"/>
+          <w:sz w:val="20"/>
+        </w:rPr>
+        <w:t xml:space="preserve"> </w:t>
       </w:r>
     </w:p>
     <w:p>
@@ -26992,7 +29524,7 @@
           <w:szCs w:val="24"/>
         </w:rPr>
         <w:sectPr>
-          <w:headerReference w:type="default" r:id="rId63"/>
+          <w:headerReference w:type="default" r:id="rId65"/>
           <w:pgSz w:w="12240" w:h="15840" w:code="1"/>
           <w:pgMar w:top="1701" w:right="1701" w:bottom="1417" w:left="1701" w:header="436" w:footer="489" w:gutter="0"/>
           <w:cols w:space="708"/>
@@ -27010,7 +29542,7 @@
           <w:bCs w:val="0"/>
         </w:rPr>
       </w:pPr>
-      <w:bookmarkStart w:id="83" w:name="_Toc55229211"/>
+      <w:bookmarkStart w:id="108" w:name="_Toc55229211"/>
       <w:r>
         <w:rPr>
           <w:rStyle w:val="Textoennegrita"/>
@@ -27020,17 +29552,17 @@
         <w:lastRenderedPageBreak/>
         <w:t>Capítulo 7</w:t>
       </w:r>
-      <w:bookmarkEnd w:id="83"/>
+      <w:bookmarkEnd w:id="108"/>
     </w:p>
     <w:p>
       <w:pPr>
         <w:pStyle w:val="Ttulo2"/>
       </w:pPr>
-      <w:bookmarkStart w:id="84" w:name="_Toc55229212"/>
+      <w:bookmarkStart w:id="109" w:name="_Toc55229212"/>
       <w:r>
         <w:t>Análisis de Resultados</w:t>
       </w:r>
-      <w:bookmarkEnd w:id="84"/>
+      <w:bookmarkEnd w:id="109"/>
     </w:p>
     <w:p>
       <w:pPr>
@@ -27061,10 +29593,10 @@
           <w:rFonts w:ascii="Arial" w:hAnsi="Arial" w:cs="Arial"/>
         </w:rPr>
         <w:sectPr>
-          <w:headerReference w:type="default" r:id="rId64"/>
-          <w:footerReference w:type="default" r:id="rId65"/>
-          <w:headerReference w:type="first" r:id="rId66"/>
-          <w:footerReference w:type="first" r:id="rId67"/>
+          <w:headerReference w:type="default" r:id="rId66"/>
+          <w:footerReference w:type="default" r:id="rId67"/>
+          <w:headerReference w:type="first" r:id="rId68"/>
+          <w:footerReference w:type="first" r:id="rId69"/>
           <w:pgSz w:w="12240" w:h="15840" w:code="1"/>
           <w:pgMar w:top="1701" w:right="1701" w:bottom="1417" w:left="1701" w:header="436" w:footer="629" w:gutter="0"/>
           <w:cols w:space="708"/>
@@ -27082,7 +29614,7 @@
           <w:bCs w:val="0"/>
         </w:rPr>
       </w:pPr>
-      <w:bookmarkStart w:id="85" w:name="_Toc55229213"/>
+      <w:bookmarkStart w:id="110" w:name="_Toc55229213"/>
       <w:r>
         <w:lastRenderedPageBreak/>
         <w:t>C</w:t>
@@ -27095,25 +29627,25 @@
         </w:rPr>
         <w:t>apítulo 8</w:t>
       </w:r>
-      <w:bookmarkEnd w:id="85"/>
+      <w:bookmarkEnd w:id="110"/>
     </w:p>
     <w:p>
       <w:pPr>
         <w:pStyle w:val="Ttulo2"/>
       </w:pPr>
-      <w:bookmarkStart w:id="86" w:name="_Toc55229214"/>
+      <w:bookmarkStart w:id="111" w:name="_Toc55229214"/>
       <w:r>
         <w:t>Conclusiones y trabajo a futuro</w:t>
       </w:r>
-      <w:bookmarkEnd w:id="86"/>
+      <w:bookmarkEnd w:id="111"/>
     </w:p>
     <w:p/>
     <w:p>
       <w:pPr>
         <w:spacing w:after="0" w:line="240" w:lineRule="auto"/>
       </w:pPr>
-      <w:bookmarkStart w:id="87" w:name="_Toc24547283"/>
-      <w:bookmarkStart w:id="88" w:name="_Toc25364389"/>
+      <w:bookmarkStart w:id="112" w:name="_Toc24547283"/>
+      <w:bookmarkStart w:id="113" w:name="_Toc25364389"/>
       <w:r>
         <w:rPr>
           <w:rFonts w:ascii="Arial" w:hAnsi="Arial" w:cs="Arial"/>
@@ -27778,9 +30310,9 @@
             <w:p>
               <w:pPr>
                 <w:sectPr>
-                  <w:headerReference w:type="default" r:id="rId68"/>
-                  <w:footerReference w:type="default" r:id="rId69"/>
-                  <w:headerReference w:type="first" r:id="rId70"/>
+                  <w:headerReference w:type="default" r:id="rId70"/>
+                  <w:footerReference w:type="default" r:id="rId71"/>
+                  <w:headerReference w:type="first" r:id="rId72"/>
                   <w:pgSz w:w="12240" w:h="15840" w:code="1"/>
                   <w:pgMar w:top="1701" w:right="1701" w:bottom="1417" w:left="1701" w:header="436" w:footer="629" w:gutter="0"/>
                   <w:cols w:space="708"/>
@@ -27801,8 +30333,8 @@
         </w:sdt>
       </w:sdtContent>
     </w:sdt>
-    <w:bookmarkEnd w:id="88" w:displacedByCustomXml="prev"/>
-    <w:bookmarkEnd w:id="87" w:displacedByCustomXml="prev"/>
+    <w:bookmarkEnd w:id="113" w:displacedByCustomXml="prev"/>
+    <w:bookmarkEnd w:id="112" w:displacedByCustomXml="prev"/>
     <w:p>
       <w:pPr>
         <w:tabs>
@@ -27811,8 +30343,8 @@
       </w:pPr>
     </w:p>
     <w:sectPr>
-      <w:headerReference w:type="first" r:id="rId71"/>
-      <w:footerReference w:type="first" r:id="rId72"/>
+      <w:headerReference w:type="first" r:id="rId73"/>
+      <w:footerReference w:type="first" r:id="rId74"/>
       <w:pgSz w:w="12240" w:h="15840" w:code="1"/>
       <w:pgMar w:top="1701" w:right="1701" w:bottom="1417" w:left="1701" w:header="436" w:footer="632" w:gutter="0"/>
       <w:cols w:space="708"/>
@@ -28181,7 +30713,7 @@
                               <w:szCs w:val="28"/>
                               <w:lang w:val="es-ES"/>
                             </w:rPr>
-                            <w:t>8</w:t>
+                            <w:t>9</w:t>
                           </w:r>
                           <w:r>
                             <w:rPr>
@@ -28270,7 +30802,7 @@
                         <w:szCs w:val="28"/>
                         <w:lang w:val="es-ES"/>
                       </w:rPr>
-                      <w:t>8</w:t>
+                      <w:t>9</w:t>
                     </w:r>
                     <w:r>
                       <w:rPr>
@@ -28416,7 +30948,7 @@
                               <w:szCs w:val="28"/>
                               <w:lang w:val="es-ES"/>
                             </w:rPr>
-                            <w:t>30</w:t>
+                            <w:t>31</w:t>
                           </w:r>
                           <w:r>
                             <w:rPr>
@@ -28505,7 +31037,7 @@
                         <w:szCs w:val="28"/>
                         <w:lang w:val="es-ES"/>
                       </w:rPr>
-                      <w:t>30</w:t>
+                      <w:t>31</w:t>
                     </w:r>
                     <w:r>
                       <w:rPr>
@@ -28651,7 +31183,7 @@
                               <w:szCs w:val="28"/>
                               <w:lang w:val="es-ES"/>
                             </w:rPr>
-                            <w:t>32</w:t>
+                            <w:t>33</w:t>
                           </w:r>
                           <w:r>
                             <w:rPr>
@@ -28740,7 +31272,7 @@
                         <w:szCs w:val="28"/>
                         <w:lang w:val="es-ES"/>
                       </w:rPr>
-                      <w:t>32</w:t>
+                      <w:t>33</w:t>
                     </w:r>
                     <w:r>
                       <w:rPr>
@@ -28886,7 +31418,7 @@
                               <w:szCs w:val="28"/>
                               <w:lang w:val="es-ES"/>
                             </w:rPr>
-                            <w:t>58</w:t>
+                            <w:t>60</w:t>
                           </w:r>
                           <w:r>
                             <w:rPr>
@@ -28975,7 +31507,7 @@
                         <w:szCs w:val="28"/>
                         <w:lang w:val="es-ES"/>
                       </w:rPr>
-                      <w:t>58</w:t>
+                      <w:t>60</w:t>
                     </w:r>
                     <w:r>
                       <w:rPr>
@@ -29113,7 +31645,7 @@
                               <w:szCs w:val="28"/>
                               <w:lang w:val="es-ES"/>
                             </w:rPr>
-                            <w:t>59</w:t>
+                            <w:t>61</w:t>
                           </w:r>
                           <w:r>
                             <w:rPr>
@@ -29202,7 +31734,7 @@
                         <w:szCs w:val="28"/>
                         <w:lang w:val="es-ES"/>
                       </w:rPr>
-                      <w:t>59</w:t>
+                      <w:t>61</w:t>
                     </w:r>
                     <w:r>
                       <w:rPr>
@@ -29340,7 +31872,7 @@
                               <w:szCs w:val="28"/>
                               <w:lang w:val="es-ES"/>
                             </w:rPr>
-                            <w:t>60</w:t>
+                            <w:t>62</w:t>
                           </w:r>
                           <w:r>
                             <w:rPr>
@@ -29429,7 +31961,7 @@
                         <w:szCs w:val="28"/>
                         <w:lang w:val="es-ES"/>
                       </w:rPr>
-                      <w:t>60</w:t>
+                      <w:t>62</w:t>
                     </w:r>
                     <w:r>
                       <w:rPr>
@@ -29567,7 +32099,7 @@
                               <w:szCs w:val="28"/>
                               <w:lang w:val="es-ES"/>
                             </w:rPr>
-                            <w:t>62</w:t>
+                            <w:t>64</w:t>
                           </w:r>
                           <w:r>
                             <w:rPr>
@@ -29656,7 +32188,7 @@
                         <w:szCs w:val="28"/>
                         <w:lang w:val="es-ES"/>
                       </w:rPr>
-                      <w:t>62</w:t>
+                      <w:t>64</w:t>
                     </w:r>
                     <w:r>
                       <w:rPr>
@@ -29794,7 +32326,7 @@
                               <w:szCs w:val="28"/>
                               <w:lang w:val="es-ES"/>
                             </w:rPr>
-                            <w:t>63</w:t>
+                            <w:t>65</w:t>
                           </w:r>
                           <w:r>
                             <w:rPr>
@@ -29883,7 +32415,7 @@
                         <w:szCs w:val="28"/>
                         <w:lang w:val="es-ES"/>
                       </w:rPr>
-                      <w:t>63</w:t>
+                      <w:t>65</w:t>
                     </w:r>
                     <w:r>
                       <w:rPr>
@@ -36401,7 +38933,7 @@
 </file>
 
 <file path=customXml/itemProps1.xml><?xml version="1.0" encoding="utf-8"?>
-<ds:datastoreItem xmlns:ds="http://schemas.openxmlformats.org/officeDocument/2006/customXml" ds:itemID="{F35CB70D-5D28-45BA-9EC4-C7276E886CBD}">
+<ds:datastoreItem xmlns:ds="http://schemas.openxmlformats.org/officeDocument/2006/customXml" ds:itemID="{80C1DBE9-2020-409F-B938-2499DA7B695C}">
   <ds:schemaRefs>
     <ds:schemaRef ds:uri="http://schemas.openxmlformats.org/officeDocument/2006/bibliography"/>
   </ds:schemaRefs>

</xml_diff>